<commit_message>
evolution de l'etude prealable ajiut des maquettes
</commit_message>
<xml_diff>
--- a/doc/EtudePrealableS22Realisation_d_une_interface_graphique_pour_un_logiciel_de_traitement_video.docx
+++ b/doc/EtudePrealableS22Realisation_d_une_interface_graphique_pour_un_logiciel_de_traitement_video.docx
@@ -673,7 +673,6 @@
           <w:sz w:val="44"/>
           <w:u w:val="single"/>
         </w:rPr>
-        <w:lastRenderedPageBreak/>
         <w:t>SOMMAIRE</w:t>
       </w:r>
     </w:p>
@@ -1160,6 +1159,7 @@
     </w:p>
     <w:p>
       <w:r>
+        <w:lastRenderedPageBreak/>
         <w:t xml:space="preserve">2.2) </w:t>
       </w:r>
       <w:r>
@@ -1176,85 +1176,1167 @@
     </w:p>
     <w:p>
       <w:r>
+        <w:t>__________________________________________________________________________________</w:t>
+      </w:r>
+    </w:p>
+    <w:p/>
+    <w:p>
+      <w:pPr>
+        <w:rPr>
+          <w:sz w:val="24"/>
+          <w:szCs w:val="24"/>
+          <w:u w:val="single"/>
+        </w:rPr>
+      </w:pPr>
+      <w:r>
+        <w:rPr>
+          <w:sz w:val="24"/>
+          <w:szCs w:val="24"/>
+          <w:u w:val="single"/>
+        </w:rPr>
+        <w:t xml:space="preserve">3) </w:t>
+      </w:r>
+      <w:r>
+        <w:rPr>
+          <w:sz w:val="24"/>
+          <w:szCs w:val="24"/>
+          <w:u w:val="single"/>
+        </w:rPr>
+        <w:t>DIAGRAMMES DE CAS D’UTILISATION</w:t>
+      </w:r>
+    </w:p>
+    <w:p>
+      <w:pPr>
+        <w:rPr>
+          <w:szCs w:val="24"/>
+        </w:rPr>
+      </w:pPr>
+      <w:r>
+        <w:rPr>
+          <w:sz w:val="24"/>
+          <w:szCs w:val="24"/>
+        </w:rPr>
+        <w:t xml:space="preserve">3.1) </w:t>
+      </w:r>
+      <w:r>
+        <w:rPr>
+          <w:szCs w:val="24"/>
+        </w:rPr>
+        <w:t>DIAGRAMME</w:t>
+      </w:r>
+      <w:r>
+        <w:rPr>
+          <w:szCs w:val="24"/>
+        </w:rPr>
+        <w:t xml:space="preserve"> DE CAS D’UTILISATION D’OUVERTURE DU LOGICIEL</w:t>
+      </w:r>
+    </w:p>
+    <w:p>
+      <w:pPr>
+        <w:rPr>
+          <w:szCs w:val="24"/>
+        </w:rPr>
+      </w:pPr>
+      <w:r>
+        <w:rPr>
+          <w:sz w:val="24"/>
+          <w:szCs w:val="24"/>
+        </w:rPr>
+        <w:t>3.</w:t>
+      </w:r>
+      <w:r>
+        <w:rPr>
+          <w:sz w:val="24"/>
+          <w:szCs w:val="24"/>
+        </w:rPr>
+        <w:t>2</w:t>
+      </w:r>
+      <w:r>
+        <w:rPr>
+          <w:sz w:val="24"/>
+          <w:szCs w:val="24"/>
+        </w:rPr>
+        <w:t xml:space="preserve">) </w:t>
+      </w:r>
+      <w:r>
+        <w:rPr>
+          <w:szCs w:val="24"/>
+        </w:rPr>
+        <w:t>DIAGRAMME DE CAS D’UTILISATION TRAVAILLER DANS LE MODE TRAITEMENT</w:t>
+      </w:r>
+    </w:p>
+    <w:p>
+      <w:pPr>
+        <w:rPr>
+          <w:szCs w:val="24"/>
+        </w:rPr>
+      </w:pPr>
+      <w:r>
+        <w:rPr>
+          <w:szCs w:val="24"/>
+        </w:rPr>
+        <w:tab/>
+      </w:r>
+      <w:r>
+        <w:rPr>
+          <w:szCs w:val="24"/>
+        </w:rPr>
+        <w:t xml:space="preserve">3.2.1) </w:t>
+      </w:r>
+      <w:r>
+        <w:rPr>
+          <w:szCs w:val="24"/>
+        </w:rPr>
+        <w:t>DIAGRAMME DE CAS D’UTILISATION TRAVAILLER DANS LES BIBLIOTHEQUES</w:t>
+      </w:r>
+    </w:p>
+    <w:p>
+      <w:pPr>
+        <w:rPr>
+          <w:szCs w:val="24"/>
+        </w:rPr>
+      </w:pPr>
+      <w:r>
+        <w:rPr>
+          <w:szCs w:val="24"/>
+        </w:rPr>
+        <w:tab/>
+      </w:r>
+      <w:r>
+        <w:rPr>
+          <w:szCs w:val="24"/>
+        </w:rPr>
+        <w:t xml:space="preserve">3.2.2) </w:t>
+      </w:r>
+      <w:r>
+        <w:rPr>
+          <w:szCs w:val="24"/>
+        </w:rPr>
+        <w:t>DIAGRAMME DE CAS D’UTILISATION TRAVAILLER DANS LES CHRONOLOGIES</w:t>
+      </w:r>
+    </w:p>
+    <w:p>
+      <w:pPr>
+        <w:rPr>
+          <w:szCs w:val="24"/>
+        </w:rPr>
+      </w:pPr>
+      <w:r>
+        <w:rPr>
+          <w:sz w:val="24"/>
+          <w:szCs w:val="24"/>
+        </w:rPr>
+        <w:t>3.</w:t>
+      </w:r>
+      <w:r>
+        <w:rPr>
+          <w:sz w:val="24"/>
+          <w:szCs w:val="24"/>
+        </w:rPr>
+        <w:t>3</w:t>
+      </w:r>
+      <w:r>
+        <w:rPr>
+          <w:sz w:val="24"/>
+          <w:szCs w:val="24"/>
+        </w:rPr>
+        <w:t xml:space="preserve">) </w:t>
+      </w:r>
+      <w:r>
+        <w:rPr>
+          <w:szCs w:val="24"/>
+        </w:rPr>
+        <w:t>DIAGRAMME DE CAS D’UTILISATION TRAVAILLER DANS LE MODE CONVERSION</w:t>
+      </w:r>
+    </w:p>
+    <w:p>
+      <w:pPr>
+        <w:rPr>
+          <w:szCs w:val="24"/>
+        </w:rPr>
+      </w:pPr>
+      <w:r>
+        <w:rPr>
+          <w:szCs w:val="24"/>
+        </w:rPr>
+        <w:tab/>
+      </w:r>
+      <w:r>
+        <w:rPr>
+          <w:szCs w:val="24"/>
+        </w:rPr>
+        <w:t xml:space="preserve">3.3.1) </w:t>
+      </w:r>
+      <w:r>
+        <w:rPr>
+          <w:szCs w:val="24"/>
+        </w:rPr>
+        <w:t>DIAGRAMME DE CAS D’UTILISATION</w:t>
+      </w:r>
+      <w:r>
+        <w:rPr>
+          <w:szCs w:val="24"/>
+        </w:rPr>
+        <w:t xml:space="preserve"> </w:t>
+      </w:r>
+      <w:r>
+        <w:rPr>
+          <w:szCs w:val="24"/>
+        </w:rPr>
+        <w:t>TRAVAILLER DANS LA BIBLIOTHEQUE</w:t>
+      </w:r>
+    </w:p>
+    <w:p>
+      <w:pPr>
+        <w:rPr>
+          <w:szCs w:val="24"/>
+        </w:rPr>
+      </w:pPr>
+      <w:r>
+        <w:rPr>
+          <w:szCs w:val="24"/>
+        </w:rPr>
+        <w:tab/>
+      </w:r>
+      <w:r>
+        <w:rPr>
+          <w:szCs w:val="24"/>
+        </w:rPr>
+        <w:t xml:space="preserve">3.3.2) </w:t>
+      </w:r>
+      <w:r>
+        <w:rPr>
+          <w:szCs w:val="24"/>
+        </w:rPr>
+        <w:t>DIAGRAMME DE CAS D’UTILISATION TRAVAILLER SUR UN FICHIER</w:t>
+      </w:r>
+    </w:p>
+    <w:p>
+      <w:pPr>
+        <w:rPr>
+          <w:szCs w:val="24"/>
+        </w:rPr>
+      </w:pPr>
+    </w:p>
+    <w:p>
+      <w:pPr>
+        <w:rPr>
+          <w:szCs w:val="24"/>
+        </w:rPr>
+      </w:pPr>
+      <w:r>
+        <w:rPr>
+          <w:szCs w:val="24"/>
+        </w:rPr>
+        <w:t>__________________________________________________________________________________</w:t>
+      </w:r>
+    </w:p>
+    <w:p>
+      <w:pPr>
+        <w:rPr>
+          <w:szCs w:val="24"/>
+        </w:rPr>
+      </w:pPr>
+    </w:p>
+    <w:p>
+      <w:pPr>
+        <w:rPr>
+          <w:sz w:val="24"/>
+          <w:u w:val="single"/>
+        </w:rPr>
+      </w:pPr>
+      <w:r>
+        <w:rPr>
+          <w:sz w:val="24"/>
+          <w:u w:val="single"/>
+        </w:rPr>
+        <w:t xml:space="preserve">4) </w:t>
+      </w:r>
+      <w:r>
+        <w:rPr>
+          <w:sz w:val="24"/>
+          <w:u w:val="single"/>
+        </w:rPr>
+        <w:t xml:space="preserve">PROGRAMMATION : </w:t>
+      </w:r>
+      <w:r>
+        <w:rPr>
+          <w:sz w:val="24"/>
+          <w:u w:val="single"/>
+        </w:rPr>
+        <w:t>DIAGRAMMES DE CLASSES</w:t>
+      </w:r>
+      <w:r>
+        <w:rPr>
+          <w:sz w:val="24"/>
+          <w:u w:val="single"/>
+        </w:rPr>
+        <w:t xml:space="preserve"> ET </w:t>
+      </w:r>
+      <w:r>
+        <w:rPr>
+          <w:sz w:val="24"/>
+          <w:u w:val="single"/>
+        </w:rPr>
+        <w:t>FONCTIONNEMENT</w:t>
+      </w:r>
+    </w:p>
+    <w:p>
+      <w:pPr>
+        <w:rPr>
+          <w:szCs w:val="24"/>
+          <w:u w:val="single"/>
+        </w:rPr>
+      </w:pPr>
+      <w:r>
+        <w:rPr>
+          <w:szCs w:val="24"/>
+          <w:u w:val="single"/>
+        </w:rPr>
+        <w:t xml:space="preserve">4.1) </w:t>
+      </w:r>
+      <w:r>
+        <w:rPr>
+          <w:szCs w:val="24"/>
+          <w:u w:val="single"/>
+        </w:rPr>
+        <w:t>PROGRAMMES FEDERATEURS</w:t>
+      </w:r>
+    </w:p>
+    <w:p>
+      <w:pPr>
+        <w:rPr>
+          <w:szCs w:val="24"/>
+        </w:rPr>
+      </w:pPr>
+      <w:r>
+        <w:rPr>
+          <w:szCs w:val="24"/>
+        </w:rPr>
+        <w:tab/>
+      </w:r>
+      <w:r>
+        <w:rPr>
+          <w:szCs w:val="24"/>
+        </w:rPr>
+        <w:t xml:space="preserve">4.1.1) </w:t>
+      </w:r>
+      <w:r>
+        <w:rPr>
+          <w:szCs w:val="24"/>
+        </w:rPr>
+        <w:t>DIAGRAMME DE CLASSES</w:t>
+      </w:r>
+    </w:p>
+    <w:p>
+      <w:pPr>
+        <w:rPr>
+          <w:szCs w:val="24"/>
+        </w:rPr>
+      </w:pPr>
+      <w:r>
+        <w:rPr>
+          <w:szCs w:val="24"/>
+        </w:rPr>
+        <w:tab/>
+      </w:r>
+      <w:r>
+        <w:rPr>
+          <w:szCs w:val="24"/>
+        </w:rPr>
+        <w:t xml:space="preserve">4.1.2) </w:t>
+      </w:r>
+      <w:r>
+        <w:rPr>
+          <w:szCs w:val="24"/>
+        </w:rPr>
+        <w:t>DESCRIPTION DU FONCTIONNEMENT</w:t>
+      </w:r>
+    </w:p>
+    <w:p>
+      <w:pPr>
+        <w:rPr>
+          <w:szCs w:val="24"/>
+        </w:rPr>
+      </w:pPr>
+      <w:r>
+        <w:rPr>
+          <w:szCs w:val="24"/>
+        </w:rPr>
+        <w:tab/>
+      </w:r>
+      <w:r>
+        <w:rPr>
+          <w:szCs w:val="24"/>
+        </w:rPr>
+        <w:tab/>
+      </w:r>
+      <w:r>
+        <w:rPr>
+          <w:szCs w:val="24"/>
+        </w:rPr>
+        <w:t xml:space="preserve">4.1.2.1) </w:t>
+      </w:r>
+      <w:r>
+        <w:rPr>
+          <w:szCs w:val="24"/>
+        </w:rPr>
+        <w:t>Main</w:t>
+      </w:r>
+    </w:p>
+    <w:p>
+      <w:pPr>
+        <w:rPr>
+          <w:szCs w:val="24"/>
+        </w:rPr>
+      </w:pPr>
+      <w:r>
+        <w:rPr>
+          <w:szCs w:val="24"/>
+        </w:rPr>
+        <w:tab/>
+      </w:r>
+      <w:r>
+        <w:rPr>
+          <w:szCs w:val="24"/>
+        </w:rPr>
+        <w:tab/>
+      </w:r>
+      <w:r>
+        <w:rPr>
+          <w:szCs w:val="24"/>
+        </w:rPr>
+        <w:t xml:space="preserve">4.1.2.2) </w:t>
+      </w:r>
+      <w:r>
+        <w:rPr>
+          <w:szCs w:val="24"/>
+        </w:rPr>
+        <w:t>OpeningWindow</w:t>
+      </w:r>
+    </w:p>
+    <w:p>
+      <w:pPr>
+        <w:rPr>
+          <w:szCs w:val="24"/>
+        </w:rPr>
+      </w:pPr>
+      <w:r>
+        <w:rPr>
+          <w:szCs w:val="24"/>
+        </w:rPr>
+        <w:tab/>
+      </w:r>
+      <w:r>
+        <w:rPr>
+          <w:szCs w:val="24"/>
+        </w:rPr>
+        <w:tab/>
+      </w:r>
+      <w:r>
+        <w:rPr>
+          <w:szCs w:val="24"/>
+        </w:rPr>
+        <w:t xml:space="preserve">4.1.2.3) </w:t>
+      </w:r>
+      <w:r>
+        <w:rPr>
+          <w:szCs w:val="24"/>
+        </w:rPr>
+        <w:t>ProcessingPanel</w:t>
+      </w:r>
+    </w:p>
+    <w:p>
+      <w:pPr>
+        <w:rPr>
+          <w:szCs w:val="24"/>
+        </w:rPr>
+      </w:pPr>
+      <w:r>
+        <w:rPr>
+          <w:szCs w:val="24"/>
+        </w:rPr>
+        <w:tab/>
+      </w:r>
+      <w:r>
+        <w:rPr>
+          <w:szCs w:val="24"/>
+        </w:rPr>
+        <w:tab/>
+      </w:r>
+      <w:r>
+        <w:rPr>
+          <w:szCs w:val="24"/>
+        </w:rPr>
+        <w:t xml:space="preserve">4.1.2.4) </w:t>
+      </w:r>
+      <w:r>
+        <w:rPr>
+          <w:szCs w:val="24"/>
+        </w:rPr>
+        <w:t>ConversionPanel</w:t>
+      </w:r>
+    </w:p>
+    <w:p>
+      <w:pPr>
+        <w:rPr>
+          <w:szCs w:val="24"/>
+          <w:u w:val="single"/>
+        </w:rPr>
+      </w:pPr>
+      <w:r>
+        <w:rPr>
+          <w:szCs w:val="24"/>
+          <w:u w:val="single"/>
+        </w:rPr>
+        <w:t xml:space="preserve">4.2) </w:t>
+      </w:r>
+      <w:r>
+        <w:rPr>
+          <w:szCs w:val="24"/>
+          <w:u w:val="single"/>
+        </w:rPr>
+        <w:t>PACKAGE files</w:t>
+      </w:r>
+    </w:p>
+    <w:p>
+      <w:pPr>
+        <w:rPr>
+          <w:szCs w:val="24"/>
+        </w:rPr>
+      </w:pPr>
+      <w:r>
+        <w:rPr>
+          <w:szCs w:val="24"/>
+        </w:rPr>
+        <w:tab/>
+      </w:r>
+      <w:r>
+        <w:rPr>
+          <w:szCs w:val="24"/>
+        </w:rPr>
+        <w:t>4.</w:t>
+      </w:r>
+      <w:r>
+        <w:rPr>
+          <w:szCs w:val="24"/>
+        </w:rPr>
+        <w:t>2.1</w:t>
+      </w:r>
+      <w:r>
+        <w:rPr>
+          <w:szCs w:val="24"/>
+        </w:rPr>
+        <w:t xml:space="preserve">) </w:t>
+      </w:r>
+      <w:r>
+        <w:rPr>
+          <w:szCs w:val="24"/>
+        </w:rPr>
+        <w:t>DIAGRAMME DE CLASSES</w:t>
+      </w:r>
+    </w:p>
+    <w:p>
+      <w:pPr>
+        <w:rPr>
+          <w:szCs w:val="24"/>
+        </w:rPr>
+      </w:pPr>
+      <w:r>
+        <w:rPr>
+          <w:szCs w:val="24"/>
+        </w:rPr>
+        <w:tab/>
+      </w:r>
+      <w:r>
+        <w:rPr>
+          <w:szCs w:val="24"/>
+        </w:rPr>
+        <w:t>4.</w:t>
+      </w:r>
+      <w:r>
+        <w:rPr>
+          <w:szCs w:val="24"/>
+        </w:rPr>
+        <w:t>2.2</w:t>
+      </w:r>
+      <w:r>
+        <w:rPr>
+          <w:szCs w:val="24"/>
+        </w:rPr>
+        <w:t xml:space="preserve">) </w:t>
+      </w:r>
+      <w:r>
+        <w:rPr>
+          <w:szCs w:val="24"/>
+        </w:rPr>
+        <w:t>DESCRIPTION DU FONCTIONNEMENT</w:t>
+      </w:r>
+    </w:p>
+    <w:p>
+      <w:pPr>
+        <w:rPr>
+          <w:szCs w:val="24"/>
+          <w:lang w:val="en-GB"/>
+        </w:rPr>
+      </w:pPr>
+      <w:r>
+        <w:rPr>
+          <w:szCs w:val="24"/>
+        </w:rPr>
+        <w:tab/>
+      </w:r>
+      <w:r>
+        <w:rPr>
+          <w:szCs w:val="24"/>
+        </w:rPr>
+        <w:tab/>
+      </w:r>
+      <w:r>
+        <w:rPr>
+          <w:szCs w:val="24"/>
+          <w:lang w:val="en-GB"/>
+        </w:rPr>
+        <w:t xml:space="preserve">4.2.2.1) </w:t>
+      </w:r>
+      <w:r>
+        <w:rPr>
+          <w:szCs w:val="24"/>
+          <w:lang w:val="en-GB"/>
+        </w:rPr>
+        <w:t>SelectedFile</w:t>
+      </w:r>
+    </w:p>
+    <w:p>
+      <w:pPr>
+        <w:rPr>
+          <w:szCs w:val="24"/>
+          <w:lang w:val="en-GB"/>
+        </w:rPr>
+      </w:pPr>
+      <w:r>
+        <w:rPr>
+          <w:szCs w:val="24"/>
+          <w:lang w:val="en-GB"/>
+        </w:rPr>
+        <w:tab/>
+      </w:r>
+      <w:r>
+        <w:rPr>
+          <w:szCs w:val="24"/>
+          <w:lang w:val="en-GB"/>
+        </w:rPr>
+        <w:tab/>
+      </w:r>
+      <w:r>
+        <w:rPr>
+          <w:szCs w:val="24"/>
+          <w:lang w:val="en-GB"/>
+        </w:rPr>
+        <w:t xml:space="preserve">4.2.2.2) </w:t>
+      </w:r>
+      <w:r>
+        <w:rPr>
+          <w:szCs w:val="24"/>
+          <w:lang w:val="en-GB"/>
+        </w:rPr>
+        <w:t>SettingsFile</w:t>
+      </w:r>
+    </w:p>
+    <w:p>
+      <w:pPr>
+        <w:rPr>
+          <w:szCs w:val="24"/>
+          <w:lang w:val="en-GB"/>
+        </w:rPr>
+      </w:pPr>
+      <w:r>
+        <w:rPr>
+          <w:szCs w:val="24"/>
+          <w:lang w:val="en-GB"/>
+        </w:rPr>
+        <w:tab/>
+      </w:r>
+      <w:r>
+        <w:rPr>
+          <w:szCs w:val="24"/>
+          <w:lang w:val="en-GB"/>
+        </w:rPr>
+        <w:tab/>
+      </w:r>
+      <w:r>
+        <w:rPr>
+          <w:szCs w:val="24"/>
+          <w:lang w:val="en-GB"/>
+        </w:rPr>
+        <w:t xml:space="preserve">4.2.2.3) </w:t>
+      </w:r>
+      <w:r>
+        <w:rPr>
+          <w:szCs w:val="24"/>
+          <w:lang w:val="en-GB"/>
+        </w:rPr>
+        <w:t>ProcessedFile</w:t>
+      </w:r>
+    </w:p>
+    <w:p>
+      <w:pPr>
+        <w:rPr>
+          <w:szCs w:val="24"/>
+          <w:u w:val="single"/>
+          <w:lang w:val="en-GB"/>
+        </w:rPr>
+      </w:pPr>
+      <w:r>
+        <w:rPr>
+          <w:szCs w:val="24"/>
+          <w:u w:val="single"/>
+          <w:lang w:val="en-GB"/>
+        </w:rPr>
         <w:lastRenderedPageBreak/>
-        <w:t>__________________________________________________________________________________</w:t>
-      </w:r>
-    </w:p>
-    <w:p/>
-    <w:p>
-      <w:pPr>
-        <w:rPr>
-          <w:sz w:val="24"/>
-          <w:szCs w:val="24"/>
-          <w:u w:val="single"/>
-        </w:rPr>
-      </w:pPr>
-      <w:r>
-        <w:rPr>
-          <w:sz w:val="24"/>
-          <w:szCs w:val="24"/>
-          <w:u w:val="single"/>
-        </w:rPr>
-        <w:t xml:space="preserve">3) </w:t>
-      </w:r>
-      <w:r>
-        <w:rPr>
-          <w:sz w:val="24"/>
-          <w:szCs w:val="24"/>
-          <w:u w:val="single"/>
-        </w:rPr>
-        <w:t>DIAGRAMMES DE CAS D’UTILISATION</w:t>
-      </w:r>
-    </w:p>
-    <w:p>
-      <w:pPr>
-        <w:rPr>
-          <w:szCs w:val="24"/>
-        </w:rPr>
-      </w:pPr>
-      <w:r>
-        <w:rPr>
-          <w:sz w:val="24"/>
-          <w:szCs w:val="24"/>
-        </w:rPr>
-        <w:t xml:space="preserve">3.1) </w:t>
-      </w:r>
-      <w:r>
-        <w:rPr>
-          <w:szCs w:val="24"/>
-        </w:rPr>
-        <w:t>DIAGRAMME</w:t>
-      </w:r>
-      <w:r>
-        <w:rPr>
-          <w:szCs w:val="24"/>
-        </w:rPr>
-        <w:t xml:space="preserve"> DE CAS D’UTILISATION D’OUVERTURE DU LOGICIEL</w:t>
-      </w:r>
-    </w:p>
-    <w:p>
-      <w:pPr>
-        <w:rPr>
-          <w:szCs w:val="24"/>
-        </w:rPr>
-      </w:pPr>
-      <w:r>
-        <w:rPr>
-          <w:sz w:val="24"/>
-          <w:szCs w:val="24"/>
-        </w:rPr>
-        <w:t>3.</w:t>
-      </w:r>
-      <w:r>
-        <w:rPr>
-          <w:sz w:val="24"/>
+        <w:t xml:space="preserve">4.3) </w:t>
+      </w:r>
+      <w:r>
+        <w:rPr>
+          <w:szCs w:val="24"/>
+          <w:u w:val="single"/>
+          <w:lang w:val="en-GB"/>
+        </w:rPr>
+        <w:t>PACKAGE ffmpeg_tools</w:t>
+      </w:r>
+    </w:p>
+    <w:p>
+      <w:pPr>
+        <w:rPr>
+          <w:szCs w:val="24"/>
+        </w:rPr>
+      </w:pPr>
+      <w:r>
+        <w:rPr>
+          <w:szCs w:val="24"/>
+          <w:lang w:val="en-GB"/>
+        </w:rPr>
+        <w:tab/>
+      </w:r>
+      <w:r>
+        <w:rPr>
+          <w:szCs w:val="24"/>
+        </w:rPr>
+        <w:t xml:space="preserve">4.3.1) </w:t>
+      </w:r>
+      <w:r>
+        <w:rPr>
+          <w:szCs w:val="24"/>
+        </w:rPr>
+        <w:t>DIAGRAMME DE CLASSES</w:t>
+      </w:r>
+    </w:p>
+    <w:p>
+      <w:pPr>
+        <w:rPr>
+          <w:szCs w:val="24"/>
+        </w:rPr>
+      </w:pPr>
+      <w:r>
+        <w:rPr>
+          <w:szCs w:val="24"/>
+        </w:rPr>
+        <w:tab/>
+      </w:r>
+      <w:r>
+        <w:rPr>
+          <w:szCs w:val="24"/>
+        </w:rPr>
+        <w:t xml:space="preserve">4.3.2) </w:t>
+      </w:r>
+      <w:r>
+        <w:rPr>
+          <w:szCs w:val="24"/>
+        </w:rPr>
+        <w:t>DESCRIPTION DU FONCTIONNEMENT</w:t>
+      </w:r>
+    </w:p>
+    <w:p>
+      <w:pPr>
+        <w:rPr>
+          <w:szCs w:val="24"/>
+        </w:rPr>
+      </w:pPr>
+      <w:r>
+        <w:rPr>
+          <w:szCs w:val="24"/>
+        </w:rPr>
+        <w:tab/>
+      </w:r>
+      <w:r>
+        <w:rPr>
+          <w:szCs w:val="24"/>
+        </w:rPr>
+        <w:tab/>
+      </w:r>
+      <w:r>
+        <w:rPr>
+          <w:szCs w:val="24"/>
+        </w:rPr>
+        <w:t xml:space="preserve">4.3.2.1) </w:t>
+      </w:r>
+      <w:r>
+        <w:rPr>
+          <w:szCs w:val="24"/>
+        </w:rPr>
+        <w:t>FfmpegRuntime</w:t>
+      </w:r>
+    </w:p>
+    <w:p>
+      <w:pPr>
+        <w:rPr>
+          <w:szCs w:val="24"/>
+        </w:rPr>
+      </w:pPr>
+      <w:r>
+        <w:rPr>
+          <w:szCs w:val="24"/>
+        </w:rPr>
+        <w:tab/>
+      </w:r>
+      <w:r>
+        <w:rPr>
+          <w:szCs w:val="24"/>
+        </w:rPr>
+        <w:tab/>
+      </w:r>
+      <w:r>
+        <w:rPr>
+          <w:szCs w:val="24"/>
+        </w:rPr>
+        <w:t xml:space="preserve">4.3.2.2) </w:t>
+      </w:r>
+      <w:r>
+        <w:rPr>
+          <w:szCs w:val="24"/>
+        </w:rPr>
+        <w:t>UserRequests</w:t>
+      </w:r>
+    </w:p>
+    <w:p>
+      <w:pPr>
+        <w:rPr>
+          <w:szCs w:val="24"/>
+        </w:rPr>
+      </w:pPr>
+      <w:r>
+        <w:rPr>
+          <w:szCs w:val="24"/>
+        </w:rPr>
+        <w:tab/>
+      </w:r>
+      <w:r>
+        <w:rPr>
+          <w:szCs w:val="24"/>
+        </w:rPr>
+        <w:tab/>
+      </w:r>
+      <w:r>
+        <w:rPr>
+          <w:szCs w:val="24"/>
+        </w:rPr>
+        <w:t xml:space="preserve">4.3.2.3) </w:t>
+      </w:r>
+      <w:r>
+        <w:rPr>
+          <w:szCs w:val="24"/>
+        </w:rPr>
+        <w:t>SystemRequests</w:t>
+      </w:r>
+    </w:p>
+    <w:p>
+      <w:pPr>
+        <w:rPr>
+          <w:szCs w:val="24"/>
+          <w:u w:val="single"/>
+        </w:rPr>
+      </w:pPr>
+      <w:r>
+        <w:rPr>
+          <w:szCs w:val="24"/>
+          <w:u w:val="single"/>
+        </w:rPr>
+        <w:t xml:space="preserve">4.4) </w:t>
+      </w:r>
+      <w:r>
+        <w:rPr>
+          <w:szCs w:val="24"/>
+          <w:u w:val="single"/>
+        </w:rPr>
+        <w:t>PACKAGE tools</w:t>
+      </w:r>
+    </w:p>
+    <w:p>
+      <w:pPr>
+        <w:rPr>
+          <w:szCs w:val="24"/>
+        </w:rPr>
+      </w:pPr>
+      <w:r>
+        <w:rPr>
+          <w:szCs w:val="24"/>
+        </w:rPr>
+        <w:tab/>
+      </w:r>
+      <w:r>
+        <w:rPr>
+          <w:szCs w:val="24"/>
+        </w:rPr>
+        <w:t xml:space="preserve">4.4.1) </w:t>
+      </w:r>
+      <w:r>
+        <w:rPr>
+          <w:szCs w:val="24"/>
+        </w:rPr>
+        <w:t>DI</w:t>
+      </w:r>
+      <w:r>
+        <w:rPr>
+          <w:szCs w:val="24"/>
+        </w:rPr>
+        <w:t>A</w:t>
+      </w:r>
+      <w:r>
+        <w:rPr>
+          <w:szCs w:val="24"/>
+        </w:rPr>
+        <w:t>GRAMME</w:t>
+      </w:r>
+      <w:r>
+        <w:rPr>
+          <w:szCs w:val="24"/>
+        </w:rPr>
+        <w:t xml:space="preserve"> DE CLASSES</w:t>
+      </w:r>
+    </w:p>
+    <w:p>
+      <w:pPr>
+        <w:rPr>
+          <w:szCs w:val="24"/>
+        </w:rPr>
+      </w:pPr>
+      <w:r>
+        <w:rPr>
+          <w:szCs w:val="24"/>
+        </w:rPr>
+        <w:tab/>
+      </w:r>
+      <w:r>
+        <w:rPr>
+          <w:szCs w:val="24"/>
+        </w:rPr>
+        <w:t xml:space="preserve">4.4.2) </w:t>
+      </w:r>
+      <w:r>
+        <w:rPr>
+          <w:szCs w:val="24"/>
+        </w:rPr>
+        <w:t>DESCRIPTION DU FONCTIONNEMENT</w:t>
+      </w:r>
+    </w:p>
+    <w:p>
+      <w:pPr>
+        <w:rPr>
+          <w:szCs w:val="24"/>
+        </w:rPr>
+      </w:pPr>
+      <w:r>
+        <w:rPr>
+          <w:szCs w:val="24"/>
+        </w:rPr>
+        <w:tab/>
+      </w:r>
+      <w:r>
+        <w:rPr>
+          <w:szCs w:val="24"/>
+        </w:rPr>
+        <w:tab/>
+      </w:r>
+      <w:r>
+        <w:rPr>
+          <w:szCs w:val="24"/>
+        </w:rPr>
+        <w:t xml:space="preserve">4.4.2.1) </w:t>
+      </w:r>
+      <w:r>
+        <w:rPr>
+          <w:szCs w:val="24"/>
+        </w:rPr>
+        <w:t>TemporaryFilesManager</w:t>
+      </w:r>
+    </w:p>
+    <w:p>
+      <w:pPr>
+        <w:rPr>
+          <w:szCs w:val="24"/>
+        </w:rPr>
+      </w:pPr>
+      <w:r>
+        <w:rPr>
+          <w:szCs w:val="24"/>
+        </w:rPr>
+        <w:tab/>
+      </w:r>
+      <w:r>
+        <w:rPr>
+          <w:szCs w:val="24"/>
+        </w:rPr>
+        <w:tab/>
+      </w:r>
+      <w:r>
+        <w:rPr>
+          <w:szCs w:val="24"/>
+        </w:rPr>
+        <w:t xml:space="preserve">4.4.2.2) </w:t>
+      </w:r>
+      <w:r>
+        <w:rPr>
+          <w:szCs w:val="24"/>
+        </w:rPr>
+        <w:t>Id Séquence</w:t>
+      </w:r>
+    </w:p>
+    <w:p>
+      <w:pPr>
+        <w:rPr>
+          <w:szCs w:val="24"/>
+        </w:rPr>
+      </w:pPr>
+      <w:r>
+        <w:rPr>
+          <w:szCs w:val="24"/>
+        </w:rPr>
+        <w:tab/>
+      </w:r>
+      <w:r>
+        <w:rPr>
+          <w:szCs w:val="24"/>
+        </w:rPr>
+        <w:tab/>
+      </w:r>
+      <w:r>
+        <w:rPr>
+          <w:szCs w:val="24"/>
+        </w:rPr>
+        <w:t xml:space="preserve">4.4.2.3) </w:t>
+      </w:r>
+      <w:r>
+        <w:rPr>
+          <w:szCs w:val="24"/>
+        </w:rPr>
+        <w:t>TemporaryFilesFilter</w:t>
+      </w:r>
+    </w:p>
+    <w:p>
+      <w:pPr>
+        <w:rPr>
+          <w:szCs w:val="24"/>
+        </w:rPr>
+      </w:pPr>
+      <w:r>
+        <w:rPr>
+          <w:szCs w:val="24"/>
+        </w:rPr>
+        <w:tab/>
+      </w:r>
+      <w:r>
+        <w:rPr>
+          <w:szCs w:val="24"/>
+        </w:rPr>
+        <w:tab/>
+      </w:r>
+      <w:r>
+        <w:rPr>
+          <w:szCs w:val="24"/>
+        </w:rPr>
+        <w:t xml:space="preserve">4.4.2.4) </w:t>
+      </w:r>
+      <w:r>
+        <w:rPr>
+          <w:szCs w:val="24"/>
+        </w:rPr>
+        <w:t>DirectoryAbsentException</w:t>
+      </w:r>
+    </w:p>
+    <w:p>
+      <w:pPr>
+        <w:rPr>
+          <w:szCs w:val="24"/>
+          <w:u w:val="single"/>
+        </w:rPr>
+      </w:pPr>
+      <w:r>
+        <w:rPr>
+          <w:szCs w:val="24"/>
+          <w:u w:val="single"/>
+        </w:rPr>
+        <w:t xml:space="preserve">4.5) </w:t>
+      </w:r>
+      <w:r>
+        <w:rPr>
+          <w:szCs w:val="24"/>
+          <w:u w:val="single"/>
+        </w:rPr>
+        <w:t>PACKAGE gui_processing</w:t>
+      </w:r>
+    </w:p>
+    <w:p>
+      <w:pPr>
+        <w:rPr>
+          <w:szCs w:val="24"/>
+          <w:u w:val="single"/>
+        </w:rPr>
+      </w:pPr>
+      <w:r>
+        <w:rPr>
+          <w:szCs w:val="24"/>
+        </w:rPr>
+        <w:tab/>
+      </w:r>
+      <w:r>
+        <w:rPr>
+          <w:szCs w:val="24"/>
+        </w:rPr>
+        <w:t xml:space="preserve">4.5.1) </w:t>
+      </w:r>
+      <w:r>
+        <w:rPr>
+          <w:szCs w:val="24"/>
+        </w:rPr>
+        <w:t>DIAGRAMME DE CLASSES</w:t>
+      </w:r>
+    </w:p>
+    <w:p>
+      <w:pPr>
+        <w:rPr>
+          <w:szCs w:val="24"/>
+        </w:rPr>
+      </w:pPr>
+      <w:r>
+        <w:rPr>
+          <w:szCs w:val="24"/>
+        </w:rPr>
+        <w:tab/>
+      </w:r>
+      <w:r>
+        <w:rPr>
+          <w:szCs w:val="24"/>
+        </w:rPr>
+        <w:t>4.5.</w:t>
+      </w:r>
+      <w:r>
+        <w:rPr>
           <w:szCs w:val="24"/>
         </w:rPr>
         <w:t>2</w:t>
       </w:r>
       <w:r>
         <w:rPr>
-          <w:sz w:val="24"/>
           <w:szCs w:val="24"/>
         </w:rPr>
         <w:t xml:space="preserve">) </w:t>
@@ -1263,7 +2345,7 @@
         <w:rPr>
           <w:szCs w:val="24"/>
         </w:rPr>
-        <w:t>DIAGRAMME DE CAS D’UTILISATION TRAVAILLER DANS LE MODE TRAITEMENT</w:t>
+        <w:t>DESCRIPTION DU FONCTIONNEMENT</w:t>
       </w:r>
     </w:p>
     <w:p>
@@ -1282,63 +2364,22 @@
         <w:rPr>
           <w:szCs w:val="24"/>
         </w:rPr>
-        <w:t xml:space="preserve">3.2.1) </w:t>
-      </w:r>
-      <w:r>
-        <w:rPr>
-          <w:szCs w:val="24"/>
-        </w:rPr>
-        <w:t>DIAGRAMME DE CAS D’UTILISATION TRAVAILLER DANS LES BIBLIOTHEQUES</w:t>
-      </w:r>
-    </w:p>
-    <w:p>
-      <w:pPr>
-        <w:rPr>
-          <w:szCs w:val="24"/>
-        </w:rPr>
-      </w:pPr>
-      <w:r>
-        <w:rPr>
-          <w:szCs w:val="24"/>
-        </w:rPr>
         <w:tab/>
       </w:r>
       <w:r>
         <w:rPr>
           <w:szCs w:val="24"/>
         </w:rPr>
-        <w:t xml:space="preserve">3.2.2) </w:t>
-      </w:r>
-      <w:r>
-        <w:rPr>
-          <w:szCs w:val="24"/>
-        </w:rPr>
-        <w:t>DIAGRAMME DE CAS D’UTILISATION TRAVAILLER DANS LES CHRONOLOGIES</w:t>
-      </w:r>
-    </w:p>
-    <w:p>
-      <w:pPr>
-        <w:rPr>
-          <w:szCs w:val="24"/>
-        </w:rPr>
-      </w:pPr>
-      <w:r>
-        <w:rPr>
-          <w:sz w:val="24"/>
-          <w:szCs w:val="24"/>
-        </w:rPr>
-        <w:t>3.</w:t>
-      </w:r>
-      <w:r>
-        <w:rPr>
-          <w:sz w:val="24"/>
-          <w:szCs w:val="24"/>
-        </w:rPr>
-        <w:t>3</w:t>
-      </w:r>
-      <w:r>
-        <w:rPr>
-          <w:sz w:val="24"/>
+        <w:t>4.5.2</w:t>
+      </w:r>
+      <w:r>
+        <w:rPr>
+          <w:szCs w:val="24"/>
+        </w:rPr>
+        <w:t>.1</w:t>
+      </w:r>
+      <w:r>
+        <w:rPr>
           <w:szCs w:val="24"/>
         </w:rPr>
         <w:t xml:space="preserve">) </w:t>
@@ -1347,7 +2388,7 @@
         <w:rPr>
           <w:szCs w:val="24"/>
         </w:rPr>
-        <w:t>DIAGRAMME DE CAS D’UTILISATION TRAVAILLER DANS LE MODE CONVERSION</w:t>
+        <w:t>ConversionPanel</w:t>
       </w:r>
     </w:p>
     <w:p>
@@ -1366,161 +2407,447 @@
         <w:rPr>
           <w:szCs w:val="24"/>
         </w:rPr>
-        <w:t xml:space="preserve">3.3.1) </w:t>
-      </w:r>
-      <w:r>
-        <w:rPr>
-          <w:szCs w:val="24"/>
-        </w:rPr>
-        <w:t>DIAGRAMME DE CAS D’UTILISATION</w:t>
-      </w:r>
-      <w:r>
-        <w:rPr>
-          <w:szCs w:val="24"/>
+        <w:tab/>
+      </w:r>
+      <w:r>
+        <w:rPr>
+          <w:szCs w:val="24"/>
+        </w:rPr>
+        <w:t>4.5.2</w:t>
+      </w:r>
+      <w:r>
+        <w:rPr>
+          <w:szCs w:val="24"/>
+        </w:rPr>
+        <w:t>.2</w:t>
+      </w:r>
+      <w:r>
+        <w:rPr>
+          <w:szCs w:val="24"/>
+        </w:rPr>
+        <w:t xml:space="preserve">) </w:t>
+      </w:r>
+      <w:r>
+        <w:rPr>
+          <w:szCs w:val="24"/>
+        </w:rPr>
+        <w:t>Conversion Model</w:t>
+      </w:r>
+    </w:p>
+    <w:p>
+      <w:pPr>
+        <w:rPr>
+          <w:szCs w:val="24"/>
+        </w:rPr>
+      </w:pPr>
+      <w:r>
+        <w:rPr>
+          <w:szCs w:val="24"/>
+        </w:rPr>
+        <w:tab/>
+      </w:r>
+      <w:r>
+        <w:rPr>
+          <w:szCs w:val="24"/>
+        </w:rPr>
+        <w:tab/>
+      </w:r>
+      <w:r>
+        <w:rPr>
+          <w:szCs w:val="24"/>
+        </w:rPr>
+        <w:t>4.5.2</w:t>
+      </w:r>
+      <w:r>
+        <w:rPr>
+          <w:szCs w:val="24"/>
+        </w:rPr>
+        <w:t>.3</w:t>
+      </w:r>
+      <w:r>
+        <w:rPr>
+          <w:szCs w:val="24"/>
+        </w:rPr>
+        <w:t xml:space="preserve">) </w:t>
+      </w:r>
+      <w:r>
+        <w:rPr>
+          <w:szCs w:val="24"/>
+        </w:rPr>
+        <w:t>VUE</w:t>
+      </w:r>
+      <w:r>
+        <w:rPr>
+          <w:szCs w:val="24"/>
+        </w:rPr>
+        <w:t>S</w:t>
+      </w:r>
+      <w:r>
+        <w:rPr>
+          <w:szCs w:val="24"/>
+        </w:rPr>
+        <w:t xml:space="preserve"> ET C</w:t>
+      </w:r>
+      <w:r>
+        <w:rPr>
+          <w:szCs w:val="24"/>
+        </w:rPr>
+        <w:t>ONROLEURS</w:t>
+      </w:r>
+    </w:p>
+    <w:p>
+      <w:pPr>
+        <w:rPr>
+          <w:szCs w:val="24"/>
+          <w:lang w:val="en-GB"/>
+        </w:rPr>
+      </w:pPr>
+      <w:r>
+        <w:rPr>
+          <w:szCs w:val="24"/>
+        </w:rPr>
+        <w:tab/>
+      </w:r>
+      <w:r>
+        <w:rPr>
+          <w:szCs w:val="24"/>
+        </w:rPr>
+        <w:tab/>
+      </w:r>
+      <w:r>
+        <w:rPr>
+          <w:szCs w:val="24"/>
+        </w:rPr>
+        <w:tab/>
+      </w:r>
+      <w:r>
+        <w:rPr>
+          <w:szCs w:val="24"/>
+          <w:lang w:val="en-GB"/>
+        </w:rPr>
+        <w:t>4.5.2.3</w:t>
+      </w:r>
+      <w:r>
+        <w:rPr>
+          <w:szCs w:val="24"/>
+          <w:lang w:val="en-GB"/>
+        </w:rPr>
+        <w:t>.1</w:t>
+      </w:r>
+      <w:r>
+        <w:rPr>
+          <w:szCs w:val="24"/>
+          <w:lang w:val="en-GB"/>
+        </w:rPr>
+        <w:t xml:space="preserve">) </w:t>
+      </w:r>
+      <w:r>
+        <w:rPr>
+          <w:szCs w:val="24"/>
+          <w:lang w:val="en-GB"/>
+        </w:rPr>
+        <w:t>LibraryView</w:t>
+      </w:r>
+      <w:r>
+        <w:rPr>
+          <w:szCs w:val="24"/>
+          <w:lang w:val="en-GB"/>
         </w:rPr>
         <w:t xml:space="preserve"> </w:t>
       </w:r>
       <w:r>
         <w:rPr>
           <w:szCs w:val="24"/>
-        </w:rPr>
-        <w:t>TRAVAILLER DANS LA BIBLIOTHEQUE</w:t>
-      </w:r>
-    </w:p>
-    <w:p>
-      <w:pPr>
-        <w:rPr>
-          <w:szCs w:val="24"/>
-        </w:rPr>
-      </w:pPr>
-      <w:r>
-        <w:rPr>
-          <w:szCs w:val="24"/>
+          <w:lang w:val="en-GB"/>
+        </w:rPr>
+        <w:t xml:space="preserve">et LibraryController </w:t>
+      </w:r>
+    </w:p>
+    <w:p>
+      <w:pPr>
+        <w:rPr>
+          <w:szCs w:val="24"/>
+          <w:lang w:val="en-GB"/>
+        </w:rPr>
+      </w:pPr>
+      <w:r>
+        <w:rPr>
+          <w:szCs w:val="24"/>
+          <w:lang w:val="en-GB"/>
         </w:rPr>
         <w:tab/>
       </w:r>
       <w:r>
         <w:rPr>
           <w:szCs w:val="24"/>
-        </w:rPr>
-        <w:t xml:space="preserve">3.3.2) </w:t>
-      </w:r>
-      <w:r>
-        <w:rPr>
-          <w:szCs w:val="24"/>
-        </w:rPr>
-        <w:t>DIAGRAMME DE CAS D’UTILISATION TRAVAILLER SUR UN FICHIER</w:t>
-      </w:r>
-    </w:p>
-    <w:p>
-      <w:pPr>
-        <w:rPr>
-          <w:szCs w:val="24"/>
-        </w:rPr>
-      </w:pPr>
-    </w:p>
-    <w:p>
-      <w:pPr>
-        <w:rPr>
-          <w:szCs w:val="24"/>
-        </w:rPr>
-      </w:pPr>
-      <w:r>
-        <w:rPr>
-          <w:szCs w:val="24"/>
-        </w:rPr>
-        <w:t>__________________________________________________________________________________</w:t>
-      </w:r>
-    </w:p>
-    <w:p>
-      <w:pPr>
-        <w:rPr>
-          <w:szCs w:val="24"/>
-        </w:rPr>
-      </w:pPr>
-    </w:p>
-    <w:p>
-      <w:pPr>
-        <w:rPr>
-          <w:sz w:val="24"/>
-          <w:u w:val="single"/>
-        </w:rPr>
-      </w:pPr>
-      <w:r>
-        <w:rPr>
-          <w:sz w:val="24"/>
-          <w:u w:val="single"/>
-        </w:rPr>
-        <w:t xml:space="preserve">4) </w:t>
-      </w:r>
-      <w:r>
-        <w:rPr>
-          <w:sz w:val="24"/>
-          <w:u w:val="single"/>
-        </w:rPr>
-        <w:t xml:space="preserve">PROGRAMMATION : </w:t>
-      </w:r>
-      <w:r>
-        <w:rPr>
-          <w:sz w:val="24"/>
-          <w:u w:val="single"/>
-        </w:rPr>
-        <w:t>DIAGRAMMES DE CLASSES</w:t>
-      </w:r>
-      <w:r>
-        <w:rPr>
-          <w:sz w:val="24"/>
-          <w:u w:val="single"/>
-        </w:rPr>
-        <w:t xml:space="preserve"> ET </w:t>
-      </w:r>
-      <w:r>
-        <w:rPr>
-          <w:sz w:val="24"/>
-          <w:u w:val="single"/>
-        </w:rPr>
-        <w:t>FONCTIONNEMENT</w:t>
-      </w:r>
-    </w:p>
-    <w:p>
-      <w:pPr>
-        <w:rPr>
-          <w:szCs w:val="24"/>
-          <w:u w:val="single"/>
-        </w:rPr>
-      </w:pPr>
-      <w:r>
-        <w:rPr>
-          <w:szCs w:val="24"/>
-          <w:u w:val="single"/>
-        </w:rPr>
-        <w:t xml:space="preserve">4.1) </w:t>
-      </w:r>
-      <w:r>
-        <w:rPr>
-          <w:szCs w:val="24"/>
-          <w:u w:val="single"/>
-        </w:rPr>
-        <w:t>PROGRAMMES FEDERATEURS</w:t>
-      </w:r>
-    </w:p>
-    <w:p>
-      <w:pPr>
-        <w:rPr>
-          <w:szCs w:val="24"/>
-        </w:rPr>
-      </w:pPr>
-      <w:r>
-        <w:rPr>
-          <w:szCs w:val="24"/>
+          <w:lang w:val="en-GB"/>
         </w:rPr>
         <w:tab/>
       </w:r>
       <w:r>
         <w:rPr>
           <w:szCs w:val="24"/>
-        </w:rPr>
-        <w:t xml:space="preserve">4.1.1) </w:t>
+          <w:lang w:val="en-GB"/>
+        </w:rPr>
+        <w:tab/>
+      </w:r>
+      <w:r>
+        <w:rPr>
+          <w:szCs w:val="24"/>
+          <w:lang w:val="en-GB"/>
+        </w:rPr>
+        <w:t>4.5.2.</w:t>
+      </w:r>
+      <w:r>
+        <w:rPr>
+          <w:szCs w:val="24"/>
+          <w:lang w:val="en-GB"/>
+        </w:rPr>
+        <w:t>3.2</w:t>
+      </w:r>
+      <w:r>
+        <w:rPr>
+          <w:szCs w:val="24"/>
+          <w:lang w:val="en-GB"/>
+        </w:rPr>
+        <w:t xml:space="preserve">) </w:t>
+      </w:r>
+      <w:r>
+        <w:rPr>
+          <w:szCs w:val="24"/>
+          <w:lang w:val="en-GB"/>
+        </w:rPr>
+        <w:t>VideoView et VideoController</w:t>
+      </w:r>
+    </w:p>
+    <w:p>
+      <w:pPr>
+        <w:rPr>
+          <w:szCs w:val="24"/>
+          <w:lang w:val="en-GB"/>
+        </w:rPr>
+      </w:pPr>
+      <w:r>
+        <w:rPr>
+          <w:szCs w:val="24"/>
+          <w:lang w:val="en-GB"/>
+        </w:rPr>
+        <w:tab/>
+      </w:r>
+      <w:r>
+        <w:rPr>
+          <w:szCs w:val="24"/>
+          <w:lang w:val="en-GB"/>
+        </w:rPr>
+        <w:tab/>
+      </w:r>
+      <w:r>
+        <w:rPr>
+          <w:szCs w:val="24"/>
+          <w:lang w:val="en-GB"/>
+        </w:rPr>
+        <w:tab/>
+      </w:r>
+      <w:r>
+        <w:rPr>
+          <w:szCs w:val="24"/>
+          <w:lang w:val="en-GB"/>
+        </w:rPr>
+        <w:t>4.5.2.3</w:t>
+      </w:r>
+      <w:r>
+        <w:rPr>
+          <w:szCs w:val="24"/>
+          <w:lang w:val="en-GB"/>
+        </w:rPr>
+        <w:t>.3</w:t>
+      </w:r>
+      <w:r>
+        <w:rPr>
+          <w:szCs w:val="24"/>
+          <w:lang w:val="en-GB"/>
+        </w:rPr>
+        <w:t xml:space="preserve">) </w:t>
+      </w:r>
+      <w:r>
+        <w:rPr>
+          <w:szCs w:val="24"/>
+          <w:lang w:val="en-GB"/>
+        </w:rPr>
+        <w:t>PlaybackBarView et PlaybackBarController</w:t>
+      </w:r>
+    </w:p>
+    <w:p>
+      <w:pPr>
+        <w:rPr>
+          <w:szCs w:val="24"/>
+          <w:lang w:val="en-GB"/>
+        </w:rPr>
+      </w:pPr>
+      <w:r>
+        <w:rPr>
+          <w:szCs w:val="24"/>
+          <w:lang w:val="en-GB"/>
+        </w:rPr>
+        <w:tab/>
+      </w:r>
+      <w:r>
+        <w:rPr>
+          <w:szCs w:val="24"/>
+          <w:lang w:val="en-GB"/>
+        </w:rPr>
+        <w:tab/>
+      </w:r>
+      <w:r>
+        <w:rPr>
+          <w:szCs w:val="24"/>
+          <w:lang w:val="en-GB"/>
+        </w:rPr>
+        <w:tab/>
+      </w:r>
+      <w:r>
+        <w:rPr>
+          <w:szCs w:val="24"/>
+          <w:lang w:val="en-GB"/>
+        </w:rPr>
+        <w:t>4.5.2.3</w:t>
+      </w:r>
+      <w:r>
+        <w:rPr>
+          <w:szCs w:val="24"/>
+          <w:lang w:val="en-GB"/>
+        </w:rPr>
+        <w:t>.4</w:t>
+      </w:r>
+      <w:r>
+        <w:rPr>
+          <w:szCs w:val="24"/>
+          <w:lang w:val="en-GB"/>
+        </w:rPr>
+        <w:t xml:space="preserve">) </w:t>
+      </w:r>
+      <w:r>
+        <w:rPr>
+          <w:szCs w:val="24"/>
+          <w:lang w:val="en-GB"/>
+        </w:rPr>
+        <w:t>TimelineView</w:t>
+      </w:r>
+      <w:r>
+        <w:rPr>
+          <w:szCs w:val="24"/>
+          <w:lang w:val="en-GB"/>
+        </w:rPr>
+        <w:t xml:space="preserve"> et </w:t>
+      </w:r>
+      <w:r>
+        <w:rPr>
+          <w:szCs w:val="24"/>
+          <w:lang w:val="en-GB"/>
+        </w:rPr>
+        <w:t>TimelineController</w:t>
+      </w:r>
+    </w:p>
+    <w:p>
+      <w:pPr>
+        <w:rPr>
+          <w:szCs w:val="24"/>
+          <w:lang w:val="en-GB"/>
+        </w:rPr>
+      </w:pPr>
+      <w:r>
+        <w:rPr>
+          <w:szCs w:val="24"/>
+          <w:lang w:val="en-GB"/>
+        </w:rPr>
+        <w:tab/>
+      </w:r>
+      <w:r>
+        <w:rPr>
+          <w:szCs w:val="24"/>
+          <w:lang w:val="en-GB"/>
+        </w:rPr>
+        <w:tab/>
+      </w:r>
+      <w:r>
+        <w:rPr>
+          <w:szCs w:val="24"/>
+          <w:lang w:val="en-GB"/>
+        </w:rPr>
+        <w:tab/>
+      </w:r>
+      <w:r>
+        <w:rPr>
+          <w:szCs w:val="24"/>
+          <w:lang w:val="en-GB"/>
+        </w:rPr>
+        <w:t>4.5.2.3</w:t>
+      </w:r>
+      <w:r>
+        <w:rPr>
+          <w:szCs w:val="24"/>
+          <w:lang w:val="en-GB"/>
+        </w:rPr>
+        <w:t>.5</w:t>
+      </w:r>
+      <w:r>
+        <w:rPr>
+          <w:szCs w:val="24"/>
+          <w:lang w:val="en-GB"/>
+        </w:rPr>
+        <w:t xml:space="preserve">) </w:t>
+      </w:r>
+      <w:r>
+        <w:rPr>
+          <w:szCs w:val="24"/>
+          <w:lang w:val="en-GB"/>
+        </w:rPr>
+        <w:t>GeneralKeyBoardController</w:t>
+      </w:r>
+    </w:p>
+    <w:p>
+      <w:pPr>
+        <w:rPr>
+          <w:szCs w:val="24"/>
+          <w:u w:val="single"/>
+          <w:lang w:val="en-GB"/>
+        </w:rPr>
+      </w:pPr>
+      <w:r>
+        <w:rPr>
+          <w:szCs w:val="24"/>
+          <w:u w:val="single"/>
+          <w:lang w:val="en-GB"/>
+        </w:rPr>
+        <w:t xml:space="preserve">4.6) </w:t>
+      </w:r>
+      <w:r>
+        <w:rPr>
+          <w:szCs w:val="24"/>
+          <w:u w:val="single"/>
+          <w:lang w:val="en-GB"/>
+        </w:rPr>
+        <w:t>PACKAGE gui_conversion</w:t>
+      </w:r>
+    </w:p>
+    <w:p>
+      <w:pPr>
+        <w:rPr>
+          <w:szCs w:val="24"/>
+        </w:rPr>
+      </w:pPr>
+      <w:r>
+        <w:rPr>
+          <w:szCs w:val="24"/>
+          <w:lang w:val="en-GB"/>
+        </w:rPr>
+        <w:tab/>
+      </w:r>
+      <w:r>
+        <w:rPr>
+          <w:szCs w:val="24"/>
+        </w:rPr>
+        <w:t xml:space="preserve">4.6.1) </w:t>
       </w:r>
       <w:r>
         <w:rPr>
@@ -1545,7 +2872,25 @@
         <w:rPr>
           <w:szCs w:val="24"/>
         </w:rPr>
-        <w:t xml:space="preserve">4.1.2) </w:t>
+        <w:t>4.6.</w:t>
+      </w:r>
+      <w:r>
+        <w:rPr>
+          <w:szCs w:val="24"/>
+        </w:rPr>
+        <w:t>2</w:t>
+      </w:r>
+      <w:r>
+        <w:rPr>
+          <w:szCs w:val="24"/>
+        </w:rPr>
+        <w:t>)</w:t>
+      </w:r>
+      <w:r>
+        <w:rPr>
+          <w:szCs w:val="24"/>
+        </w:rPr>
+        <w:t xml:space="preserve"> </w:t>
       </w:r>
       <w:r>
         <w:rPr>
@@ -1576,13 +2921,37 @@
         <w:rPr>
           <w:szCs w:val="24"/>
         </w:rPr>
-        <w:t xml:space="preserve">4.1.2.1) </w:t>
-      </w:r>
-      <w:r>
-        <w:rPr>
-          <w:szCs w:val="24"/>
-        </w:rPr>
-        <w:t>Main</w:t>
+        <w:t>4.6.</w:t>
+      </w:r>
+      <w:r>
+        <w:rPr>
+          <w:szCs w:val="24"/>
+        </w:rPr>
+        <w:t>2</w:t>
+      </w:r>
+      <w:r>
+        <w:rPr>
+          <w:szCs w:val="24"/>
+        </w:rPr>
+        <w:t>.1</w:t>
+      </w:r>
+      <w:r>
+        <w:rPr>
+          <w:szCs w:val="24"/>
+        </w:rPr>
+        <w:t>)</w:t>
+      </w:r>
+      <w:r>
+        <w:rPr>
+          <w:szCs w:val="24"/>
+        </w:rPr>
+        <w:t xml:space="preserve"> </w:t>
+      </w:r>
+      <w:r>
+        <w:rPr>
+          <w:szCs w:val="24"/>
+        </w:rPr>
+        <w:t>ConversionPanel</w:t>
       </w:r>
     </w:p>
     <w:p>
@@ -1607,328 +2976,37 @@
         <w:rPr>
           <w:szCs w:val="24"/>
         </w:rPr>
-        <w:t xml:space="preserve">4.1.2.2) </w:t>
-      </w:r>
-      <w:r>
-        <w:rPr>
-          <w:szCs w:val="24"/>
-        </w:rPr>
-        <w:t>OpeningWindow</w:t>
-      </w:r>
-    </w:p>
-    <w:p>
-      <w:pPr>
-        <w:rPr>
-          <w:szCs w:val="24"/>
-        </w:rPr>
-      </w:pPr>
-      <w:r>
-        <w:rPr>
-          <w:szCs w:val="24"/>
-        </w:rPr>
-        <w:tab/>
-      </w:r>
-      <w:r>
-        <w:rPr>
-          <w:szCs w:val="24"/>
-        </w:rPr>
-        <w:tab/>
-      </w:r>
-      <w:r>
-        <w:rPr>
-          <w:szCs w:val="24"/>
-        </w:rPr>
-        <w:t xml:space="preserve">4.1.2.3) </w:t>
-      </w:r>
-      <w:r>
-        <w:rPr>
-          <w:szCs w:val="24"/>
-        </w:rPr>
-        <w:t>ProcessingPanel</w:t>
-      </w:r>
-    </w:p>
-    <w:p>
-      <w:pPr>
-        <w:rPr>
-          <w:szCs w:val="24"/>
-        </w:rPr>
-      </w:pPr>
-      <w:r>
-        <w:rPr>
-          <w:szCs w:val="24"/>
-        </w:rPr>
-        <w:tab/>
-      </w:r>
-      <w:r>
-        <w:rPr>
-          <w:szCs w:val="24"/>
-        </w:rPr>
-        <w:tab/>
-      </w:r>
-      <w:r>
-        <w:rPr>
-          <w:szCs w:val="24"/>
-        </w:rPr>
-        <w:t xml:space="preserve">4.1.2.4) </w:t>
-      </w:r>
-      <w:r>
-        <w:rPr>
-          <w:szCs w:val="24"/>
-        </w:rPr>
-        <w:t>ConversionPanel</w:t>
-      </w:r>
-    </w:p>
-    <w:p>
-      <w:pPr>
-        <w:rPr>
-          <w:szCs w:val="24"/>
-          <w:u w:val="single"/>
-        </w:rPr>
-      </w:pPr>
-      <w:r>
-        <w:rPr>
-          <w:szCs w:val="24"/>
-          <w:u w:val="single"/>
-        </w:rPr>
-        <w:t xml:space="preserve">4.2) </w:t>
-      </w:r>
-      <w:r>
-        <w:rPr>
-          <w:szCs w:val="24"/>
-          <w:u w:val="single"/>
-        </w:rPr>
-        <w:t>PACKAGE files</w:t>
-      </w:r>
-    </w:p>
-    <w:p>
-      <w:pPr>
-        <w:rPr>
-          <w:szCs w:val="24"/>
-        </w:rPr>
-      </w:pPr>
-      <w:r>
-        <w:rPr>
-          <w:szCs w:val="24"/>
-        </w:rPr>
-        <w:tab/>
-      </w:r>
-      <w:r>
-        <w:rPr>
-          <w:szCs w:val="24"/>
-        </w:rPr>
-        <w:t>4.</w:t>
-      </w:r>
-      <w:r>
-        <w:rPr>
-          <w:szCs w:val="24"/>
-        </w:rPr>
-        <w:t>2.1</w:t>
-      </w:r>
-      <w:r>
-        <w:rPr>
-          <w:szCs w:val="24"/>
-        </w:rPr>
-        <w:t xml:space="preserve">) </w:t>
-      </w:r>
-      <w:r>
-        <w:rPr>
-          <w:szCs w:val="24"/>
-        </w:rPr>
-        <w:t>DIAGRAMME DE CLASSES</w:t>
-      </w:r>
-    </w:p>
-    <w:p>
-      <w:pPr>
-        <w:rPr>
-          <w:szCs w:val="24"/>
-        </w:rPr>
-      </w:pPr>
-      <w:r>
-        <w:rPr>
-          <w:szCs w:val="24"/>
-        </w:rPr>
-        <w:tab/>
-      </w:r>
-      <w:r>
-        <w:rPr>
-          <w:szCs w:val="24"/>
-        </w:rPr>
-        <w:t>4.</w:t>
-      </w:r>
-      <w:r>
-        <w:rPr>
-          <w:szCs w:val="24"/>
-        </w:rPr>
-        <w:t>2.2</w:t>
-      </w:r>
-      <w:r>
-        <w:rPr>
-          <w:szCs w:val="24"/>
-        </w:rPr>
-        <w:t xml:space="preserve">) </w:t>
-      </w:r>
-      <w:r>
-        <w:rPr>
-          <w:szCs w:val="24"/>
-        </w:rPr>
-        <w:t>DESCRIPTION DU FONCTIONNEMENT</w:t>
-      </w:r>
-    </w:p>
-    <w:p>
-      <w:pPr>
-        <w:rPr>
-          <w:szCs w:val="24"/>
-          <w:lang w:val="en-GB"/>
-        </w:rPr>
-      </w:pPr>
-      <w:r>
-        <w:rPr>
-          <w:szCs w:val="24"/>
-        </w:rPr>
-        <w:tab/>
-      </w:r>
-      <w:r>
-        <w:rPr>
-          <w:szCs w:val="24"/>
-        </w:rPr>
-        <w:tab/>
-      </w:r>
-      <w:r>
-        <w:rPr>
-          <w:szCs w:val="24"/>
-          <w:lang w:val="en-GB"/>
-        </w:rPr>
-        <w:t xml:space="preserve">4.2.2.1) </w:t>
-      </w:r>
-      <w:r>
-        <w:rPr>
-          <w:szCs w:val="24"/>
-          <w:lang w:val="en-GB"/>
-        </w:rPr>
-        <w:t>SelectedFile</w:t>
-      </w:r>
-    </w:p>
-    <w:p>
-      <w:pPr>
-        <w:rPr>
-          <w:szCs w:val="24"/>
-          <w:lang w:val="en-GB"/>
-        </w:rPr>
-      </w:pPr>
-      <w:r>
-        <w:rPr>
-          <w:szCs w:val="24"/>
-          <w:lang w:val="en-GB"/>
-        </w:rPr>
-        <w:tab/>
-      </w:r>
-      <w:r>
-        <w:rPr>
-          <w:szCs w:val="24"/>
-          <w:lang w:val="en-GB"/>
-        </w:rPr>
-        <w:tab/>
-      </w:r>
-      <w:r>
-        <w:rPr>
-          <w:szCs w:val="24"/>
-          <w:lang w:val="en-GB"/>
-        </w:rPr>
-        <w:t xml:space="preserve">4.2.2.2) </w:t>
-      </w:r>
-      <w:r>
-        <w:rPr>
-          <w:szCs w:val="24"/>
-          <w:lang w:val="en-GB"/>
-        </w:rPr>
-        <w:t>SettingsFile</w:t>
-      </w:r>
-    </w:p>
-    <w:p>
-      <w:pPr>
-        <w:rPr>
-          <w:szCs w:val="24"/>
-          <w:lang w:val="en-GB"/>
-        </w:rPr>
-      </w:pPr>
-      <w:r>
-        <w:rPr>
-          <w:szCs w:val="24"/>
-          <w:lang w:val="en-GB"/>
-        </w:rPr>
-        <w:tab/>
-      </w:r>
-      <w:r>
-        <w:rPr>
-          <w:szCs w:val="24"/>
-          <w:lang w:val="en-GB"/>
-        </w:rPr>
-        <w:tab/>
-      </w:r>
-      <w:r>
-        <w:rPr>
-          <w:szCs w:val="24"/>
-          <w:lang w:val="en-GB"/>
-        </w:rPr>
-        <w:t xml:space="preserve">4.2.2.3) </w:t>
-      </w:r>
-      <w:r>
-        <w:rPr>
-          <w:szCs w:val="24"/>
-          <w:lang w:val="en-GB"/>
-        </w:rPr>
-        <w:t>ProcessedFile</w:t>
-      </w:r>
-    </w:p>
-    <w:p>
-      <w:pPr>
-        <w:rPr>
-          <w:szCs w:val="24"/>
-          <w:u w:val="single"/>
-          <w:lang w:val="en-GB"/>
-        </w:rPr>
-      </w:pPr>
-      <w:r>
-        <w:rPr>
-          <w:szCs w:val="24"/>
-          <w:u w:val="single"/>
-          <w:lang w:val="en-GB"/>
-        </w:rPr>
-        <w:t xml:space="preserve">4.3) </w:t>
-      </w:r>
-      <w:r>
-        <w:rPr>
-          <w:szCs w:val="24"/>
-          <w:u w:val="single"/>
-          <w:lang w:val="en-GB"/>
-        </w:rPr>
-        <w:t>PACKAGE ffmpeg_tools</w:t>
-      </w:r>
-    </w:p>
-    <w:p>
-      <w:pPr>
-        <w:rPr>
-          <w:szCs w:val="24"/>
-        </w:rPr>
-      </w:pPr>
-      <w:r>
-        <w:rPr>
-          <w:szCs w:val="24"/>
-          <w:lang w:val="en-GB"/>
-        </w:rPr>
-        <w:tab/>
-      </w:r>
-      <w:r>
-        <w:rPr>
-          <w:szCs w:val="24"/>
-        </w:rPr>
-        <w:t xml:space="preserve">4.3.1) </w:t>
-      </w:r>
-      <w:r>
-        <w:rPr>
-          <w:szCs w:val="24"/>
-        </w:rPr>
-        <w:t>DIAGRAMME DE CLASSES</w:t>
+        <w:t>4.6.</w:t>
+      </w:r>
+      <w:r>
+        <w:rPr>
+          <w:szCs w:val="24"/>
+        </w:rPr>
+        <w:t>2</w:t>
+      </w:r>
+      <w:r>
+        <w:rPr>
+          <w:szCs w:val="24"/>
+        </w:rPr>
+        <w:t>.2</w:t>
+      </w:r>
+      <w:r>
+        <w:rPr>
+          <w:szCs w:val="24"/>
+        </w:rPr>
+        <w:t>)</w:t>
+      </w:r>
+      <w:r>
+        <w:rPr>
+          <w:szCs w:val="24"/>
+        </w:rPr>
+        <w:t xml:space="preserve"> </w:t>
+      </w:r>
+      <w:r>
+        <w:rPr>
+          <w:szCs w:val="24"/>
+        </w:rPr>
+        <w:t>Conversion Model</w:t>
       </w:r>
     </w:p>
     <w:p>
@@ -1948,56 +3026,80 @@
         <w:rPr>
           <w:szCs w:val="24"/>
         </w:rPr>
-        <w:t xml:space="preserve">4.3.2) </w:t>
-      </w:r>
-      <w:r>
-        <w:rPr>
-          <w:szCs w:val="24"/>
-        </w:rPr>
-        <w:t>DESCRIPTION DU FONCTIONNEMENT</w:t>
-      </w:r>
-    </w:p>
-    <w:p>
-      <w:pPr>
-        <w:rPr>
-          <w:szCs w:val="24"/>
-        </w:rPr>
-      </w:pPr>
-      <w:r>
-        <w:rPr>
-          <w:szCs w:val="24"/>
-        </w:rPr>
         <w:tab/>
       </w:r>
       <w:r>
         <w:rPr>
           <w:szCs w:val="24"/>
         </w:rPr>
+        <w:t>4.6.</w:t>
+      </w:r>
+      <w:r>
+        <w:rPr>
+          <w:szCs w:val="24"/>
+        </w:rPr>
+        <w:t>2</w:t>
+      </w:r>
+      <w:r>
+        <w:rPr>
+          <w:szCs w:val="24"/>
+        </w:rPr>
+        <w:t>.3</w:t>
+      </w:r>
+      <w:r>
+        <w:rPr>
+          <w:szCs w:val="24"/>
+        </w:rPr>
+        <w:t>)</w:t>
+      </w:r>
+      <w:r>
+        <w:rPr>
+          <w:szCs w:val="24"/>
+        </w:rPr>
+        <w:t xml:space="preserve"> </w:t>
+      </w:r>
+      <w:r>
+        <w:rPr>
+          <w:szCs w:val="24"/>
+        </w:rPr>
+        <w:t>VUE</w:t>
+      </w:r>
+      <w:r>
+        <w:rPr>
+          <w:szCs w:val="24"/>
+        </w:rPr>
+        <w:t>S</w:t>
+      </w:r>
+      <w:r>
+        <w:rPr>
+          <w:szCs w:val="24"/>
+        </w:rPr>
+        <w:t xml:space="preserve"> ET C</w:t>
+      </w:r>
+      <w:r>
+        <w:rPr>
+          <w:szCs w:val="24"/>
+        </w:rPr>
+        <w:t>ONROLEURS</w:t>
+      </w:r>
+    </w:p>
+    <w:p>
+      <w:pPr>
+        <w:rPr>
+          <w:szCs w:val="24"/>
+          <w:lang w:val="en-GB"/>
+        </w:rPr>
+      </w:pPr>
+      <w:r>
+        <w:rPr>
+          <w:szCs w:val="24"/>
+        </w:rPr>
         <w:tab/>
       </w:r>
       <w:r>
         <w:rPr>
           <w:szCs w:val="24"/>
         </w:rPr>
-        <w:t xml:space="preserve">4.3.2.1) </w:t>
-      </w:r>
-      <w:r>
-        <w:rPr>
-          <w:szCs w:val="24"/>
-        </w:rPr>
-        <w:t>FfmpegRuntime</w:t>
-      </w:r>
-    </w:p>
-    <w:p>
-      <w:pPr>
-        <w:rPr>
-          <w:szCs w:val="24"/>
-        </w:rPr>
-      </w:pPr>
-      <w:r>
-        <w:rPr>
-          <w:szCs w:val="24"/>
-        </w:rPr>
         <w:tab/>
       </w:r>
       <w:r>
@@ -2009,1168 +3111,65 @@
       <w:r>
         <w:rPr>
           <w:szCs w:val="24"/>
-        </w:rPr>
-        <w:t xml:space="preserve">4.3.2.2) </w:t>
-      </w:r>
-      <w:r>
-        <w:rPr>
-          <w:szCs w:val="24"/>
-        </w:rPr>
-        <w:t>UserRequests</w:t>
-      </w:r>
-    </w:p>
-    <w:p>
-      <w:pPr>
-        <w:rPr>
-          <w:szCs w:val="24"/>
-        </w:rPr>
-      </w:pPr>
-      <w:r>
-        <w:rPr>
-          <w:szCs w:val="24"/>
-        </w:rPr>
-        <w:tab/>
-      </w:r>
-      <w:r>
-        <w:rPr>
-          <w:szCs w:val="24"/>
-        </w:rPr>
-        <w:tab/>
-      </w:r>
-      <w:r>
-        <w:rPr>
-          <w:szCs w:val="24"/>
-        </w:rPr>
-        <w:t xml:space="preserve">4.3.2.3) </w:t>
-      </w:r>
-      <w:r>
-        <w:rPr>
-          <w:szCs w:val="24"/>
-        </w:rPr>
-        <w:t>SystemRequests</w:t>
-      </w:r>
-    </w:p>
-    <w:p>
-      <w:pPr>
-        <w:rPr>
-          <w:szCs w:val="24"/>
-          <w:u w:val="single"/>
-        </w:rPr>
-      </w:pPr>
-      <w:r>
-        <w:rPr>
-          <w:szCs w:val="24"/>
-          <w:u w:val="single"/>
-        </w:rPr>
-        <w:t xml:space="preserve">4.4) </w:t>
-      </w:r>
-      <w:r>
-        <w:rPr>
-          <w:szCs w:val="24"/>
-          <w:u w:val="single"/>
-        </w:rPr>
-        <w:t>PACKAGE tools</w:t>
-      </w:r>
-    </w:p>
-    <w:p>
-      <w:pPr>
-        <w:rPr>
-          <w:szCs w:val="24"/>
-        </w:rPr>
-      </w:pPr>
-      <w:r>
-        <w:rPr>
-          <w:szCs w:val="24"/>
-        </w:rPr>
-        <w:tab/>
-      </w:r>
-      <w:r>
-        <w:rPr>
-          <w:szCs w:val="24"/>
-        </w:rPr>
-        <w:t xml:space="preserve">4.4.1) </w:t>
-      </w:r>
-      <w:r>
-        <w:rPr>
-          <w:szCs w:val="24"/>
-        </w:rPr>
-        <w:t>DI</w:t>
-      </w:r>
-      <w:r>
-        <w:rPr>
-          <w:szCs w:val="24"/>
-        </w:rPr>
-        <w:t>A</w:t>
-      </w:r>
-      <w:r>
-        <w:rPr>
-          <w:szCs w:val="24"/>
-        </w:rPr>
-        <w:t>GRAMME</w:t>
-      </w:r>
-      <w:r>
-        <w:rPr>
-          <w:szCs w:val="24"/>
-        </w:rPr>
-        <w:t xml:space="preserve"> DE CLASSES</w:t>
-      </w:r>
-    </w:p>
-    <w:p>
-      <w:pPr>
-        <w:rPr>
-          <w:szCs w:val="24"/>
-        </w:rPr>
-      </w:pPr>
-      <w:r>
-        <w:rPr>
-          <w:szCs w:val="24"/>
-        </w:rPr>
-        <w:tab/>
-      </w:r>
-      <w:r>
-        <w:rPr>
-          <w:szCs w:val="24"/>
-        </w:rPr>
-        <w:t xml:space="preserve">4.4.2) </w:t>
-      </w:r>
-      <w:r>
-        <w:rPr>
-          <w:szCs w:val="24"/>
-        </w:rPr>
-        <w:t>DESCRIPTION DU FONCTIONNEMENT</w:t>
-      </w:r>
-    </w:p>
-    <w:p>
-      <w:pPr>
-        <w:rPr>
-          <w:szCs w:val="24"/>
-        </w:rPr>
-      </w:pPr>
-      <w:r>
-        <w:rPr>
-          <w:szCs w:val="24"/>
-        </w:rPr>
-        <w:tab/>
-      </w:r>
-      <w:r>
-        <w:rPr>
-          <w:szCs w:val="24"/>
-        </w:rPr>
-        <w:tab/>
-      </w:r>
-      <w:r>
-        <w:rPr>
-          <w:szCs w:val="24"/>
-        </w:rPr>
-        <w:t xml:space="preserve">4.4.2.1) </w:t>
-      </w:r>
-      <w:r>
-        <w:rPr>
-          <w:szCs w:val="24"/>
-        </w:rPr>
-        <w:t>TemporaryFilesManager</w:t>
-      </w:r>
-    </w:p>
-    <w:p>
-      <w:pPr>
-        <w:rPr>
-          <w:szCs w:val="24"/>
-        </w:rPr>
-      </w:pPr>
-      <w:r>
-        <w:rPr>
-          <w:szCs w:val="24"/>
-        </w:rPr>
-        <w:tab/>
-      </w:r>
-      <w:r>
-        <w:rPr>
-          <w:szCs w:val="24"/>
-        </w:rPr>
-        <w:tab/>
-      </w:r>
-      <w:r>
-        <w:rPr>
-          <w:szCs w:val="24"/>
-        </w:rPr>
-        <w:t xml:space="preserve">4.4.2.2) </w:t>
-      </w:r>
-      <w:r>
-        <w:rPr>
-          <w:szCs w:val="24"/>
-        </w:rPr>
-        <w:t>Id Séquence</w:t>
-      </w:r>
-    </w:p>
-    <w:p>
-      <w:pPr>
-        <w:rPr>
-          <w:szCs w:val="24"/>
-        </w:rPr>
-      </w:pPr>
-      <w:r>
-        <w:rPr>
-          <w:szCs w:val="24"/>
-        </w:rPr>
-        <w:tab/>
-      </w:r>
-      <w:r>
-        <w:rPr>
-          <w:szCs w:val="24"/>
-        </w:rPr>
-        <w:tab/>
-      </w:r>
-      <w:r>
-        <w:rPr>
-          <w:szCs w:val="24"/>
-        </w:rPr>
-        <w:t xml:space="preserve">4.4.2.3) </w:t>
-      </w:r>
-      <w:r>
-        <w:rPr>
-          <w:szCs w:val="24"/>
-        </w:rPr>
-        <w:t>TemporaryFilesFilter</w:t>
-      </w:r>
-    </w:p>
-    <w:p>
-      <w:pPr>
-        <w:rPr>
-          <w:szCs w:val="24"/>
-        </w:rPr>
-      </w:pPr>
-      <w:r>
-        <w:rPr>
-          <w:szCs w:val="24"/>
-        </w:rPr>
-        <w:tab/>
-      </w:r>
-      <w:r>
-        <w:rPr>
-          <w:szCs w:val="24"/>
-        </w:rPr>
-        <w:tab/>
-      </w:r>
-      <w:r>
-        <w:rPr>
-          <w:szCs w:val="24"/>
-        </w:rPr>
-        <w:t xml:space="preserve">4.4.2.4) </w:t>
-      </w:r>
-      <w:r>
-        <w:rPr>
-          <w:szCs w:val="24"/>
-        </w:rPr>
-        <w:t>DirectoryAbsentException</w:t>
-      </w:r>
-    </w:p>
-    <w:p>
-      <w:pPr>
-        <w:rPr>
-          <w:szCs w:val="24"/>
-          <w:u w:val="single"/>
-        </w:rPr>
-      </w:pPr>
-      <w:r>
-        <w:rPr>
-          <w:szCs w:val="24"/>
-          <w:u w:val="single"/>
-        </w:rPr>
-        <w:t xml:space="preserve">4.5) </w:t>
-      </w:r>
-      <w:r>
-        <w:rPr>
-          <w:szCs w:val="24"/>
-          <w:u w:val="single"/>
-        </w:rPr>
-        <w:t>PACKAGE gui_processing</w:t>
-      </w:r>
-    </w:p>
-    <w:p>
-      <w:pPr>
-        <w:rPr>
-          <w:szCs w:val="24"/>
-          <w:u w:val="single"/>
-        </w:rPr>
-      </w:pPr>
-      <w:r>
-        <w:rPr>
-          <w:szCs w:val="24"/>
-        </w:rPr>
-        <w:tab/>
-      </w:r>
-      <w:r>
-        <w:rPr>
-          <w:szCs w:val="24"/>
-        </w:rPr>
-        <w:t xml:space="preserve">4.5.1) </w:t>
-      </w:r>
-      <w:r>
-        <w:rPr>
-          <w:szCs w:val="24"/>
-        </w:rPr>
-        <w:t>DIAGRAMME DE CLASSES</w:t>
-      </w:r>
-    </w:p>
-    <w:p>
-      <w:pPr>
-        <w:rPr>
-          <w:szCs w:val="24"/>
-        </w:rPr>
-      </w:pPr>
-      <w:r>
-        <w:rPr>
-          <w:szCs w:val="24"/>
-        </w:rPr>
-        <w:tab/>
-      </w:r>
-      <w:r>
-        <w:rPr>
-          <w:szCs w:val="24"/>
-        </w:rPr>
-        <w:t>4.5.</w:t>
-      </w:r>
-      <w:r>
-        <w:rPr>
-          <w:szCs w:val="24"/>
-        </w:rPr>
-        <w:t>2</w:t>
-      </w:r>
-      <w:r>
-        <w:rPr>
-          <w:szCs w:val="24"/>
+          <w:lang w:val="en-GB"/>
+        </w:rPr>
+        <w:t>4.6.2.3</w:t>
+      </w:r>
+      <w:r>
+        <w:rPr>
+          <w:szCs w:val="24"/>
+          <w:lang w:val="en-GB"/>
+        </w:rPr>
+        <w:t>.1</w:t>
+      </w:r>
+      <w:r>
+        <w:rPr>
+          <w:szCs w:val="24"/>
+          <w:lang w:val="en-GB"/>
         </w:rPr>
         <w:t xml:space="preserve">) </w:t>
       </w:r>
       <w:r>
         <w:rPr>
           <w:szCs w:val="24"/>
-        </w:rPr>
-        <w:t>DESCRIPTION DU FONCTIONNEMENT</w:t>
-      </w:r>
-    </w:p>
-    <w:p>
-      <w:pPr>
-        <w:rPr>
-          <w:szCs w:val="24"/>
-        </w:rPr>
-      </w:pPr>
-      <w:r>
-        <w:rPr>
-          <w:szCs w:val="24"/>
-        </w:rPr>
-        <w:tab/>
-      </w:r>
-      <w:r>
-        <w:rPr>
-          <w:szCs w:val="24"/>
-        </w:rPr>
-        <w:tab/>
-      </w:r>
-      <w:r>
-        <w:rPr>
-          <w:szCs w:val="24"/>
-        </w:rPr>
-        <w:t>4.5.2</w:t>
-      </w:r>
-      <w:r>
-        <w:rPr>
-          <w:szCs w:val="24"/>
-        </w:rPr>
-        <w:t>.1</w:t>
-      </w:r>
-      <w:r>
-        <w:rPr>
-          <w:szCs w:val="24"/>
-        </w:rPr>
-        <w:t xml:space="preserve">) </w:t>
-      </w:r>
-      <w:r>
-        <w:rPr>
-          <w:szCs w:val="24"/>
-        </w:rPr>
-        <w:t>ConversionPanel</w:t>
-      </w:r>
-    </w:p>
-    <w:p>
-      <w:pPr>
-        <w:rPr>
-          <w:szCs w:val="24"/>
-        </w:rPr>
-      </w:pPr>
-      <w:r>
-        <w:rPr>
-          <w:szCs w:val="24"/>
-        </w:rPr>
-        <w:tab/>
-      </w:r>
-      <w:r>
-        <w:rPr>
-          <w:szCs w:val="24"/>
-        </w:rPr>
-        <w:tab/>
-      </w:r>
-      <w:r>
-        <w:rPr>
-          <w:szCs w:val="24"/>
-        </w:rPr>
-        <w:t>4.5.2</w:t>
-      </w:r>
-      <w:r>
-        <w:rPr>
-          <w:szCs w:val="24"/>
-        </w:rPr>
-        <w:t>.2</w:t>
-      </w:r>
-      <w:r>
-        <w:rPr>
-          <w:szCs w:val="24"/>
-        </w:rPr>
-        <w:t xml:space="preserve">) </w:t>
-      </w:r>
-      <w:r>
-        <w:rPr>
-          <w:szCs w:val="24"/>
-        </w:rPr>
-        <w:t>Conversion Model</w:t>
-      </w:r>
-    </w:p>
-    <w:p>
-      <w:pPr>
-        <w:rPr>
-          <w:szCs w:val="24"/>
-        </w:rPr>
-      </w:pPr>
-      <w:r>
-        <w:rPr>
-          <w:szCs w:val="24"/>
-        </w:rPr>
-        <w:tab/>
-      </w:r>
-      <w:r>
-        <w:rPr>
-          <w:szCs w:val="24"/>
-        </w:rPr>
-        <w:tab/>
-      </w:r>
-      <w:r>
-        <w:rPr>
-          <w:szCs w:val="24"/>
-        </w:rPr>
-        <w:t>4.5.2</w:t>
-      </w:r>
-      <w:r>
-        <w:rPr>
-          <w:szCs w:val="24"/>
-        </w:rPr>
-        <w:t>.3</w:t>
-      </w:r>
-      <w:r>
-        <w:rPr>
-          <w:szCs w:val="24"/>
-        </w:rPr>
-        <w:t xml:space="preserve">) </w:t>
-      </w:r>
-      <w:r>
-        <w:rPr>
-          <w:szCs w:val="24"/>
-        </w:rPr>
-        <w:t>VUE</w:t>
-      </w:r>
-      <w:r>
-        <w:rPr>
-          <w:szCs w:val="24"/>
-        </w:rPr>
-        <w:t>S</w:t>
-      </w:r>
-      <w:r>
-        <w:rPr>
-          <w:szCs w:val="24"/>
-        </w:rPr>
-        <w:t xml:space="preserve"> ET C</w:t>
-      </w:r>
-      <w:r>
-        <w:rPr>
-          <w:szCs w:val="24"/>
-        </w:rPr>
-        <w:t>ONROLEURS</w:t>
-      </w:r>
-    </w:p>
-    <w:p>
-      <w:pPr>
-        <w:rPr>
-          <w:szCs w:val="24"/>
           <w:lang w:val="en-GB"/>
         </w:rPr>
-      </w:pPr>
-      <w:r>
-        <w:rPr>
-          <w:szCs w:val="24"/>
-        </w:rPr>
-        <w:tab/>
-      </w:r>
-      <w:r>
-        <w:rPr>
-          <w:szCs w:val="24"/>
-        </w:rPr>
-        <w:tab/>
-      </w:r>
-      <w:r>
-        <w:rPr>
-          <w:szCs w:val="24"/>
-        </w:rPr>
-        <w:tab/>
+        <w:t>LibraryView</w:t>
       </w:r>
       <w:r>
         <w:rPr>
           <w:szCs w:val="24"/>
           <w:lang w:val="en-GB"/>
         </w:rPr>
-        <w:t>4.5.2.3</w:t>
+        <w:t xml:space="preserve">, </w:t>
       </w:r>
       <w:r>
         <w:rPr>
           <w:szCs w:val="24"/>
           <w:lang w:val="en-GB"/>
         </w:rPr>
-        <w:t>.1</w:t>
+        <w:t>et LibraryControlle</w:t>
       </w:r>
       <w:r>
         <w:rPr>
           <w:szCs w:val="24"/>
           <w:lang w:val="en-GB"/>
         </w:rPr>
-        <w:t xml:space="preserve">) </w:t>
-      </w:r>
-      <w:r>
+        <w:t xml:space="preserve">r </w:t>
+      </w:r>
+    </w:p>
+    <w:p>
+      <w:pPr>
         <w:rPr>
           <w:szCs w:val="24"/>
           <w:lang w:val="en-GB"/>
         </w:rPr>
-        <w:t>LibraryView</w:t>
-      </w:r>
+      </w:pPr>
       <w:r>
         <w:rPr>
           <w:szCs w:val="24"/>
           <w:lang w:val="en-GB"/>
         </w:rPr>
-        <w:t xml:space="preserve"> </w:t>
-      </w:r>
-      <w:r>
-        <w:rPr>
-          <w:szCs w:val="24"/>
-          <w:lang w:val="en-GB"/>
-        </w:rPr>
-        <w:t xml:space="preserve">et LibraryController </w:t>
-      </w:r>
-    </w:p>
-    <w:p>
-      <w:pPr>
-        <w:rPr>
-          <w:szCs w:val="24"/>
-          <w:lang w:val="en-GB"/>
-        </w:rPr>
-      </w:pPr>
-      <w:r>
-        <w:rPr>
-          <w:szCs w:val="24"/>
-          <w:lang w:val="en-GB"/>
-        </w:rPr>
-        <w:tab/>
-      </w:r>
-      <w:r>
-        <w:rPr>
-          <w:szCs w:val="24"/>
-          <w:lang w:val="en-GB"/>
-        </w:rPr>
-        <w:tab/>
-      </w:r>
-      <w:r>
-        <w:rPr>
-          <w:szCs w:val="24"/>
-          <w:lang w:val="en-GB"/>
-        </w:rPr>
-        <w:tab/>
-      </w:r>
-      <w:r>
-        <w:rPr>
-          <w:szCs w:val="24"/>
-          <w:lang w:val="en-GB"/>
-        </w:rPr>
-        <w:t>4.5.2.</w:t>
-      </w:r>
-      <w:r>
-        <w:rPr>
-          <w:szCs w:val="24"/>
-          <w:lang w:val="en-GB"/>
-        </w:rPr>
-        <w:t>3.2</w:t>
-      </w:r>
-      <w:r>
-        <w:rPr>
-          <w:szCs w:val="24"/>
-          <w:lang w:val="en-GB"/>
-        </w:rPr>
-        <w:t xml:space="preserve">) </w:t>
-      </w:r>
-      <w:r>
-        <w:rPr>
-          <w:szCs w:val="24"/>
-          <w:lang w:val="en-GB"/>
-        </w:rPr>
-        <w:t>VideoView et VideoController</w:t>
-      </w:r>
-    </w:p>
-    <w:p>
-      <w:pPr>
-        <w:rPr>
-          <w:szCs w:val="24"/>
-          <w:lang w:val="en-GB"/>
-        </w:rPr>
-      </w:pPr>
-      <w:r>
-        <w:rPr>
-          <w:szCs w:val="24"/>
-          <w:lang w:val="en-GB"/>
-        </w:rPr>
-        <w:tab/>
-      </w:r>
-      <w:r>
-        <w:rPr>
-          <w:szCs w:val="24"/>
-          <w:lang w:val="en-GB"/>
-        </w:rPr>
-        <w:tab/>
-      </w:r>
-      <w:r>
-        <w:rPr>
-          <w:szCs w:val="24"/>
-          <w:lang w:val="en-GB"/>
-        </w:rPr>
-        <w:tab/>
-      </w:r>
-      <w:r>
-        <w:rPr>
-          <w:szCs w:val="24"/>
-          <w:lang w:val="en-GB"/>
-        </w:rPr>
-        <w:t>4.5.2.3</w:t>
-      </w:r>
-      <w:r>
-        <w:rPr>
-          <w:szCs w:val="24"/>
-          <w:lang w:val="en-GB"/>
-        </w:rPr>
-        <w:t>.3</w:t>
-      </w:r>
-      <w:r>
-        <w:rPr>
-          <w:szCs w:val="24"/>
-          <w:lang w:val="en-GB"/>
-        </w:rPr>
-        <w:t xml:space="preserve">) </w:t>
-      </w:r>
-      <w:r>
-        <w:rPr>
-          <w:szCs w:val="24"/>
-          <w:lang w:val="en-GB"/>
-        </w:rPr>
-        <w:t>PlaybackBarView et PlaybackBarController</w:t>
-      </w:r>
-    </w:p>
-    <w:p>
-      <w:pPr>
-        <w:rPr>
-          <w:szCs w:val="24"/>
-          <w:lang w:val="en-GB"/>
-        </w:rPr>
-      </w:pPr>
-      <w:r>
-        <w:rPr>
-          <w:szCs w:val="24"/>
-          <w:lang w:val="en-GB"/>
-        </w:rPr>
-        <w:tab/>
-      </w:r>
-      <w:r>
-        <w:rPr>
-          <w:szCs w:val="24"/>
-          <w:lang w:val="en-GB"/>
-        </w:rPr>
-        <w:tab/>
-      </w:r>
-      <w:r>
-        <w:rPr>
-          <w:szCs w:val="24"/>
-          <w:lang w:val="en-GB"/>
-        </w:rPr>
-        <w:tab/>
-      </w:r>
-      <w:r>
-        <w:rPr>
-          <w:szCs w:val="24"/>
-          <w:lang w:val="en-GB"/>
-        </w:rPr>
-        <w:t>4.5.2.3</w:t>
-      </w:r>
-      <w:r>
-        <w:rPr>
-          <w:szCs w:val="24"/>
-          <w:lang w:val="en-GB"/>
-        </w:rPr>
-        <w:t>.4</w:t>
-      </w:r>
-      <w:r>
-        <w:rPr>
-          <w:szCs w:val="24"/>
-          <w:lang w:val="en-GB"/>
-        </w:rPr>
-        <w:t xml:space="preserve">) </w:t>
-      </w:r>
-      <w:r>
-        <w:rPr>
-          <w:szCs w:val="24"/>
-          <w:lang w:val="en-GB"/>
-        </w:rPr>
-        <w:t>TimelineView</w:t>
-      </w:r>
-      <w:r>
-        <w:rPr>
-          <w:szCs w:val="24"/>
-          <w:lang w:val="en-GB"/>
-        </w:rPr>
-        <w:t xml:space="preserve"> et </w:t>
-      </w:r>
-      <w:r>
-        <w:rPr>
-          <w:szCs w:val="24"/>
-          <w:lang w:val="en-GB"/>
-        </w:rPr>
-        <w:t>TimelineController</w:t>
-      </w:r>
-    </w:p>
-    <w:p>
-      <w:pPr>
-        <w:rPr>
-          <w:szCs w:val="24"/>
-          <w:lang w:val="en-GB"/>
-        </w:rPr>
-      </w:pPr>
-      <w:r>
-        <w:rPr>
-          <w:szCs w:val="24"/>
-          <w:lang w:val="en-GB"/>
-        </w:rPr>
-        <w:tab/>
-      </w:r>
-      <w:r>
-        <w:rPr>
-          <w:szCs w:val="24"/>
-          <w:lang w:val="en-GB"/>
-        </w:rPr>
-        <w:tab/>
-      </w:r>
-      <w:r>
-        <w:rPr>
-          <w:szCs w:val="24"/>
-          <w:lang w:val="en-GB"/>
-        </w:rPr>
-        <w:tab/>
-      </w:r>
-      <w:r>
-        <w:rPr>
-          <w:szCs w:val="24"/>
-          <w:lang w:val="en-GB"/>
-        </w:rPr>
-        <w:t>4.5.2.3</w:t>
-      </w:r>
-      <w:r>
-        <w:rPr>
-          <w:szCs w:val="24"/>
-          <w:lang w:val="en-GB"/>
-        </w:rPr>
-        <w:t>.5</w:t>
-      </w:r>
-      <w:r>
-        <w:rPr>
-          <w:szCs w:val="24"/>
-          <w:lang w:val="en-GB"/>
-        </w:rPr>
-        <w:t xml:space="preserve">) </w:t>
-      </w:r>
-      <w:r>
-        <w:rPr>
-          <w:szCs w:val="24"/>
-          <w:lang w:val="en-GB"/>
-        </w:rPr>
-        <w:t>GeneralKeyBoardController</w:t>
-      </w:r>
-    </w:p>
-    <w:p>
-      <w:pPr>
-        <w:rPr>
-          <w:szCs w:val="24"/>
-          <w:u w:val="single"/>
-          <w:lang w:val="en-GB"/>
-        </w:rPr>
-      </w:pPr>
-      <w:r>
-        <w:rPr>
-          <w:szCs w:val="24"/>
-          <w:u w:val="single"/>
-          <w:lang w:val="en-GB"/>
-        </w:rPr>
-        <w:t xml:space="preserve">4.6) </w:t>
-      </w:r>
-      <w:r>
-        <w:rPr>
-          <w:szCs w:val="24"/>
-          <w:u w:val="single"/>
-          <w:lang w:val="en-GB"/>
-        </w:rPr>
-        <w:t>PACKAGE gui_conversion</w:t>
-      </w:r>
-    </w:p>
-    <w:p>
-      <w:pPr>
-        <w:rPr>
-          <w:szCs w:val="24"/>
-        </w:rPr>
-      </w:pPr>
-      <w:r>
-        <w:rPr>
-          <w:szCs w:val="24"/>
-          <w:lang w:val="en-GB"/>
-        </w:rPr>
-        <w:tab/>
-      </w:r>
-      <w:r>
-        <w:rPr>
-          <w:szCs w:val="24"/>
-        </w:rPr>
-        <w:t xml:space="preserve">4.6.1) </w:t>
-      </w:r>
-      <w:r>
-        <w:rPr>
-          <w:szCs w:val="24"/>
-        </w:rPr>
-        <w:t>DIAGRAMME DE CLASSES</w:t>
-      </w:r>
-    </w:p>
-    <w:p>
-      <w:pPr>
-        <w:rPr>
-          <w:szCs w:val="24"/>
-        </w:rPr>
-      </w:pPr>
-      <w:r>
-        <w:rPr>
-          <w:szCs w:val="24"/>
-        </w:rPr>
-        <w:tab/>
-      </w:r>
-      <w:r>
-        <w:rPr>
-          <w:szCs w:val="24"/>
-        </w:rPr>
-        <w:t>4.6.</w:t>
-      </w:r>
-      <w:r>
-        <w:rPr>
-          <w:szCs w:val="24"/>
-        </w:rPr>
-        <w:t>2</w:t>
-      </w:r>
-      <w:r>
-        <w:rPr>
-          <w:szCs w:val="24"/>
-        </w:rPr>
-        <w:t>)</w:t>
-      </w:r>
-      <w:r>
-        <w:rPr>
-          <w:szCs w:val="24"/>
-        </w:rPr>
-        <w:t xml:space="preserve"> </w:t>
-      </w:r>
-      <w:r>
-        <w:rPr>
-          <w:szCs w:val="24"/>
-        </w:rPr>
-        <w:t>DESCRIPTION DU FONCTIONNEMENT</w:t>
-      </w:r>
-    </w:p>
-    <w:p>
-      <w:pPr>
-        <w:rPr>
-          <w:szCs w:val="24"/>
-        </w:rPr>
-      </w:pPr>
-      <w:r>
-        <w:rPr>
-          <w:szCs w:val="24"/>
-        </w:rPr>
-        <w:tab/>
-      </w:r>
-      <w:r>
-        <w:rPr>
-          <w:szCs w:val="24"/>
-        </w:rPr>
-        <w:tab/>
-      </w:r>
-      <w:r>
-        <w:rPr>
-          <w:szCs w:val="24"/>
-        </w:rPr>
-        <w:t>4.6.</w:t>
-      </w:r>
-      <w:r>
-        <w:rPr>
-          <w:szCs w:val="24"/>
-        </w:rPr>
-        <w:t>2</w:t>
-      </w:r>
-      <w:r>
-        <w:rPr>
-          <w:szCs w:val="24"/>
-        </w:rPr>
-        <w:t>.1</w:t>
-      </w:r>
-      <w:r>
-        <w:rPr>
-          <w:szCs w:val="24"/>
-        </w:rPr>
-        <w:t>)</w:t>
-      </w:r>
-      <w:r>
-        <w:rPr>
-          <w:szCs w:val="24"/>
-        </w:rPr>
-        <w:t xml:space="preserve"> </w:t>
-      </w:r>
-      <w:r>
-        <w:rPr>
-          <w:szCs w:val="24"/>
-        </w:rPr>
-        <w:t>ConversionPanel</w:t>
-      </w:r>
-    </w:p>
-    <w:p>
-      <w:pPr>
-        <w:rPr>
-          <w:szCs w:val="24"/>
-        </w:rPr>
-      </w:pPr>
-      <w:r>
-        <w:rPr>
-          <w:szCs w:val="24"/>
-        </w:rPr>
-        <w:tab/>
-      </w:r>
-      <w:r>
-        <w:rPr>
-          <w:szCs w:val="24"/>
-        </w:rPr>
-        <w:tab/>
-      </w:r>
-      <w:r>
-        <w:rPr>
-          <w:szCs w:val="24"/>
-        </w:rPr>
-        <w:t>4.6.</w:t>
-      </w:r>
-      <w:r>
-        <w:rPr>
-          <w:szCs w:val="24"/>
-        </w:rPr>
-        <w:t>2</w:t>
-      </w:r>
-      <w:r>
-        <w:rPr>
-          <w:szCs w:val="24"/>
-        </w:rPr>
-        <w:t>.2</w:t>
-      </w:r>
-      <w:r>
-        <w:rPr>
-          <w:szCs w:val="24"/>
-        </w:rPr>
-        <w:t>)</w:t>
-      </w:r>
-      <w:r>
-        <w:rPr>
-          <w:szCs w:val="24"/>
-        </w:rPr>
-        <w:t xml:space="preserve"> </w:t>
-      </w:r>
-      <w:r>
-        <w:rPr>
-          <w:szCs w:val="24"/>
-        </w:rPr>
-        <w:t>Conversion Model</w:t>
-      </w:r>
-    </w:p>
-    <w:p>
-      <w:pPr>
-        <w:rPr>
-          <w:szCs w:val="24"/>
-        </w:rPr>
-      </w:pPr>
-      <w:r>
-        <w:rPr>
-          <w:szCs w:val="24"/>
-        </w:rPr>
-        <w:tab/>
-      </w:r>
-      <w:r>
-        <w:rPr>
-          <w:szCs w:val="24"/>
-        </w:rPr>
-        <w:tab/>
-      </w:r>
-      <w:r>
-        <w:rPr>
-          <w:szCs w:val="24"/>
-        </w:rPr>
-        <w:t>4.6.</w:t>
-      </w:r>
-      <w:r>
-        <w:rPr>
-          <w:szCs w:val="24"/>
-        </w:rPr>
-        <w:t>2</w:t>
-      </w:r>
-      <w:r>
-        <w:rPr>
-          <w:szCs w:val="24"/>
-        </w:rPr>
-        <w:t>.3</w:t>
-      </w:r>
-      <w:r>
-        <w:rPr>
-          <w:szCs w:val="24"/>
-        </w:rPr>
-        <w:t>)</w:t>
-      </w:r>
-      <w:r>
-        <w:rPr>
-          <w:szCs w:val="24"/>
-        </w:rPr>
-        <w:t xml:space="preserve"> </w:t>
-      </w:r>
-      <w:r>
-        <w:rPr>
-          <w:szCs w:val="24"/>
-        </w:rPr>
-        <w:t>VUE</w:t>
-      </w:r>
-      <w:r>
-        <w:rPr>
-          <w:szCs w:val="24"/>
-        </w:rPr>
-        <w:t>S</w:t>
-      </w:r>
-      <w:r>
-        <w:rPr>
-          <w:szCs w:val="24"/>
-        </w:rPr>
-        <w:t xml:space="preserve"> ET C</w:t>
-      </w:r>
-      <w:r>
-        <w:rPr>
-          <w:szCs w:val="24"/>
-        </w:rPr>
-        <w:t>ONROLEURS</w:t>
-      </w:r>
-    </w:p>
-    <w:p>
-      <w:pPr>
-        <w:rPr>
-          <w:szCs w:val="24"/>
-          <w:lang w:val="en-GB"/>
-        </w:rPr>
-      </w:pPr>
-      <w:r>
-        <w:rPr>
-          <w:szCs w:val="24"/>
-        </w:rPr>
-        <w:tab/>
-      </w:r>
-      <w:r>
-        <w:rPr>
-          <w:szCs w:val="24"/>
-        </w:rPr>
-        <w:tab/>
-      </w:r>
-      <w:r>
-        <w:rPr>
-          <w:szCs w:val="24"/>
-        </w:rPr>
-        <w:tab/>
-      </w:r>
-      <w:r>
-        <w:rPr>
-          <w:szCs w:val="24"/>
-          <w:lang w:val="en-GB"/>
-        </w:rPr>
-        <w:t>4.6.2.3</w:t>
-      </w:r>
-      <w:r>
-        <w:rPr>
-          <w:szCs w:val="24"/>
-          <w:lang w:val="en-GB"/>
-        </w:rPr>
-        <w:t>.1</w:t>
-      </w:r>
-      <w:r>
-        <w:rPr>
-          <w:szCs w:val="24"/>
-          <w:lang w:val="en-GB"/>
-        </w:rPr>
-        <w:t xml:space="preserve">) </w:t>
-      </w:r>
-      <w:r>
-        <w:rPr>
-          <w:szCs w:val="24"/>
-          <w:lang w:val="en-GB"/>
-        </w:rPr>
-        <w:t>LibraryView</w:t>
-      </w:r>
-      <w:r>
-        <w:rPr>
-          <w:szCs w:val="24"/>
-          <w:lang w:val="en-GB"/>
-        </w:rPr>
-        <w:t xml:space="preserve">, </w:t>
-      </w:r>
-      <w:r>
-        <w:rPr>
-          <w:szCs w:val="24"/>
-          <w:lang w:val="en-GB"/>
-        </w:rPr>
-        <w:t>et LibraryControlle</w:t>
-      </w:r>
-      <w:r>
-        <w:rPr>
-          <w:szCs w:val="24"/>
-          <w:lang w:val="en-GB"/>
-        </w:rPr>
-        <w:t xml:space="preserve">r </w:t>
-      </w:r>
-    </w:p>
-    <w:p>
-      <w:pPr>
-        <w:rPr>
-          <w:szCs w:val="24"/>
-          <w:lang w:val="en-GB"/>
-        </w:rPr>
-      </w:pPr>
-      <w:r>
-        <w:rPr>
-          <w:szCs w:val="24"/>
-          <w:lang w:val="en-GB"/>
-        </w:rPr>
-        <w:lastRenderedPageBreak/>
         <w:tab/>
       </w:r>
       <w:r>
@@ -3591,6 +3590,7 @@
           <w:sz w:val="24"/>
           <w:u w:val="single"/>
         </w:rPr>
+        <w:lastRenderedPageBreak/>
         <w:t xml:space="preserve">0) </w:t>
       </w:r>
       <w:r>
@@ -3623,7 +3623,6 @@
           <w:i/>
           <w:u w:val="single"/>
         </w:rPr>
-        <w:lastRenderedPageBreak/>
         <w:t xml:space="preserve">0.1) </w:t>
       </w:r>
       <w:r>
@@ -4029,7 +4028,11 @@
         <w:t>exceptions personnalisées</w:t>
       </w:r>
       <w:r>
-        <w:t xml:space="preserve"> (Classes héritant d’Exception ou même de Throwable).  Soyons honnête nous avons pu oublier certains détails, ou même certains détails améliorant le codage du logiciel, c’est humain…</w:t>
+        <w:t xml:space="preserve"> (Classes héritant d’Exception ou même de Throwable).  Soyons honnête nous avons pu oublier certains détails, ou même certains </w:t>
+      </w:r>
+      <w:r>
+        <w:lastRenderedPageBreak/>
+        <w:t>détails améliorant le codage du logiciel, c’est humain…</w:t>
       </w:r>
       <w:r>
         <w:rPr>
@@ -4046,7 +4049,6 @@
         <w:jc w:val="both"/>
       </w:pPr>
       <w:r>
-        <w:lastRenderedPageBreak/>
         <w:tab/>
         <w:t xml:space="preserve">Les maquettes, les diagrammes de cas d’utilisation, et </w:t>
       </w:r>
@@ -4177,6 +4179,11 @@
       <w:r>
         <w:t xml:space="preserve">projet. </w:t>
       </w:r>
+    </w:p>
+    <w:p>
+      <w:pPr>
+        <w:jc w:val="both"/>
+      </w:pPr>
     </w:p>
     <w:p>
       <w:pPr>
@@ -4971,6 +4978,7 @@
           <w:color w:val="000000"/>
           <w:lang w:eastAsia="fr-FR"/>
         </w:rPr>
+        <w:lastRenderedPageBreak/>
         <w:t xml:space="preserve">afficher </w:t>
       </w:r>
       <w:r>
@@ -5081,7 +5089,6 @@
           <w:color w:val="000000"/>
           <w:lang w:eastAsia="fr-FR"/>
         </w:rPr>
-        <w:lastRenderedPageBreak/>
         <w:t xml:space="preserve">importer </w:t>
       </w:r>
       <w:r>
@@ -6144,6 +6151,7 @@
           <w:sz w:val="22"/>
           <w:szCs w:val="22"/>
         </w:rPr>
+        <w:lastRenderedPageBreak/>
         <w:t xml:space="preserve">défiler sur la chronologie (barre de scroll) </w:t>
       </w:r>
     </w:p>
@@ -6564,8 +6572,6 @@
           <w:u w:val="single"/>
         </w:rPr>
       </w:pPr>
-      <w:bookmarkStart w:id="0" w:name="_GoBack"/>
-      <w:bookmarkEnd w:id="0"/>
     </w:p>
     <w:p>
       <w:pPr>
@@ -7074,6 +7080,7 @@
           <w:sz w:val="22"/>
           <w:szCs w:val="22"/>
         </w:rPr>
+        <w:lastRenderedPageBreak/>
         <w:t>afficher la bibliothèque des éléments à convertir sous forme de liste</w:t>
       </w:r>
     </w:p>
@@ -7122,7 +7129,6 @@
         <w:rPr>
           <w:u w:val="single"/>
         </w:rPr>
-        <w:lastRenderedPageBreak/>
         <w:t xml:space="preserve">1.3.3) </w:t>
       </w:r>
       <w:r>
@@ -7485,6 +7491,381 @@
     </w:p>
     <w:p>
       <w:pPr>
+        <w:rPr>
+          <w:szCs w:val="24"/>
+          <w:u w:val="single"/>
+        </w:rPr>
+      </w:pPr>
+    </w:p>
+    <w:p>
+      <w:pPr>
+        <w:rPr>
+          <w:szCs w:val="24"/>
+          <w:u w:val="single"/>
+        </w:rPr>
+      </w:pPr>
+    </w:p>
+    <w:p>
+      <w:pPr>
+        <w:rPr>
+          <w:szCs w:val="24"/>
+          <w:u w:val="single"/>
+        </w:rPr>
+      </w:pPr>
+    </w:p>
+    <w:p>
+      <w:pPr>
+        <w:rPr>
+          <w:szCs w:val="24"/>
+          <w:u w:val="single"/>
+        </w:rPr>
+      </w:pPr>
+    </w:p>
+    <w:p>
+      <w:pPr>
+        <w:rPr>
+          <w:szCs w:val="24"/>
+          <w:u w:val="single"/>
+        </w:rPr>
+      </w:pPr>
+    </w:p>
+    <w:p>
+      <w:pPr>
+        <w:rPr>
+          <w:szCs w:val="24"/>
+          <w:u w:val="single"/>
+        </w:rPr>
+      </w:pPr>
+    </w:p>
+    <w:p>
+      <w:pPr>
+        <w:rPr>
+          <w:szCs w:val="24"/>
+          <w:u w:val="single"/>
+        </w:rPr>
+      </w:pPr>
+    </w:p>
+    <w:p>
+      <w:pPr>
+        <w:rPr>
+          <w:szCs w:val="24"/>
+          <w:u w:val="single"/>
+        </w:rPr>
+      </w:pPr>
+    </w:p>
+    <w:p>
+      <w:pPr>
+        <w:rPr>
+          <w:szCs w:val="24"/>
+          <w:u w:val="single"/>
+        </w:rPr>
+      </w:pPr>
+    </w:p>
+    <w:p>
+      <w:pPr>
+        <w:rPr>
+          <w:szCs w:val="24"/>
+          <w:u w:val="single"/>
+        </w:rPr>
+      </w:pPr>
+    </w:p>
+    <w:p>
+      <w:pPr>
+        <w:rPr>
+          <w:szCs w:val="24"/>
+          <w:u w:val="single"/>
+        </w:rPr>
+      </w:pPr>
+    </w:p>
+    <w:p>
+      <w:pPr>
+        <w:rPr>
+          <w:szCs w:val="24"/>
+          <w:u w:val="single"/>
+        </w:rPr>
+      </w:pPr>
+    </w:p>
+    <w:p>
+      <w:pPr>
+        <w:jc w:val="center"/>
+        <w:rPr>
+          <w:szCs w:val="24"/>
+          <w:u w:val="single"/>
+        </w:rPr>
+      </w:pPr>
+    </w:p>
+    <w:p>
+      <w:pPr>
+        <w:jc w:val="center"/>
+        <w:rPr>
+          <w:sz w:val="24"/>
+          <w:szCs w:val="24"/>
+          <w:u w:val="single"/>
+        </w:rPr>
+      </w:pPr>
+      <w:r>
+        <w:rPr>
+          <w:sz w:val="24"/>
+          <w:szCs w:val="24"/>
+          <w:u w:val="single"/>
+        </w:rPr>
+        <w:lastRenderedPageBreak/>
+        <w:t xml:space="preserve">2) </w:t>
+      </w:r>
+      <w:r>
+        <w:rPr>
+          <w:sz w:val="24"/>
+          <w:szCs w:val="24"/>
+          <w:u w:val="single"/>
+        </w:rPr>
+        <w:t>MAQUETTES DES FENTRES DU LOGICIEL</w:t>
+      </w:r>
+    </w:p>
+    <w:p>
+      <w:pPr>
+        <w:jc w:val="center"/>
+        <w:rPr>
+          <w:u w:val="single"/>
+        </w:rPr>
+      </w:pPr>
+      <w:r>
+        <w:rPr>
+          <w:u w:val="single"/>
+        </w:rPr>
+        <w:t>2.1) PREMIER POTOTYPE ET REFLEXIONS</w:t>
+      </w:r>
+    </w:p>
+    <w:p>
+      <w:pPr>
+        <w:jc w:val="both"/>
+      </w:pPr>
+      <w:r>
+        <w:tab/>
+        <w:t xml:space="preserve">Avant d’arriver à des maquettes concrètes, </w:t>
+      </w:r>
+      <w:r>
+        <w:t xml:space="preserve">nous avions réalisés une première maquette ambiguë de ce que nous attendions de notre interface. </w:t>
+      </w:r>
+      <w:r>
+        <w:t>Elles montrent</w:t>
+      </w:r>
+      <w:r>
+        <w:t xml:space="preserve"> les éléments principaux que nous souhaitons mettre en place. La voici :</w:t>
+      </w:r>
+    </w:p>
+    <w:p>
+      <w:pPr>
+        <w:jc w:val="both"/>
+      </w:pPr>
+      <w:r>
+        <w:rPr>
+          <w:noProof/>
+        </w:rPr>
+        <w:drawing>
+          <wp:inline distT="0" distB="0" distL="0" distR="0">
+            <wp:extent cx="5760720" cy="5417820"/>
+            <wp:effectExtent l="0" t="0" r="0" b="0"/>
+            <wp:docPr id="2" name="Image 2"/>
+            <wp:cNvGraphicFramePr>
+              <a:graphicFrameLocks xmlns:a="http://schemas.openxmlformats.org/drawingml/2006/main" noChangeAspect="1"/>
+            </wp:cNvGraphicFramePr>
+            <a:graphic xmlns:a="http://schemas.openxmlformats.org/drawingml/2006/main">
+              <a:graphicData uri="http://schemas.openxmlformats.org/drawingml/2006/picture">
+                <pic:pic xmlns:pic="http://schemas.openxmlformats.org/drawingml/2006/picture">
+                  <pic:nvPicPr>
+                    <pic:cNvPr id="0" name="Picture 1"/>
+                    <pic:cNvPicPr>
+                      <a:picLocks noChangeAspect="1" noChangeArrowheads="1"/>
+                    </pic:cNvPicPr>
+                  </pic:nvPicPr>
+                  <pic:blipFill>
+                    <a:blip r:embed="rId8">
+                      <a:extLst>
+                        <a:ext uri="{28A0092B-C50C-407E-A947-70E740481C1C}">
+                          <a14:useLocalDpi xmlns:a14="http://schemas.microsoft.com/office/drawing/2010/main" val="0"/>
+                        </a:ext>
+                      </a:extLst>
+                    </a:blip>
+                    <a:srcRect/>
+                    <a:stretch>
+                      <a:fillRect/>
+                    </a:stretch>
+                  </pic:blipFill>
+                  <pic:spPr bwMode="auto">
+                    <a:xfrm>
+                      <a:off x="0" y="0"/>
+                      <a:ext cx="5760720" cy="5417820"/>
+                    </a:xfrm>
+                    <a:prstGeom prst="rect">
+                      <a:avLst/>
+                    </a:prstGeom>
+                    <a:noFill/>
+                    <a:ln>
+                      <a:noFill/>
+                    </a:ln>
+                  </pic:spPr>
+                </pic:pic>
+              </a:graphicData>
+            </a:graphic>
+          </wp:inline>
+        </w:drawing>
+      </w:r>
+    </w:p>
+    <w:p>
+      <w:pPr>
+        <w:jc w:val="both"/>
+      </w:pPr>
+    </w:p>
+    <w:p>
+      <w:pPr>
+        <w:jc w:val="both"/>
+      </w:pPr>
+      <w:r>
+        <w:tab/>
+        <w:t>Il faut retenir de cette première maquette ambiguë une chose essentielle : notre programme génère au début une fenêtre d’</w:t>
+      </w:r>
+      <w:r>
+        <w:rPr>
+          <w:b/>
+        </w:rPr>
+        <w:t>OUVERTURE</w:t>
+      </w:r>
+      <w:r>
+        <w:t xml:space="preserve"> qui permet de choisir le mode d’utilisation. L’utilisateur choisit soit le mode </w:t>
+      </w:r>
+      <w:r>
+        <w:rPr>
+          <w:b/>
+        </w:rPr>
+        <w:t>CONVERSION</w:t>
+      </w:r>
+      <w:r>
+        <w:t xml:space="preserve">, soit le mode </w:t>
+      </w:r>
+      <w:r>
+        <w:rPr>
+          <w:b/>
+        </w:rPr>
+        <w:t>TRAITEMENT</w:t>
+      </w:r>
+      <w:r>
+        <w:t>. Selon le mode</w:t>
+      </w:r>
+      <w:r>
+        <w:t xml:space="preserve"> choisi,</w:t>
+      </w:r>
+      <w:r>
+        <w:t xml:space="preserve"> l’interface</w:t>
+      </w:r>
+      <w:r>
+        <w:t xml:space="preserve"> générée</w:t>
+      </w:r>
+      <w:r>
+        <w:t xml:space="preserve"> est différente. Le reste e</w:t>
+      </w:r>
+      <w:r>
+        <w:t>s</w:t>
+      </w:r>
+      <w:r>
+        <w:t xml:space="preserve">t sans importance pour cette </w:t>
+      </w:r>
+      <w:r>
+        <w:t>maquette, car nos points de vue ont évolué depuis cette maquette</w:t>
+      </w:r>
+      <w:r>
+        <w:t>.</w:t>
+      </w:r>
+      <w:r>
+        <w:t xml:space="preserve"> Nou</w:t>
+      </w:r>
+      <w:r>
+        <w:t>s</w:t>
+      </w:r>
+      <w:r>
+        <w:t xml:space="preserve"> vous </w:t>
+      </w:r>
+      <w:r>
+        <w:t xml:space="preserve">demandons </w:t>
+      </w:r>
+      <w:r>
+        <w:t xml:space="preserve">donc de ne pas considérer cette maquette comme une </w:t>
+      </w:r>
+      <w:r>
+        <w:lastRenderedPageBreak/>
+        <w:t xml:space="preserve">maquette de référence, mais comme une simple première approche. </w:t>
+      </w:r>
+      <w:r>
+        <w:t xml:space="preserve">Pour les détails des composants graphiques des fenêtres, cela est davantage visible </w:t>
+      </w:r>
+      <w:r>
+        <w:t xml:space="preserve">sur les maquettes suivantes. </w:t>
+      </w:r>
+    </w:p>
+    <w:p>
+      <w:pPr>
+        <w:jc w:val="both"/>
+      </w:pPr>
+    </w:p>
+    <w:p>
+      <w:pPr>
+        <w:jc w:val="center"/>
+        <w:rPr>
+          <w:u w:val="single"/>
+        </w:rPr>
+      </w:pPr>
+      <w:r>
+        <w:rPr>
+          <w:u w:val="single"/>
+        </w:rPr>
+        <w:t>2.2) MAQUETTE DE LA FENETRE DE TRAITEMENT</w:t>
+      </w:r>
+    </w:p>
+    <w:p>
+      <w:pPr>
+        <w:jc w:val="center"/>
+      </w:pPr>
+      <w:r>
+        <w:t>Voici une suite de maquettes présentant la fenêtre de traitement.</w:t>
+      </w:r>
+    </w:p>
+    <w:p>
+      <w:pPr>
+        <w:jc w:val="center"/>
+      </w:pPr>
+    </w:p>
+    <w:p>
+      <w:pPr>
+        <w:jc w:val="center"/>
+      </w:pPr>
+      <w:bookmarkStart w:id="0" w:name="_GoBack"/>
+      <w:bookmarkEnd w:id="0"/>
+    </w:p>
+    <w:p>
+      <w:pPr>
+        <w:jc w:val="both"/>
+      </w:pPr>
+    </w:p>
+    <w:p>
+      <w:pPr>
+        <w:jc w:val="both"/>
+      </w:pPr>
+    </w:p>
+    <w:p/>
+    <w:p>
+      <w:r>
+        <w:t>2.2) MAQUETTE DE LA FENETRE DE CONVERSION</w:t>
+      </w:r>
+    </w:p>
+    <w:p>
+      <w:pPr>
+        <w:rPr>
+          <w:szCs w:val="24"/>
+          <w:u w:val="single"/>
+        </w:rPr>
+      </w:pPr>
+    </w:p>
+    <w:p>
+      <w:pPr>
         <w:jc w:val="both"/>
       </w:pPr>
     </w:p>
@@ -7500,8 +7881,8 @@
       </w:pPr>
     </w:p>
     <w:sectPr>
-      <w:headerReference w:type="default" r:id="rId8"/>
-      <w:footerReference w:type="default" r:id="rId9"/>
+      <w:headerReference w:type="default" r:id="rId9"/>
+      <w:footerReference w:type="default" r:id="rId10"/>
       <w:pgSz w:w="11906" w:h="16838"/>
       <w:pgMar w:top="1417" w:right="1417" w:bottom="1417" w:left="1417" w:header="708" w:footer="708" w:gutter="0"/>
       <w:cols w:space="708"/>

</xml_diff>

<commit_message>
evolution de l'etude prealable ajout des maquettes 2
</commit_message>
<xml_diff>
--- a/doc/EtudePrealableS22Realisation_d_une_interface_graphique_pour_un_logiciel_de_traitement_video.docx
+++ b/doc/EtudePrealableS22Realisation_d_une_interface_graphique_pour_un_logiciel_de_traitement_video.docx
@@ -7715,11 +7715,6 @@
       <w:pPr>
         <w:jc w:val="both"/>
       </w:pPr>
-    </w:p>
-    <w:p>
-      <w:pPr>
-        <w:jc w:val="both"/>
-      </w:pPr>
       <w:r>
         <w:tab/>
         <w:t>Il faut retenir de cette première maquette ambiguë une chose essentielle : notre programme génère au début une fenêtre d’</w:t>
@@ -7788,71 +7783,346 @@
         <w:t xml:space="preserve">demandons </w:t>
       </w:r>
       <w:r>
-        <w:t xml:space="preserve">donc de ne pas considérer cette maquette comme une </w:t>
-      </w:r>
-      <w:r>
+        <w:t xml:space="preserve">donc de ne pas considérer cette maquette comme une maquette de référence, mais comme une simple première approche. </w:t>
+      </w:r>
+      <w:r>
+        <w:t xml:space="preserve">Pour les détails des composants graphiques des fenêtres, cela est davantage visible </w:t>
+      </w:r>
+      <w:r>
+        <w:t xml:space="preserve">sur les maquettes suivantes. </w:t>
+      </w:r>
+    </w:p>
+    <w:p>
+      <w:pPr>
+        <w:jc w:val="center"/>
+        <w:rPr>
+          <w:u w:val="single"/>
+        </w:rPr>
+      </w:pPr>
+      <w:r>
+        <w:rPr>
+          <w:u w:val="single"/>
+        </w:rPr>
         <w:lastRenderedPageBreak/>
-        <w:t xml:space="preserve">maquette de référence, mais comme une simple première approche. </w:t>
-      </w:r>
-      <w:r>
-        <w:t xml:space="preserve">Pour les détails des composants graphiques des fenêtres, cela est davantage visible </w:t>
-      </w:r>
-      <w:r>
-        <w:t xml:space="preserve">sur les maquettes suivantes. </w:t>
+        <w:t>2.2) MAQUETTE DE LA FENETRE DE TRAITEMENT</w:t>
+      </w:r>
+    </w:p>
+    <w:p>
+      <w:pPr>
+        <w:jc w:val="center"/>
+      </w:pPr>
+      <w:r>
+        <w:t>Voici une suite de maquettes présentant la fenêtre de traitement.</w:t>
+      </w:r>
+    </w:p>
+    <w:p>
+      <w:pPr>
+        <w:jc w:val="center"/>
+      </w:pPr>
+    </w:p>
+    <w:p>
+      <w:pPr>
+        <w:jc w:val="center"/>
+      </w:pPr>
+      <w:r>
+        <w:rPr>
+          <w:noProof/>
+        </w:rPr>
+        <w:drawing>
+          <wp:inline distT="0" distB="0" distL="0" distR="0">
+            <wp:extent cx="5760720" cy="3474720"/>
+            <wp:effectExtent l="0" t="0" r="0" b="0"/>
+            <wp:docPr id="3" name="Image 3"/>
+            <wp:cNvGraphicFramePr>
+              <a:graphicFrameLocks xmlns:a="http://schemas.openxmlformats.org/drawingml/2006/main" noChangeAspect="1"/>
+            </wp:cNvGraphicFramePr>
+            <a:graphic xmlns:a="http://schemas.openxmlformats.org/drawingml/2006/main">
+              <a:graphicData uri="http://schemas.openxmlformats.org/drawingml/2006/picture">
+                <pic:pic xmlns:pic="http://schemas.openxmlformats.org/drawingml/2006/picture">
+                  <pic:nvPicPr>
+                    <pic:cNvPr id="0" name="Picture 9"/>
+                    <pic:cNvPicPr>
+                      <a:picLocks noChangeAspect="1" noChangeArrowheads="1"/>
+                    </pic:cNvPicPr>
+                  </pic:nvPicPr>
+                  <pic:blipFill>
+                    <a:blip r:embed="rId9">
+                      <a:extLst>
+                        <a:ext uri="{28A0092B-C50C-407E-A947-70E740481C1C}">
+                          <a14:useLocalDpi xmlns:a14="http://schemas.microsoft.com/office/drawing/2010/main" val="0"/>
+                        </a:ext>
+                      </a:extLst>
+                    </a:blip>
+                    <a:srcRect/>
+                    <a:stretch>
+                      <a:fillRect/>
+                    </a:stretch>
+                  </pic:blipFill>
+                  <pic:spPr bwMode="auto">
+                    <a:xfrm>
+                      <a:off x="0" y="0"/>
+                      <a:ext cx="5760720" cy="3474720"/>
+                    </a:xfrm>
+                    <a:prstGeom prst="rect">
+                      <a:avLst/>
+                    </a:prstGeom>
+                    <a:noFill/>
+                    <a:ln>
+                      <a:noFill/>
+                    </a:ln>
+                  </pic:spPr>
+                </pic:pic>
+              </a:graphicData>
+            </a:graphic>
+          </wp:inline>
+        </w:drawing>
       </w:r>
     </w:p>
     <w:p>
       <w:pPr>
         <w:jc w:val="both"/>
       </w:pPr>
-    </w:p>
-    <w:p>
-      <w:pPr>
-        <w:jc w:val="center"/>
-        <w:rPr>
-          <w:u w:val="single"/>
-        </w:rPr>
-      </w:pPr>
-      <w:r>
-        <w:rPr>
-          <w:u w:val="single"/>
-        </w:rPr>
-        <w:t>2.2) MAQUETTE DE LA FENETRE DE TRAITEMENT</w:t>
-      </w:r>
-    </w:p>
-    <w:p>
-      <w:pPr>
-        <w:jc w:val="center"/>
-      </w:pPr>
-      <w:r>
-        <w:t>Voici une suite de maquettes présentant la fenêtre de traitement.</w:t>
-      </w:r>
-    </w:p>
-    <w:p>
-      <w:pPr>
-        <w:jc w:val="center"/>
-      </w:pPr>
-    </w:p>
-    <w:p>
-      <w:pPr>
-        <w:jc w:val="center"/>
-      </w:pPr>
+      <w:r>
+        <w:rPr>
+          <w:noProof/>
+        </w:rPr>
+        <w:drawing>
+          <wp:inline distT="0" distB="0" distL="0" distR="0">
+            <wp:extent cx="5760720" cy="3456305"/>
+            <wp:effectExtent l="0" t="0" r="0" b="0"/>
+            <wp:docPr id="5" name="Image 5"/>
+            <wp:cNvGraphicFramePr>
+              <a:graphicFrameLocks xmlns:a="http://schemas.openxmlformats.org/drawingml/2006/main" noChangeAspect="1"/>
+            </wp:cNvGraphicFramePr>
+            <a:graphic xmlns:a="http://schemas.openxmlformats.org/drawingml/2006/main">
+              <a:graphicData uri="http://schemas.openxmlformats.org/drawingml/2006/picture">
+                <pic:pic xmlns:pic="http://schemas.openxmlformats.org/drawingml/2006/picture">
+                  <pic:nvPicPr>
+                    <pic:cNvPr id="0" name="Picture 11"/>
+                    <pic:cNvPicPr>
+                      <a:picLocks noChangeAspect="1" noChangeArrowheads="1"/>
+                    </pic:cNvPicPr>
+                  </pic:nvPicPr>
+                  <pic:blipFill>
+                    <a:blip r:embed="rId10">
+                      <a:extLst>
+                        <a:ext uri="{28A0092B-C50C-407E-A947-70E740481C1C}">
+                          <a14:useLocalDpi xmlns:a14="http://schemas.microsoft.com/office/drawing/2010/main" val="0"/>
+                        </a:ext>
+                      </a:extLst>
+                    </a:blip>
+                    <a:srcRect/>
+                    <a:stretch>
+                      <a:fillRect/>
+                    </a:stretch>
+                  </pic:blipFill>
+                  <pic:spPr bwMode="auto">
+                    <a:xfrm>
+                      <a:off x="0" y="0"/>
+                      <a:ext cx="5760720" cy="3456305"/>
+                    </a:xfrm>
+                    <a:prstGeom prst="rect">
+                      <a:avLst/>
+                    </a:prstGeom>
+                    <a:noFill/>
+                    <a:ln>
+                      <a:noFill/>
+                    </a:ln>
+                  </pic:spPr>
+                </pic:pic>
+              </a:graphicData>
+            </a:graphic>
+          </wp:inline>
+        </w:drawing>
+      </w:r>
+    </w:p>
+    <w:p>
+      <w:pPr>
+        <w:jc w:val="both"/>
+      </w:pPr>
+    </w:p>
+    <w:p/>
+    <w:p>
+      <w:r>
+        <w:rPr>
+          <w:noProof/>
+        </w:rPr>
+        <w:drawing>
+          <wp:inline distT="0" distB="0" distL="0" distR="0">
+            <wp:extent cx="5755005" cy="3478530"/>
+            <wp:effectExtent l="0" t="0" r="0" b="7620"/>
+            <wp:docPr id="7" name="Image 7"/>
+            <wp:cNvGraphicFramePr>
+              <a:graphicFrameLocks xmlns:a="http://schemas.openxmlformats.org/drawingml/2006/main" noChangeAspect="1"/>
+            </wp:cNvGraphicFramePr>
+            <a:graphic xmlns:a="http://schemas.openxmlformats.org/drawingml/2006/main">
+              <a:graphicData uri="http://schemas.openxmlformats.org/drawingml/2006/picture">
+                <pic:pic xmlns:pic="http://schemas.openxmlformats.org/drawingml/2006/picture">
+                  <pic:nvPicPr>
+                    <pic:cNvPr id="0" name="Picture 13"/>
+                    <pic:cNvPicPr>
+                      <a:picLocks noChangeAspect="1" noChangeArrowheads="1"/>
+                    </pic:cNvPicPr>
+                  </pic:nvPicPr>
+                  <pic:blipFill>
+                    <a:blip r:embed="rId11">
+                      <a:extLst>
+                        <a:ext uri="{28A0092B-C50C-407E-A947-70E740481C1C}">
+                          <a14:useLocalDpi xmlns:a14="http://schemas.microsoft.com/office/drawing/2010/main" val="0"/>
+                        </a:ext>
+                      </a:extLst>
+                    </a:blip>
+                    <a:srcRect/>
+                    <a:stretch>
+                      <a:fillRect/>
+                    </a:stretch>
+                  </pic:blipFill>
+                  <pic:spPr bwMode="auto">
+                    <a:xfrm>
+                      <a:off x="0" y="0"/>
+                      <a:ext cx="5755005" cy="3478530"/>
+                    </a:xfrm>
+                    <a:prstGeom prst="rect">
+                      <a:avLst/>
+                    </a:prstGeom>
+                    <a:noFill/>
+                    <a:ln>
+                      <a:noFill/>
+                    </a:ln>
+                  </pic:spPr>
+                </pic:pic>
+              </a:graphicData>
+            </a:graphic>
+          </wp:inline>
+        </w:drawing>
+      </w:r>
+    </w:p>
+    <w:p/>
+    <w:p>
+      <w:r>
+        <w:rPr>
+          <w:noProof/>
+        </w:rPr>
+        <w:drawing>
+          <wp:inline distT="0" distB="0" distL="0" distR="0">
+            <wp:extent cx="5755005" cy="3409315"/>
+            <wp:effectExtent l="0" t="0" r="0" b="635"/>
+            <wp:docPr id="8" name="Image 8"/>
+            <wp:cNvGraphicFramePr>
+              <a:graphicFrameLocks xmlns:a="http://schemas.openxmlformats.org/drawingml/2006/main" noChangeAspect="1"/>
+            </wp:cNvGraphicFramePr>
+            <a:graphic xmlns:a="http://schemas.openxmlformats.org/drawingml/2006/main">
+              <a:graphicData uri="http://schemas.openxmlformats.org/drawingml/2006/picture">
+                <pic:pic xmlns:pic="http://schemas.openxmlformats.org/drawingml/2006/picture">
+                  <pic:nvPicPr>
+                    <pic:cNvPr id="0" name="Picture 14"/>
+                    <pic:cNvPicPr>
+                      <a:picLocks noChangeAspect="1" noChangeArrowheads="1"/>
+                    </pic:cNvPicPr>
+                  </pic:nvPicPr>
+                  <pic:blipFill>
+                    <a:blip r:embed="rId12">
+                      <a:extLst>
+                        <a:ext uri="{28A0092B-C50C-407E-A947-70E740481C1C}">
+                          <a14:useLocalDpi xmlns:a14="http://schemas.microsoft.com/office/drawing/2010/main" val="0"/>
+                        </a:ext>
+                      </a:extLst>
+                    </a:blip>
+                    <a:srcRect/>
+                    <a:stretch>
+                      <a:fillRect/>
+                    </a:stretch>
+                  </pic:blipFill>
+                  <pic:spPr bwMode="auto">
+                    <a:xfrm>
+                      <a:off x="0" y="0"/>
+                      <a:ext cx="5755005" cy="3409315"/>
+                    </a:xfrm>
+                    <a:prstGeom prst="rect">
+                      <a:avLst/>
+                    </a:prstGeom>
+                    <a:noFill/>
+                    <a:ln>
+                      <a:noFill/>
+                    </a:ln>
+                  </pic:spPr>
+                </pic:pic>
+              </a:graphicData>
+            </a:graphic>
+          </wp:inline>
+        </w:drawing>
+      </w:r>
+    </w:p>
+    <w:p>
+      <w:r>
+        <w:rPr>
+          <w:noProof/>
+        </w:rPr>
+        <w:lastRenderedPageBreak/>
+        <w:drawing>
+          <wp:inline distT="0" distB="0" distL="0" distR="0">
+            <wp:extent cx="5755005" cy="3488690"/>
+            <wp:effectExtent l="0" t="0" r="0" b="0"/>
+            <wp:docPr id="10" name="Image 10"/>
+            <wp:cNvGraphicFramePr>
+              <a:graphicFrameLocks xmlns:a="http://schemas.openxmlformats.org/drawingml/2006/main" noChangeAspect="1"/>
+            </wp:cNvGraphicFramePr>
+            <a:graphic xmlns:a="http://schemas.openxmlformats.org/drawingml/2006/main">
+              <a:graphicData uri="http://schemas.openxmlformats.org/drawingml/2006/picture">
+                <pic:pic xmlns:pic="http://schemas.openxmlformats.org/drawingml/2006/picture">
+                  <pic:nvPicPr>
+                    <pic:cNvPr id="0" name="Picture 16"/>
+                    <pic:cNvPicPr>
+                      <a:picLocks noChangeAspect="1" noChangeArrowheads="1"/>
+                    </pic:cNvPicPr>
+                  </pic:nvPicPr>
+                  <pic:blipFill>
+                    <a:blip r:embed="rId13">
+                      <a:extLst>
+                        <a:ext uri="{28A0092B-C50C-407E-A947-70E740481C1C}">
+                          <a14:useLocalDpi xmlns:a14="http://schemas.microsoft.com/office/drawing/2010/main" val="0"/>
+                        </a:ext>
+                      </a:extLst>
+                    </a:blip>
+                    <a:srcRect/>
+                    <a:stretch>
+                      <a:fillRect/>
+                    </a:stretch>
+                  </pic:blipFill>
+                  <pic:spPr bwMode="auto">
+                    <a:xfrm>
+                      <a:off x="0" y="0"/>
+                      <a:ext cx="5755005" cy="3488690"/>
+                    </a:xfrm>
+                    <a:prstGeom prst="rect">
+                      <a:avLst/>
+                    </a:prstGeom>
+                    <a:noFill/>
+                    <a:ln>
+                      <a:noFill/>
+                    </a:ln>
+                  </pic:spPr>
+                </pic:pic>
+              </a:graphicData>
+            </a:graphic>
+          </wp:inline>
+        </w:drawing>
+      </w:r>
       <w:bookmarkStart w:id="0" w:name="_GoBack"/>
       <w:bookmarkEnd w:id="0"/>
     </w:p>
-    <w:p>
-      <w:pPr>
-        <w:jc w:val="both"/>
-      </w:pPr>
-    </w:p>
-    <w:p>
-      <w:pPr>
-        <w:jc w:val="both"/>
-      </w:pPr>
-    </w:p>
     <w:p/>
     <w:p>
-      <w:r>
+      <w:pPr>
+        <w:jc w:val="center"/>
+        <w:rPr>
+          <w:u w:val="single"/>
+        </w:rPr>
+      </w:pPr>
+      <w:r>
+        <w:rPr>
+          <w:u w:val="single"/>
+        </w:rPr>
         <w:t>2.2) MAQUETTE DE LA FENETRE DE CONVERSION</w:t>
       </w:r>
     </w:p>
@@ -7881,8 +8151,8 @@
       </w:pPr>
     </w:p>
     <w:sectPr>
-      <w:headerReference w:type="default" r:id="rId9"/>
-      <w:footerReference w:type="default" r:id="rId10"/>
+      <w:headerReference w:type="default" r:id="rId14"/>
+      <w:footerReference w:type="default" r:id="rId15"/>
       <w:pgSz w:w="11906" w:h="16838"/>
       <w:pgMar w:top="1417" w:right="1417" w:bottom="1417" w:left="1417" w:header="708" w:footer="708" w:gutter="0"/>
       <w:cols w:space="708"/>

</xml_diff>

<commit_message>
evolution de l'etude prealable fin de l'ajout desmaquettes
</commit_message>
<xml_diff>
--- a/doc/EtudePrealableS22Realisation_d_une_interface_graphique_pour_un_logiciel_de_traitement_video.docx
+++ b/doc/EtudePrealableS22Realisation_d_une_interface_graphique_pour_un_logiciel_de_traitement_video.docx
@@ -7765,7 +7765,7 @@
         <w:t xml:space="preserve">t sans importance pour cette </w:t>
       </w:r>
       <w:r>
-        <w:t>maquette, car nos points de vue ont évolué depuis cette maquette</w:t>
+        <w:t>maquette, car nos points de vue ont évolué depuis</w:t>
       </w:r>
       <w:r>
         <w:t>.</w:t>
@@ -7783,7 +7783,13 @@
         <w:t xml:space="preserve">demandons </w:t>
       </w:r>
       <w:r>
-        <w:t xml:space="preserve">donc de ne pas considérer cette maquette comme une maquette de référence, mais comme une simple première approche. </w:t>
+        <w:t xml:space="preserve">donc de ne pas considérer </w:t>
+      </w:r>
+      <w:r>
+        <w:t>la</w:t>
+      </w:r>
+      <w:r>
+        <w:t xml:space="preserve"> comme une maquette de référence, mais comme une simple première approche. </w:t>
       </w:r>
       <w:r>
         <w:t xml:space="preserve">Pour les détails des composants graphiques des fenêtres, cela est davantage visible </w:t>
@@ -7808,17 +7814,15 @@
       </w:r>
     </w:p>
     <w:p>
-      <w:pPr>
-        <w:jc w:val="center"/>
-      </w:pPr>
+      <w:r>
+        <w:tab/>
+      </w:r>
       <w:r>
         <w:t>Voici une suite de maquettes présentant la fenêtre de traitement.</w:t>
       </w:r>
-    </w:p>
-    <w:p>
-      <w:pPr>
-        <w:jc w:val="center"/>
-      </w:pPr>
+      <w:r>
+        <w:t xml:space="preserve"> On peut y voir aisément les composants graphiques et ce que propose chaque menu de barre des menus. </w:t>
+      </w:r>
     </w:p>
     <w:p>
       <w:pPr>
@@ -8108,41 +8112,701 @@
           </wp:inline>
         </w:drawing>
       </w:r>
+    </w:p>
+    <w:p/>
+    <w:p>
+      <w:pPr>
+        <w:jc w:val="center"/>
+        <w:rPr>
+          <w:u w:val="single"/>
+        </w:rPr>
+      </w:pPr>
+    </w:p>
+    <w:p>
+      <w:pPr>
+        <w:jc w:val="center"/>
+        <w:rPr>
+          <w:u w:val="single"/>
+        </w:rPr>
+      </w:pPr>
+    </w:p>
+    <w:p>
+      <w:pPr>
+        <w:jc w:val="center"/>
+        <w:rPr>
+          <w:u w:val="single"/>
+        </w:rPr>
+      </w:pPr>
+    </w:p>
+    <w:p>
+      <w:pPr>
+        <w:jc w:val="center"/>
+        <w:rPr>
+          <w:u w:val="single"/>
+        </w:rPr>
+      </w:pPr>
+    </w:p>
+    <w:p>
+      <w:pPr>
+        <w:jc w:val="center"/>
+        <w:rPr>
+          <w:u w:val="single"/>
+        </w:rPr>
+      </w:pPr>
+    </w:p>
+    <w:p>
+      <w:pPr>
+        <w:jc w:val="center"/>
+        <w:rPr>
+          <w:u w:val="single"/>
+        </w:rPr>
+      </w:pPr>
+    </w:p>
+    <w:p>
+      <w:pPr>
+        <w:jc w:val="center"/>
+        <w:rPr>
+          <w:u w:val="single"/>
+        </w:rPr>
+      </w:pPr>
+    </w:p>
+    <w:p>
+      <w:pPr>
+        <w:jc w:val="center"/>
+        <w:rPr>
+          <w:u w:val="single"/>
+        </w:rPr>
+      </w:pPr>
+    </w:p>
+    <w:p>
+      <w:pPr>
+        <w:jc w:val="center"/>
+        <w:rPr>
+          <w:u w:val="single"/>
+        </w:rPr>
+      </w:pPr>
+    </w:p>
+    <w:p>
+      <w:pPr>
+        <w:jc w:val="center"/>
+        <w:rPr>
+          <w:u w:val="single"/>
+        </w:rPr>
+      </w:pPr>
+    </w:p>
+    <w:p>
+      <w:pPr>
+        <w:jc w:val="center"/>
+        <w:rPr>
+          <w:u w:val="single"/>
+        </w:rPr>
+      </w:pPr>
+    </w:p>
+    <w:p>
+      <w:pPr>
+        <w:jc w:val="center"/>
+        <w:rPr>
+          <w:u w:val="single"/>
+        </w:rPr>
+      </w:pPr>
+    </w:p>
+    <w:p>
+      <w:pPr>
+        <w:jc w:val="center"/>
+        <w:rPr>
+          <w:u w:val="single"/>
+        </w:rPr>
+      </w:pPr>
+    </w:p>
+    <w:p>
+      <w:pPr>
+        <w:jc w:val="center"/>
+        <w:rPr>
+          <w:u w:val="single"/>
+        </w:rPr>
+      </w:pPr>
+    </w:p>
+    <w:p>
+      <w:pPr>
+        <w:jc w:val="center"/>
+        <w:rPr>
+          <w:u w:val="single"/>
+        </w:rPr>
+      </w:pPr>
+    </w:p>
+    <w:p>
+      <w:pPr>
+        <w:jc w:val="center"/>
+        <w:rPr>
+          <w:u w:val="single"/>
+        </w:rPr>
+      </w:pPr>
+      <w:r>
+        <w:rPr>
+          <w:u w:val="single"/>
+        </w:rPr>
+        <w:lastRenderedPageBreak/>
+        <w:t>2.2) MAQUETTE DE LA FENETRE DE CONVERSION</w:t>
+      </w:r>
+    </w:p>
+    <w:p>
+      <w:pPr>
+        <w:jc w:val="both"/>
+        <w:rPr>
+          <w:color w:val="C00000"/>
+          <w:szCs w:val="24"/>
+        </w:rPr>
+      </w:pPr>
+      <w:r>
+        <w:rPr>
+          <w:szCs w:val="24"/>
+        </w:rPr>
+        <w:tab/>
+        <w:t xml:space="preserve">De même, pour la fenêtre de conversion, voici une suite de </w:t>
+      </w:r>
+      <w:r>
+        <w:rPr>
+          <w:color w:val="000000" w:themeColor="text1"/>
+          <w:szCs w:val="24"/>
+        </w:rPr>
+        <w:t xml:space="preserve">maquettes. </w:t>
+      </w:r>
+      <w:r>
+        <w:rPr>
+          <w:color w:val="C00000"/>
+          <w:szCs w:val="24"/>
+        </w:rPr>
+        <w:t>Note</w:t>
+      </w:r>
+      <w:r>
+        <w:rPr>
+          <w:color w:val="C00000"/>
+          <w:szCs w:val="24"/>
+        </w:rPr>
+        <w:t> :</w:t>
+      </w:r>
+      <w:r>
+        <w:rPr>
+          <w:color w:val="C00000"/>
+          <w:szCs w:val="24"/>
+        </w:rPr>
+        <w:t xml:space="preserve"> nous avions tentés </w:t>
+      </w:r>
+      <w:r>
+        <w:rPr>
+          <w:color w:val="C00000"/>
+          <w:szCs w:val="24"/>
+        </w:rPr>
+        <w:t>initialement</w:t>
+      </w:r>
+      <w:r>
+        <w:rPr>
+          <w:color w:val="C00000"/>
+          <w:szCs w:val="24"/>
+        </w:rPr>
+        <w:t xml:space="preserve"> de réal</w:t>
+      </w:r>
+      <w:r>
+        <w:rPr>
+          <w:color w:val="C00000"/>
+          <w:szCs w:val="24"/>
+        </w:rPr>
+        <w:t xml:space="preserve">iser les maquettes de cette fenêtre dans le même style et avec les mêmes thèmes </w:t>
+      </w:r>
+      <w:r>
+        <w:rPr>
+          <w:color w:val="C00000"/>
+          <w:szCs w:val="24"/>
+        </w:rPr>
+        <w:t xml:space="preserve">que la fenêtre de traitement mais nous avons eu des imprévues… Voici donc la fenêtre de conversion non accordée avec les thèmes de la fenêtre de traitement. </w:t>
+      </w:r>
+      <w:r>
+        <w:rPr>
+          <w:color w:val="000000" w:themeColor="text1"/>
+          <w:szCs w:val="24"/>
+        </w:rPr>
+        <w:t xml:space="preserve">Ensuite il faut ajouter </w:t>
+      </w:r>
+      <w:r>
+        <w:rPr>
+          <w:color w:val="000000" w:themeColor="text1"/>
+          <w:szCs w:val="24"/>
+        </w:rPr>
+        <w:t xml:space="preserve">que </w:t>
+      </w:r>
+      <w:r>
+        <w:rPr>
+          <w:color w:val="000000" w:themeColor="text1"/>
+          <w:szCs w:val="24"/>
+        </w:rPr>
+        <w:t>dans le menu Fichier, normalement il y a aussi « </w:t>
+      </w:r>
+      <w:proofErr w:type="gramStart"/>
+      <w:r>
+        <w:rPr>
+          <w:color w:val="000000" w:themeColor="text1"/>
+          <w:szCs w:val="24"/>
+        </w:rPr>
+        <w:t>Supprimer</w:t>
+      </w:r>
+      <w:proofErr w:type="gramEnd"/>
+      <w:r>
+        <w:rPr>
+          <w:color w:val="000000" w:themeColor="text1"/>
+          <w:szCs w:val="24"/>
+        </w:rPr>
+        <w:t xml:space="preserve"> la vidéo sélectionné</w:t>
+      </w:r>
+      <w:r>
+        <w:rPr>
+          <w:color w:val="000000" w:themeColor="text1"/>
+          <w:szCs w:val="24"/>
+        </w:rPr>
+        <w:t xml:space="preserve"> ».</w:t>
+      </w:r>
+    </w:p>
+    <w:p>
+      <w:pPr>
+        <w:jc w:val="both"/>
+        <w:rPr>
+          <w:szCs w:val="24"/>
+        </w:rPr>
+      </w:pPr>
       <w:bookmarkStart w:id="0" w:name="_GoBack"/>
       <w:bookmarkEnd w:id="0"/>
+      <w:r>
+        <w:rPr>
+          <w:noProof/>
+          <w:szCs w:val="24"/>
+          <w:u w:val="single"/>
+        </w:rPr>
+        <w:drawing>
+          <wp:anchor distT="0" distB="0" distL="114300" distR="114300" simplePos="0" relativeHeight="251662336" behindDoc="0" locked="0" layoutInCell="1" allowOverlap="1">
+            <wp:simplePos x="0" y="0"/>
+            <wp:positionH relativeFrom="column">
+              <wp:posOffset>154594</wp:posOffset>
+            </wp:positionH>
+            <wp:positionV relativeFrom="paragraph">
+              <wp:posOffset>219768</wp:posOffset>
+            </wp:positionV>
+            <wp:extent cx="5297805" cy="3587750"/>
+            <wp:effectExtent l="0" t="0" r="0" b="0"/>
+            <wp:wrapSquare wrapText="bothSides"/>
+            <wp:docPr id="12" name="Image 12"/>
+            <wp:cNvGraphicFramePr>
+              <a:graphicFrameLocks xmlns:a="http://schemas.openxmlformats.org/drawingml/2006/main" noChangeAspect="1"/>
+            </wp:cNvGraphicFramePr>
+            <a:graphic xmlns:a="http://schemas.openxmlformats.org/drawingml/2006/main">
+              <a:graphicData uri="http://schemas.openxmlformats.org/drawingml/2006/picture">
+                <pic:pic xmlns:pic="http://schemas.openxmlformats.org/drawingml/2006/picture">
+                  <pic:nvPicPr>
+                    <pic:cNvPr id="0" name="Picture 18"/>
+                    <pic:cNvPicPr>
+                      <a:picLocks noChangeAspect="1" noChangeArrowheads="1"/>
+                    </pic:cNvPicPr>
+                  </pic:nvPicPr>
+                  <pic:blipFill>
+                    <a:blip r:embed="rId14">
+                      <a:extLst>
+                        <a:ext uri="{28A0092B-C50C-407E-A947-70E740481C1C}">
+                          <a14:useLocalDpi xmlns:a14="http://schemas.microsoft.com/office/drawing/2010/main" val="0"/>
+                        </a:ext>
+                      </a:extLst>
+                    </a:blip>
+                    <a:srcRect/>
+                    <a:stretch>
+                      <a:fillRect/>
+                    </a:stretch>
+                  </pic:blipFill>
+                  <pic:spPr bwMode="auto">
+                    <a:xfrm>
+                      <a:off x="0" y="0"/>
+                      <a:ext cx="5297805" cy="3587750"/>
+                    </a:xfrm>
+                    <a:prstGeom prst="rect">
+                      <a:avLst/>
+                    </a:prstGeom>
+                    <a:noFill/>
+                    <a:ln>
+                      <a:noFill/>
+                    </a:ln>
+                  </pic:spPr>
+                </pic:pic>
+              </a:graphicData>
+            </a:graphic>
+          </wp:anchor>
+        </w:drawing>
+      </w:r>
+    </w:p>
+    <w:p>
+      <w:pPr>
+        <w:jc w:val="both"/>
+        <w:rPr>
+          <w:szCs w:val="24"/>
+        </w:rPr>
+      </w:pPr>
+      <w:r>
+        <w:rPr>
+          <w:noProof/>
+        </w:rPr>
+        <w:drawing>
+          <wp:anchor distT="0" distB="0" distL="114300" distR="114300" simplePos="0" relativeHeight="251667456" behindDoc="0" locked="0" layoutInCell="1" allowOverlap="1" wp14:anchorId="12806F88" wp14:editId="64437A20">
+            <wp:simplePos x="0" y="0"/>
+            <wp:positionH relativeFrom="column">
+              <wp:posOffset>198755</wp:posOffset>
+            </wp:positionH>
+            <wp:positionV relativeFrom="paragraph">
+              <wp:posOffset>3760643</wp:posOffset>
+            </wp:positionV>
+            <wp:extent cx="5297805" cy="1679575"/>
+            <wp:effectExtent l="0" t="0" r="0" b="0"/>
+            <wp:wrapSquare wrapText="bothSides"/>
+            <wp:docPr id="13" name="Image 13"/>
+            <wp:cNvGraphicFramePr>
+              <a:graphicFrameLocks xmlns:a="http://schemas.openxmlformats.org/drawingml/2006/main" noChangeAspect="1"/>
+            </wp:cNvGraphicFramePr>
+            <a:graphic xmlns:a="http://schemas.openxmlformats.org/drawingml/2006/main">
+              <a:graphicData uri="http://schemas.openxmlformats.org/drawingml/2006/picture">
+                <pic:pic xmlns:pic="http://schemas.openxmlformats.org/drawingml/2006/picture">
+                  <pic:nvPicPr>
+                    <pic:cNvPr id="0" name="Picture 19"/>
+                    <pic:cNvPicPr>
+                      <a:picLocks noChangeAspect="1" noChangeArrowheads="1"/>
+                    </pic:cNvPicPr>
+                  </pic:nvPicPr>
+                  <pic:blipFill>
+                    <a:blip r:embed="rId15">
+                      <a:extLst>
+                        <a:ext uri="{28A0092B-C50C-407E-A947-70E740481C1C}">
+                          <a14:useLocalDpi xmlns:a14="http://schemas.microsoft.com/office/drawing/2010/main" val="0"/>
+                        </a:ext>
+                      </a:extLst>
+                    </a:blip>
+                    <a:srcRect/>
+                    <a:stretch>
+                      <a:fillRect/>
+                    </a:stretch>
+                  </pic:blipFill>
+                  <pic:spPr bwMode="auto">
+                    <a:xfrm>
+                      <a:off x="0" y="0"/>
+                      <a:ext cx="5297805" cy="1679575"/>
+                    </a:xfrm>
+                    <a:prstGeom prst="rect">
+                      <a:avLst/>
+                    </a:prstGeom>
+                    <a:noFill/>
+                    <a:ln>
+                      <a:noFill/>
+                    </a:ln>
+                  </pic:spPr>
+                </pic:pic>
+              </a:graphicData>
+            </a:graphic>
+          </wp:anchor>
+        </w:drawing>
+      </w:r>
+    </w:p>
+    <w:p>
+      <w:pPr>
+        <w:jc w:val="both"/>
+        <w:rPr>
+          <w:szCs w:val="24"/>
+        </w:rPr>
+      </w:pPr>
+    </w:p>
+    <w:p>
+      <w:pPr>
+        <w:jc w:val="center"/>
+        <w:rPr>
+          <w:szCs w:val="24"/>
+        </w:rPr>
+      </w:pPr>
+    </w:p>
+    <w:p>
+      <w:pPr>
+        <w:jc w:val="center"/>
+        <w:rPr>
+          <w:szCs w:val="24"/>
+        </w:rPr>
+      </w:pPr>
+      <w:r>
+        <w:rPr>
+          <w:szCs w:val="24"/>
+        </w:rPr>
+        <w:t xml:space="preserve"> </w:t>
+      </w:r>
+    </w:p>
+    <w:p>
+      <w:pPr>
+        <w:rPr>
+          <w:szCs w:val="24"/>
+          <w:u w:val="single"/>
+        </w:rPr>
+      </w:pPr>
+    </w:p>
+    <w:p>
+      <w:pPr>
+        <w:rPr>
+          <w:szCs w:val="24"/>
+          <w:u w:val="single"/>
+        </w:rPr>
+      </w:pPr>
+      <w:r>
+        <w:rPr>
+          <w:noProof/>
+          <w:u w:val="single"/>
+        </w:rPr>
+        <w:lastRenderedPageBreak/>
+        <w:drawing>
+          <wp:anchor distT="0" distB="0" distL="114300" distR="114300" simplePos="0" relativeHeight="251664384" behindDoc="0" locked="0" layoutInCell="1" allowOverlap="1">
+            <wp:simplePos x="0" y="0"/>
+            <wp:positionH relativeFrom="column">
+              <wp:posOffset>154164</wp:posOffset>
+            </wp:positionH>
+            <wp:positionV relativeFrom="paragraph">
+              <wp:posOffset>178551</wp:posOffset>
+            </wp:positionV>
+            <wp:extent cx="5486400" cy="2474844"/>
+            <wp:effectExtent l="0" t="0" r="0" b="1905"/>
+            <wp:wrapNone/>
+            <wp:docPr id="16" name="Image 16"/>
+            <wp:cNvGraphicFramePr>
+              <a:graphicFrameLocks xmlns:a="http://schemas.openxmlformats.org/drawingml/2006/main" noChangeAspect="1"/>
+            </wp:cNvGraphicFramePr>
+            <a:graphic xmlns:a="http://schemas.openxmlformats.org/drawingml/2006/main">
+              <a:graphicData uri="http://schemas.openxmlformats.org/drawingml/2006/picture">
+                <pic:pic xmlns:pic="http://schemas.openxmlformats.org/drawingml/2006/picture">
+                  <pic:nvPicPr>
+                    <pic:cNvPr id="0" name="Picture 22"/>
+                    <pic:cNvPicPr>
+                      <a:picLocks noChangeAspect="1" noChangeArrowheads="1"/>
+                    </pic:cNvPicPr>
+                  </pic:nvPicPr>
+                  <pic:blipFill rotWithShape="1">
+                    <a:blip r:embed="rId16">
+                      <a:extLst>
+                        <a:ext uri="{28A0092B-C50C-407E-A947-70E740481C1C}">
+                          <a14:useLocalDpi xmlns:a14="http://schemas.microsoft.com/office/drawing/2010/main" val="0"/>
+                        </a:ext>
+                      </a:extLst>
+                    </a:blip>
+                    <a:srcRect b="3339"/>
+                    <a:stretch/>
+                  </pic:blipFill>
+                  <pic:spPr bwMode="auto">
+                    <a:xfrm>
+                      <a:off x="0" y="0"/>
+                      <a:ext cx="5486400" cy="2474844"/>
+                    </a:xfrm>
+                    <a:prstGeom prst="rect">
+                      <a:avLst/>
+                    </a:prstGeom>
+                    <a:noFill/>
+                    <a:ln>
+                      <a:noFill/>
+                    </a:ln>
+                    <a:extLst>
+                      <a:ext uri="{53640926-AAD7-44D8-BBD7-CCE9431645EC}">
+                        <a14:shadowObscured xmlns:a14="http://schemas.microsoft.com/office/drawing/2010/main"/>
+                      </a:ext>
+                    </a:extLst>
+                  </pic:spPr>
+                </pic:pic>
+              </a:graphicData>
+            </a:graphic>
+            <wp14:sizeRelH relativeFrom="page">
+              <wp14:pctWidth>0</wp14:pctWidth>
+            </wp14:sizeRelH>
+            <wp14:sizeRelV relativeFrom="page">
+              <wp14:pctHeight>0</wp14:pctHeight>
+            </wp14:sizeRelV>
+          </wp:anchor>
+        </w:drawing>
+      </w:r>
+    </w:p>
+    <w:p>
+      <w:pPr>
+        <w:rPr>
+          <w:szCs w:val="24"/>
+          <w:u w:val="single"/>
+        </w:rPr>
+      </w:pPr>
+    </w:p>
+    <w:p>
+      <w:pPr>
+        <w:rPr>
+          <w:szCs w:val="24"/>
+          <w:u w:val="single"/>
+        </w:rPr>
+      </w:pPr>
+    </w:p>
+    <w:p>
+      <w:pPr>
+        <w:rPr>
+          <w:szCs w:val="24"/>
+          <w:u w:val="single"/>
+        </w:rPr>
+      </w:pPr>
+    </w:p>
+    <w:p>
+      <w:pPr>
+        <w:rPr>
+          <w:szCs w:val="24"/>
+          <w:u w:val="single"/>
+        </w:rPr>
+      </w:pPr>
+    </w:p>
+    <w:p>
+      <w:pPr>
+        <w:rPr>
+          <w:szCs w:val="24"/>
+          <w:u w:val="single"/>
+        </w:rPr>
+      </w:pPr>
+    </w:p>
+    <w:p>
+      <w:pPr>
+        <w:rPr>
+          <w:szCs w:val="24"/>
+          <w:u w:val="single"/>
+        </w:rPr>
+      </w:pPr>
+    </w:p>
+    <w:p>
+      <w:pPr>
+        <w:rPr>
+          <w:szCs w:val="24"/>
+          <w:u w:val="single"/>
+        </w:rPr>
+      </w:pPr>
     </w:p>
     <w:p/>
-    <w:p>
-      <w:pPr>
-        <w:jc w:val="center"/>
-        <w:rPr>
-          <w:u w:val="single"/>
-        </w:rPr>
-      </w:pPr>
-      <w:r>
-        <w:rPr>
-          <w:u w:val="single"/>
-        </w:rPr>
-        <w:t>2.2) MAQUETTE DE LA FENETRE DE CONVERSION</w:t>
-      </w:r>
-    </w:p>
-    <w:p>
-      <w:pPr>
-        <w:rPr>
-          <w:szCs w:val="24"/>
-          <w:u w:val="single"/>
-        </w:rPr>
-      </w:pPr>
-    </w:p>
-    <w:p>
-      <w:pPr>
-        <w:jc w:val="both"/>
-      </w:pPr>
+    <w:p/>
+    <w:p>
+      <w:r>
+        <w:rPr>
+          <w:noProof/>
+          <w:szCs w:val="24"/>
+          <w:u w:val="single"/>
+        </w:rPr>
+        <w:drawing>
+          <wp:anchor distT="0" distB="0" distL="114300" distR="114300" simplePos="0" relativeHeight="251669504" behindDoc="0" locked="0" layoutInCell="1" allowOverlap="1" wp14:anchorId="494794D9" wp14:editId="5A26273E">
+            <wp:simplePos x="0" y="0"/>
+            <wp:positionH relativeFrom="column">
+              <wp:posOffset>207645</wp:posOffset>
+            </wp:positionH>
+            <wp:positionV relativeFrom="paragraph">
+              <wp:posOffset>214630</wp:posOffset>
+            </wp:positionV>
+            <wp:extent cx="5446395" cy="904240"/>
+            <wp:effectExtent l="0" t="0" r="1905" b="0"/>
+            <wp:wrapSquare wrapText="bothSides"/>
+            <wp:docPr id="17" name="Image 17"/>
+            <wp:cNvGraphicFramePr>
+              <a:graphicFrameLocks xmlns:a="http://schemas.openxmlformats.org/drawingml/2006/main" noChangeAspect="1"/>
+            </wp:cNvGraphicFramePr>
+            <a:graphic xmlns:a="http://schemas.openxmlformats.org/drawingml/2006/main">
+              <a:graphicData uri="http://schemas.openxmlformats.org/drawingml/2006/picture">
+                <pic:pic xmlns:pic="http://schemas.openxmlformats.org/drawingml/2006/picture">
+                  <pic:nvPicPr>
+                    <pic:cNvPr id="0" name="Picture 23"/>
+                    <pic:cNvPicPr>
+                      <a:picLocks noChangeAspect="1" noChangeArrowheads="1"/>
+                    </pic:cNvPicPr>
+                  </pic:nvPicPr>
+                  <pic:blipFill rotWithShape="1">
+                    <a:blip r:embed="rId17">
+                      <a:extLst>
+                        <a:ext uri="{28A0092B-C50C-407E-A947-70E740481C1C}">
+                          <a14:useLocalDpi xmlns:a14="http://schemas.microsoft.com/office/drawing/2010/main" val="0"/>
+                        </a:ext>
+                      </a:extLst>
+                    </a:blip>
+                    <a:srcRect b="7148"/>
+                    <a:stretch/>
+                  </pic:blipFill>
+                  <pic:spPr bwMode="auto">
+                    <a:xfrm>
+                      <a:off x="0" y="0"/>
+                      <a:ext cx="5446395" cy="904240"/>
+                    </a:xfrm>
+                    <a:prstGeom prst="rect">
+                      <a:avLst/>
+                    </a:prstGeom>
+                    <a:noFill/>
+                    <a:ln>
+                      <a:noFill/>
+                    </a:ln>
+                    <a:extLst>
+                      <a:ext uri="{53640926-AAD7-44D8-BBD7-CCE9431645EC}">
+                        <a14:shadowObscured xmlns:a14="http://schemas.microsoft.com/office/drawing/2010/main"/>
+                      </a:ext>
+                    </a:extLst>
+                  </pic:spPr>
+                </pic:pic>
+              </a:graphicData>
+            </a:graphic>
+          </wp:anchor>
+        </w:drawing>
+      </w:r>
     </w:p>
     <w:p/>
     <w:p/>
     <w:p/>
     <w:p/>
+    <w:p/>
+    <w:p/>
+    <w:p/>
+    <w:p/>
+    <w:p/>
+    <w:p/>
+    <w:p/>
+    <w:p/>
+    <w:p/>
+    <w:p/>
+    <w:p/>
+    <w:p/>
+    <w:p/>
+    <w:p/>
+    <w:p/>
+    <w:p/>
+    <w:p/>
+    <w:p>
+      <w:pPr>
+        <w:rPr>
+          <w:u w:val="single"/>
+        </w:rPr>
+      </w:pPr>
+    </w:p>
+    <w:p>
+      <w:pPr>
+        <w:rPr>
+          <w:u w:val="single"/>
+        </w:rPr>
+      </w:pPr>
+    </w:p>
+    <w:p>
+      <w:pPr>
+        <w:rPr>
+          <w:u w:val="single"/>
+        </w:rPr>
+      </w:pPr>
+    </w:p>
+    <w:p>
+      <w:pPr>
+        <w:rPr>
+          <w:u w:val="single"/>
+        </w:rPr>
+      </w:pPr>
+    </w:p>
+    <w:p>
+      <w:pPr>
+        <w:rPr>
+          <w:u w:val="single"/>
+        </w:rPr>
+      </w:pPr>
+    </w:p>
     <w:p>
       <w:pPr>
         <w:rPr>
@@ -8151,8 +8815,8 @@
       </w:pPr>
     </w:p>
     <w:sectPr>
-      <w:headerReference w:type="default" r:id="rId14"/>
-      <w:footerReference w:type="default" r:id="rId15"/>
+      <w:headerReference w:type="default" r:id="rId18"/>
+      <w:footerReference w:type="default" r:id="rId19"/>
       <w:pgSz w:w="11906" w:h="16838"/>
       <w:pgMar w:top="1417" w:right="1417" w:bottom="1417" w:left="1417" w:header="708" w:footer="708" w:gutter="0"/>
       <w:cols w:space="708"/>
@@ -8202,6 +8866,9 @@
       <w:pStyle w:val="Pieddepage"/>
       <w:jc w:val="right"/>
     </w:pPr>
+    <w:r>
+      <w:tab/>
+    </w:r>
     <w:r>
       <w:t xml:space="preserve">ANNEES 2018-2019                                                                                                                                                 </w:t>
     </w:r>

</xml_diff>

<commit_message>
evolution de l'etude prealable joutdes diahrammes de cu
</commit_message>
<xml_diff>
--- a/doc/EtudePrealableS22Realisation_d_une_interface_graphique_pour_un_logiciel_de_traitement_video.docx
+++ b/doc/EtudePrealableS22Realisation_d_une_interface_graphique_pour_un_logiciel_de_traitement_video.docx
@@ -1365,7 +1365,50 @@
         <w:rPr>
           <w:szCs w:val="24"/>
         </w:rPr>
-        <w:t xml:space="preserve">3.3.1) </w:t>
+        <w:t>3.3.</w:t>
+      </w:r>
+      <w:r>
+        <w:rPr>
+          <w:szCs w:val="24"/>
+        </w:rPr>
+        <w:t>1</w:t>
+      </w:r>
+      <w:r>
+        <w:rPr>
+          <w:szCs w:val="24"/>
+        </w:rPr>
+        <w:t>) DIAGRAMME DE CAS D’UTILISATION TRAVAILLER SUR UN FICHIER</w:t>
+      </w:r>
+    </w:p>
+    <w:p>
+      <w:pPr>
+        <w:rPr>
+          <w:szCs w:val="24"/>
+        </w:rPr>
+      </w:pPr>
+      <w:r>
+        <w:rPr>
+          <w:szCs w:val="24"/>
+        </w:rPr>
+        <w:tab/>
+      </w:r>
+      <w:r>
+        <w:rPr>
+          <w:szCs w:val="24"/>
+        </w:rPr>
+        <w:t>3.3.</w:t>
+      </w:r>
+      <w:r>
+        <w:rPr>
+          <w:szCs w:val="24"/>
+        </w:rPr>
+        <w:t>2</w:t>
+      </w:r>
+      <w:r>
+        <w:rPr>
+          <w:szCs w:val="24"/>
+        </w:rPr>
+        <w:t xml:space="preserve">) </w:t>
       </w:r>
       <w:r>
         <w:rPr>
@@ -1398,25 +1441,6 @@
         </w:rPr>
         <w:tab/>
       </w:r>
-      <w:r>
-        <w:rPr>
-          <w:szCs w:val="24"/>
-        </w:rPr>
-        <w:t xml:space="preserve">3.3.2) </w:t>
-      </w:r>
-      <w:r>
-        <w:rPr>
-          <w:szCs w:val="24"/>
-        </w:rPr>
-        <w:t>DIAGRAMME DE CAS D’UTILISATION TRAVAILLER SUR UN FICHIER</w:t>
-      </w:r>
-    </w:p>
-    <w:p>
-      <w:pPr>
-        <w:rPr>
-          <w:szCs w:val="24"/>
-        </w:rPr>
-      </w:pPr>
     </w:p>
     <w:p>
       <w:pPr>
@@ -6955,7 +6979,6 @@
         </w:rPr>
         <w:t>dans le menu Fichier, normalement il y a aussi « </w:t>
       </w:r>
-      <w:proofErr w:type="gramStart"/>
       <w:r>
         <w:rPr>
           <w:color w:val="000000" w:themeColor="text1"/>
@@ -6963,13 +6986,19 @@
         </w:rPr>
         <w:t>Supprimer</w:t>
       </w:r>
-      <w:proofErr w:type="gramEnd"/>
       <w:r>
         <w:rPr>
           <w:color w:val="000000" w:themeColor="text1"/>
           <w:szCs w:val="24"/>
         </w:rPr>
         <w:t xml:space="preserve"> la vidéo sélectionné</w:t>
+      </w:r>
+      <w:r>
+        <w:rPr>
+          <w:color w:val="000000" w:themeColor="text1"/>
+          <w:szCs w:val="24"/>
+        </w:rPr>
+        <w:t>e</w:t>
       </w:r>
       <w:r>
         <w:rPr>
@@ -7488,12 +7517,20 @@
         <w:jc w:val="center"/>
       </w:pPr>
       <w:r>
-        <w:t xml:space="preserve">Voici les diagrammes de cas d’utilisation </w:t>
+        <w:t>Voici les diagrammes de cas d’utilisation</w:t>
+      </w:r>
+      <w:r>
+        <w:t xml:space="preserve">. </w:t>
       </w:r>
     </w:p>
     <w:p>
       <w:pPr>
         <w:jc w:val="center"/>
+      </w:pPr>
+    </w:p>
+    <w:p>
+      <w:pPr>
+        <w:jc w:val="center"/>
         <w:rPr>
           <w:szCs w:val="24"/>
           <w:u w:val="single"/>
@@ -7523,6 +7560,221 @@
           <w:u w:val="single"/>
         </w:rPr>
       </w:pPr>
+    </w:p>
+    <w:p>
+      <w:pPr>
+        <w:jc w:val="center"/>
+        <w:rPr>
+          <w:szCs w:val="24"/>
+          <w:u w:val="single"/>
+        </w:rPr>
+      </w:pPr>
+    </w:p>
+    <w:p>
+      <w:pPr>
+        <w:jc w:val="center"/>
+        <w:rPr>
+          <w:szCs w:val="24"/>
+          <w:u w:val="single"/>
+        </w:rPr>
+      </w:pPr>
+      <w:r>
+        <w:rPr>
+          <w:noProof/>
+        </w:rPr>
+        <w:drawing>
+          <wp:inline distT="0" distB="0" distL="0" distR="0">
+            <wp:extent cx="3723005" cy="1818005"/>
+            <wp:effectExtent l="0" t="0" r="0" b="0"/>
+            <wp:docPr id="19" name="Image 19"/>
+            <wp:cNvGraphicFramePr>
+              <a:graphicFrameLocks xmlns:a="http://schemas.openxmlformats.org/drawingml/2006/main" noChangeAspect="1"/>
+            </wp:cNvGraphicFramePr>
+            <a:graphic xmlns:a="http://schemas.openxmlformats.org/drawingml/2006/main">
+              <a:graphicData uri="http://schemas.openxmlformats.org/drawingml/2006/picture">
+                <pic:pic xmlns:pic="http://schemas.openxmlformats.org/drawingml/2006/picture">
+                  <pic:nvPicPr>
+                    <pic:cNvPr id="0" name="Picture 25"/>
+                    <pic:cNvPicPr>
+                      <a:picLocks noChangeAspect="1" noChangeArrowheads="1"/>
+                    </pic:cNvPicPr>
+                  </pic:nvPicPr>
+                  <pic:blipFill>
+                    <a:blip r:embed="rId19">
+                      <a:extLst>
+                        <a:ext uri="{28A0092B-C50C-407E-A947-70E740481C1C}">
+                          <a14:useLocalDpi xmlns:a14="http://schemas.microsoft.com/office/drawing/2010/main" val="0"/>
+                        </a:ext>
+                      </a:extLst>
+                    </a:blip>
+                    <a:srcRect/>
+                    <a:stretch>
+                      <a:fillRect/>
+                    </a:stretch>
+                  </pic:blipFill>
+                  <pic:spPr bwMode="auto">
+                    <a:xfrm>
+                      <a:off x="0" y="0"/>
+                      <a:ext cx="3723005" cy="1818005"/>
+                    </a:xfrm>
+                    <a:prstGeom prst="rect">
+                      <a:avLst/>
+                    </a:prstGeom>
+                    <a:noFill/>
+                    <a:ln>
+                      <a:noFill/>
+                    </a:ln>
+                  </pic:spPr>
+                </pic:pic>
+              </a:graphicData>
+            </a:graphic>
+          </wp:inline>
+        </w:drawing>
+      </w:r>
+    </w:p>
+    <w:p>
+      <w:pPr>
+        <w:jc w:val="center"/>
+        <w:rPr>
+          <w:szCs w:val="24"/>
+          <w:u w:val="single"/>
+        </w:rPr>
+      </w:pPr>
+    </w:p>
+    <w:p>
+      <w:pPr>
+        <w:jc w:val="center"/>
+        <w:rPr>
+          <w:szCs w:val="24"/>
+          <w:u w:val="single"/>
+        </w:rPr>
+      </w:pPr>
+    </w:p>
+    <w:p>
+      <w:pPr>
+        <w:jc w:val="center"/>
+        <w:rPr>
+          <w:szCs w:val="24"/>
+          <w:u w:val="single"/>
+        </w:rPr>
+      </w:pPr>
+    </w:p>
+    <w:p>
+      <w:pPr>
+        <w:jc w:val="center"/>
+        <w:rPr>
+          <w:szCs w:val="24"/>
+          <w:u w:val="single"/>
+        </w:rPr>
+      </w:pPr>
+    </w:p>
+    <w:p>
+      <w:pPr>
+        <w:jc w:val="center"/>
+        <w:rPr>
+          <w:szCs w:val="24"/>
+          <w:u w:val="single"/>
+        </w:rPr>
+      </w:pPr>
+    </w:p>
+    <w:p>
+      <w:pPr>
+        <w:jc w:val="center"/>
+        <w:rPr>
+          <w:szCs w:val="24"/>
+          <w:u w:val="single"/>
+        </w:rPr>
+      </w:pPr>
+    </w:p>
+    <w:p>
+      <w:pPr>
+        <w:jc w:val="center"/>
+        <w:rPr>
+          <w:szCs w:val="24"/>
+          <w:u w:val="single"/>
+        </w:rPr>
+      </w:pPr>
+    </w:p>
+    <w:p>
+      <w:pPr>
+        <w:jc w:val="center"/>
+        <w:rPr>
+          <w:szCs w:val="24"/>
+          <w:u w:val="single"/>
+        </w:rPr>
+      </w:pPr>
+    </w:p>
+    <w:p>
+      <w:pPr>
+        <w:jc w:val="center"/>
+        <w:rPr>
+          <w:szCs w:val="24"/>
+          <w:u w:val="single"/>
+        </w:rPr>
+      </w:pPr>
+    </w:p>
+    <w:p>
+      <w:pPr>
+        <w:jc w:val="center"/>
+        <w:rPr>
+          <w:szCs w:val="24"/>
+          <w:u w:val="single"/>
+        </w:rPr>
+      </w:pPr>
+    </w:p>
+    <w:p>
+      <w:pPr>
+        <w:jc w:val="center"/>
+        <w:rPr>
+          <w:szCs w:val="24"/>
+          <w:u w:val="single"/>
+        </w:rPr>
+      </w:pPr>
+    </w:p>
+    <w:p>
+      <w:pPr>
+        <w:jc w:val="center"/>
+        <w:rPr>
+          <w:szCs w:val="24"/>
+          <w:u w:val="single"/>
+        </w:rPr>
+      </w:pPr>
+    </w:p>
+    <w:p>
+      <w:pPr>
+        <w:jc w:val="center"/>
+        <w:rPr>
+          <w:szCs w:val="24"/>
+          <w:u w:val="single"/>
+        </w:rPr>
+      </w:pPr>
+    </w:p>
+    <w:p>
+      <w:pPr>
+        <w:jc w:val="center"/>
+        <w:rPr>
+          <w:szCs w:val="24"/>
+          <w:u w:val="single"/>
+        </w:rPr>
+      </w:pPr>
+    </w:p>
+    <w:p>
+      <w:pPr>
+        <w:jc w:val="center"/>
+        <w:rPr>
+          <w:szCs w:val="24"/>
+          <w:u w:val="single"/>
+        </w:rPr>
+      </w:pPr>
+    </w:p>
+    <w:p>
+      <w:pPr>
+        <w:jc w:val="center"/>
+        <w:rPr>
+          <w:szCs w:val="24"/>
+          <w:u w:val="single"/>
+        </w:rPr>
+      </w:pPr>
       <w:r>
         <w:rPr>
           <w:sz w:val="24"/>
@@ -7547,11 +7799,137 @@
           <w:u w:val="single"/>
         </w:rPr>
       </w:pPr>
-      <w:r>
-        <w:rPr>
-          <w:szCs w:val="24"/>
-          <w:u w:val="single"/>
-        </w:rPr>
+    </w:p>
+    <w:p>
+      <w:pPr>
+        <w:jc w:val="center"/>
+        <w:rPr>
+          <w:szCs w:val="24"/>
+          <w:u w:val="single"/>
+        </w:rPr>
+      </w:pPr>
+      <w:r>
+        <w:rPr>
+          <w:noProof/>
+        </w:rPr>
+        <w:drawing>
+          <wp:inline distT="0" distB="0" distL="0" distR="0">
+            <wp:extent cx="4104005" cy="6226810"/>
+            <wp:effectExtent l="0" t="0" r="0" b="2540"/>
+            <wp:docPr id="20" name="Image 20"/>
+            <wp:cNvGraphicFramePr>
+              <a:graphicFrameLocks xmlns:a="http://schemas.openxmlformats.org/drawingml/2006/main" noChangeAspect="1"/>
+            </wp:cNvGraphicFramePr>
+            <a:graphic xmlns:a="http://schemas.openxmlformats.org/drawingml/2006/main">
+              <a:graphicData uri="http://schemas.openxmlformats.org/drawingml/2006/picture">
+                <pic:pic xmlns:pic="http://schemas.openxmlformats.org/drawingml/2006/picture">
+                  <pic:nvPicPr>
+                    <pic:cNvPr id="0" name="Picture 27"/>
+                    <pic:cNvPicPr>
+                      <a:picLocks noChangeAspect="1" noChangeArrowheads="1"/>
+                    </pic:cNvPicPr>
+                  </pic:nvPicPr>
+                  <pic:blipFill>
+                    <a:blip r:embed="rId20">
+                      <a:extLst>
+                        <a:ext uri="{28A0092B-C50C-407E-A947-70E740481C1C}">
+                          <a14:useLocalDpi xmlns:a14="http://schemas.microsoft.com/office/drawing/2010/main" val="0"/>
+                        </a:ext>
+                      </a:extLst>
+                    </a:blip>
+                    <a:srcRect/>
+                    <a:stretch>
+                      <a:fillRect/>
+                    </a:stretch>
+                  </pic:blipFill>
+                  <pic:spPr bwMode="auto">
+                    <a:xfrm>
+                      <a:off x="0" y="0"/>
+                      <a:ext cx="4104005" cy="6226810"/>
+                    </a:xfrm>
+                    <a:prstGeom prst="rect">
+                      <a:avLst/>
+                    </a:prstGeom>
+                    <a:noFill/>
+                    <a:ln>
+                      <a:noFill/>
+                    </a:ln>
+                  </pic:spPr>
+                </pic:pic>
+              </a:graphicData>
+            </a:graphic>
+          </wp:inline>
+        </w:drawing>
+      </w:r>
+    </w:p>
+    <w:p>
+      <w:pPr>
+        <w:jc w:val="center"/>
+        <w:rPr>
+          <w:szCs w:val="24"/>
+          <w:u w:val="single"/>
+        </w:rPr>
+      </w:pPr>
+    </w:p>
+    <w:p>
+      <w:pPr>
+        <w:jc w:val="center"/>
+        <w:rPr>
+          <w:szCs w:val="24"/>
+          <w:u w:val="single"/>
+        </w:rPr>
+      </w:pPr>
+    </w:p>
+    <w:p>
+      <w:pPr>
+        <w:jc w:val="center"/>
+        <w:rPr>
+          <w:szCs w:val="24"/>
+          <w:u w:val="single"/>
+        </w:rPr>
+      </w:pPr>
+    </w:p>
+    <w:p>
+      <w:pPr>
+        <w:jc w:val="center"/>
+        <w:rPr>
+          <w:szCs w:val="24"/>
+          <w:u w:val="single"/>
+        </w:rPr>
+      </w:pPr>
+    </w:p>
+    <w:p>
+      <w:pPr>
+        <w:jc w:val="center"/>
+        <w:rPr>
+          <w:szCs w:val="24"/>
+          <w:u w:val="single"/>
+        </w:rPr>
+      </w:pPr>
+    </w:p>
+    <w:p>
+      <w:pPr>
+        <w:jc w:val="center"/>
+        <w:rPr>
+          <w:szCs w:val="24"/>
+          <w:u w:val="single"/>
+        </w:rPr>
+      </w:pPr>
+    </w:p>
+    <w:p>
+      <w:pPr>
+        <w:jc w:val="center"/>
+        <w:rPr>
+          <w:szCs w:val="24"/>
+          <w:u w:val="single"/>
+        </w:rPr>
+      </w:pPr>
+      <w:r>
+        <w:rPr>
+          <w:szCs w:val="24"/>
+          <w:u w:val="single"/>
+        </w:rPr>
+        <w:lastRenderedPageBreak/>
         <w:t>3.2.1) DIAGRAMME DE CAS D’UTILISATION TRAVAILLER DANS LES BIBLIOTHEQUES</w:t>
       </w:r>
     </w:p>
@@ -7565,9 +7943,72 @@
       </w:pPr>
       <w:r>
         <w:rPr>
-          <w:szCs w:val="24"/>
-          <w:u w:val="single"/>
-        </w:rPr>
+          <w:noProof/>
+        </w:rPr>
+        <w:drawing>
+          <wp:inline distT="0" distB="0" distL="0" distR="0">
+            <wp:extent cx="5377543" cy="7749778"/>
+            <wp:effectExtent l="0" t="0" r="0" b="3810"/>
+            <wp:docPr id="22" name="Image 22"/>
+            <wp:cNvGraphicFramePr>
+              <a:graphicFrameLocks xmlns:a="http://schemas.openxmlformats.org/drawingml/2006/main" noChangeAspect="1"/>
+            </wp:cNvGraphicFramePr>
+            <a:graphic xmlns:a="http://schemas.openxmlformats.org/drawingml/2006/main">
+              <a:graphicData uri="http://schemas.openxmlformats.org/drawingml/2006/picture">
+                <pic:pic xmlns:pic="http://schemas.openxmlformats.org/drawingml/2006/picture">
+                  <pic:nvPicPr>
+                    <pic:cNvPr id="0" name="Picture 31"/>
+                    <pic:cNvPicPr>
+                      <a:picLocks noChangeAspect="1" noChangeArrowheads="1"/>
+                    </pic:cNvPicPr>
+                  </pic:nvPicPr>
+                  <pic:blipFill>
+                    <a:blip r:embed="rId21">
+                      <a:extLst>
+                        <a:ext uri="{28A0092B-C50C-407E-A947-70E740481C1C}">
+                          <a14:useLocalDpi xmlns:a14="http://schemas.microsoft.com/office/drawing/2010/main" val="0"/>
+                        </a:ext>
+                      </a:extLst>
+                    </a:blip>
+                    <a:srcRect/>
+                    <a:stretch>
+                      <a:fillRect/>
+                    </a:stretch>
+                  </pic:blipFill>
+                  <pic:spPr bwMode="auto">
+                    <a:xfrm>
+                      <a:off x="0" y="0"/>
+                      <a:ext cx="5384962" cy="7760469"/>
+                    </a:xfrm>
+                    <a:prstGeom prst="rect">
+                      <a:avLst/>
+                    </a:prstGeom>
+                    <a:noFill/>
+                    <a:ln>
+                      <a:noFill/>
+                    </a:ln>
+                  </pic:spPr>
+                </pic:pic>
+              </a:graphicData>
+            </a:graphic>
+          </wp:inline>
+        </w:drawing>
+      </w:r>
+    </w:p>
+    <w:p>
+      <w:pPr>
+        <w:jc w:val="center"/>
+        <w:rPr>
+          <w:szCs w:val="24"/>
+          <w:u w:val="single"/>
+        </w:rPr>
+      </w:pPr>
+      <w:r>
+        <w:rPr>
+          <w:szCs w:val="24"/>
+          <w:u w:val="single"/>
+        </w:rPr>
+        <w:lastRenderedPageBreak/>
         <w:t>3.2.2) DIAGRAMME DE CAS D’UTILISATION TRAVAILLER DANS LES CHRONOLOGIES</w:t>
       </w:r>
     </w:p>
@@ -7579,21 +8020,6 @@
           <w:u w:val="single"/>
         </w:rPr>
       </w:pPr>
-      <w:r>
-        <w:rPr>
-          <w:sz w:val="24"/>
-          <w:szCs w:val="24"/>
-          <w:u w:val="single"/>
-        </w:rPr>
-        <w:t xml:space="preserve">3.3) </w:t>
-      </w:r>
-      <w:r>
-        <w:rPr>
-          <w:szCs w:val="24"/>
-          <w:u w:val="single"/>
-        </w:rPr>
-        <w:t>DIAGRAMME DE CAS D’UTILISATION TRAVAILLER DANS LE MODE CONVERSION</w:t>
-      </w:r>
     </w:p>
     <w:p>
       <w:pPr>
@@ -7605,10 +8031,56 @@
       </w:pPr>
       <w:r>
         <w:rPr>
-          <w:szCs w:val="24"/>
-          <w:u w:val="single"/>
-        </w:rPr>
-        <w:t>3.3.1) DIAGRAMME DE CAS D’UTILISATION TRAVAILLER DANS LA BIBLIOTHEQUE</w:t>
+          <w:noProof/>
+        </w:rPr>
+        <w:drawing>
+          <wp:inline distT="0" distB="0" distL="0" distR="0">
+            <wp:extent cx="5454015" cy="5061585"/>
+            <wp:effectExtent l="0" t="0" r="0" b="5715"/>
+            <wp:docPr id="21" name="Image 21"/>
+            <wp:cNvGraphicFramePr>
+              <a:graphicFrameLocks xmlns:a="http://schemas.openxmlformats.org/drawingml/2006/main" noChangeAspect="1"/>
+            </wp:cNvGraphicFramePr>
+            <a:graphic xmlns:a="http://schemas.openxmlformats.org/drawingml/2006/main">
+              <a:graphicData uri="http://schemas.openxmlformats.org/drawingml/2006/picture">
+                <pic:pic xmlns:pic="http://schemas.openxmlformats.org/drawingml/2006/picture">
+                  <pic:nvPicPr>
+                    <pic:cNvPr id="0" name="Picture 29"/>
+                    <pic:cNvPicPr>
+                      <a:picLocks noChangeAspect="1" noChangeArrowheads="1"/>
+                    </pic:cNvPicPr>
+                  </pic:nvPicPr>
+                  <pic:blipFill>
+                    <a:blip r:embed="rId22">
+                      <a:extLst>
+                        <a:ext uri="{28A0092B-C50C-407E-A947-70E740481C1C}">
+                          <a14:useLocalDpi xmlns:a14="http://schemas.microsoft.com/office/drawing/2010/main" val="0"/>
+                        </a:ext>
+                      </a:extLst>
+                    </a:blip>
+                    <a:srcRect/>
+                    <a:stretch>
+                      <a:fillRect/>
+                    </a:stretch>
+                  </pic:blipFill>
+                  <pic:spPr bwMode="auto">
+                    <a:xfrm>
+                      <a:off x="0" y="0"/>
+                      <a:ext cx="5454015" cy="5061585"/>
+                    </a:xfrm>
+                    <a:prstGeom prst="rect">
+                      <a:avLst/>
+                    </a:prstGeom>
+                    <a:noFill/>
+                    <a:ln>
+                      <a:noFill/>
+                    </a:ln>
+                  </pic:spPr>
+                </pic:pic>
+              </a:graphicData>
+            </a:graphic>
+          </wp:inline>
+        </w:drawing>
       </w:r>
       <w:bookmarkStart w:id="0" w:name="_GoBack"/>
       <w:bookmarkEnd w:id="0"/>
@@ -7617,16 +8089,544 @@
       <w:pPr>
         <w:jc w:val="center"/>
         <w:rPr>
-          <w:szCs w:val="24"/>
-          <w:u w:val="single"/>
-        </w:rPr>
-      </w:pPr>
-      <w:r>
-        <w:rPr>
-          <w:szCs w:val="24"/>
-          <w:u w:val="single"/>
-        </w:rPr>
-        <w:t>3.3.2) DIAGRAMME DE CAS D’UTILISATION TRAVAILLER SUR UN FICHIER</w:t>
+          <w:sz w:val="24"/>
+          <w:szCs w:val="24"/>
+          <w:u w:val="single"/>
+        </w:rPr>
+      </w:pPr>
+    </w:p>
+    <w:p>
+      <w:pPr>
+        <w:jc w:val="center"/>
+        <w:rPr>
+          <w:sz w:val="24"/>
+          <w:szCs w:val="24"/>
+          <w:u w:val="single"/>
+        </w:rPr>
+      </w:pPr>
+    </w:p>
+    <w:p>
+      <w:pPr>
+        <w:jc w:val="center"/>
+        <w:rPr>
+          <w:sz w:val="24"/>
+          <w:szCs w:val="24"/>
+          <w:u w:val="single"/>
+        </w:rPr>
+      </w:pPr>
+    </w:p>
+    <w:p>
+      <w:pPr>
+        <w:jc w:val="center"/>
+        <w:rPr>
+          <w:sz w:val="24"/>
+          <w:szCs w:val="24"/>
+          <w:u w:val="single"/>
+        </w:rPr>
+      </w:pPr>
+    </w:p>
+    <w:p>
+      <w:pPr>
+        <w:jc w:val="center"/>
+        <w:rPr>
+          <w:sz w:val="24"/>
+          <w:szCs w:val="24"/>
+          <w:u w:val="single"/>
+        </w:rPr>
+      </w:pPr>
+    </w:p>
+    <w:p>
+      <w:pPr>
+        <w:jc w:val="center"/>
+        <w:rPr>
+          <w:sz w:val="24"/>
+          <w:szCs w:val="24"/>
+          <w:u w:val="single"/>
+        </w:rPr>
+      </w:pPr>
+    </w:p>
+    <w:p>
+      <w:pPr>
+        <w:jc w:val="center"/>
+        <w:rPr>
+          <w:sz w:val="24"/>
+          <w:szCs w:val="24"/>
+          <w:u w:val="single"/>
+        </w:rPr>
+      </w:pPr>
+    </w:p>
+    <w:p>
+      <w:pPr>
+        <w:jc w:val="center"/>
+        <w:rPr>
+          <w:sz w:val="24"/>
+          <w:szCs w:val="24"/>
+          <w:u w:val="single"/>
+        </w:rPr>
+      </w:pPr>
+    </w:p>
+    <w:p>
+      <w:pPr>
+        <w:jc w:val="center"/>
+        <w:rPr>
+          <w:szCs w:val="24"/>
+          <w:u w:val="single"/>
+        </w:rPr>
+      </w:pPr>
+      <w:r>
+        <w:rPr>
+          <w:sz w:val="24"/>
+          <w:szCs w:val="24"/>
+          <w:u w:val="single"/>
+        </w:rPr>
+        <w:lastRenderedPageBreak/>
+        <w:t xml:space="preserve">3.3) </w:t>
+      </w:r>
+      <w:r>
+        <w:rPr>
+          <w:szCs w:val="24"/>
+          <w:u w:val="single"/>
+        </w:rPr>
+        <w:t>DIAGRAMME DE CAS D’UTILISATION TRAVAILLER DANS LE MODE CONVERSION</w:t>
+      </w:r>
+    </w:p>
+    <w:p>
+      <w:pPr>
+        <w:jc w:val="center"/>
+        <w:rPr>
+          <w:szCs w:val="24"/>
+          <w:u w:val="single"/>
+        </w:rPr>
+      </w:pPr>
+    </w:p>
+    <w:p>
+      <w:pPr>
+        <w:jc w:val="center"/>
+        <w:rPr>
+          <w:szCs w:val="24"/>
+          <w:u w:val="single"/>
+        </w:rPr>
+      </w:pPr>
+      <w:r>
+        <w:rPr>
+          <w:noProof/>
+        </w:rPr>
+        <w:drawing>
+          <wp:inline distT="0" distB="0" distL="0" distR="0">
+            <wp:extent cx="3439795" cy="3625215"/>
+            <wp:effectExtent l="0" t="0" r="8255" b="0"/>
+            <wp:docPr id="23" name="Image 23"/>
+            <wp:cNvGraphicFramePr>
+              <a:graphicFrameLocks xmlns:a="http://schemas.openxmlformats.org/drawingml/2006/main" noChangeAspect="1"/>
+            </wp:cNvGraphicFramePr>
+            <a:graphic xmlns:a="http://schemas.openxmlformats.org/drawingml/2006/main">
+              <a:graphicData uri="http://schemas.openxmlformats.org/drawingml/2006/picture">
+                <pic:pic xmlns:pic="http://schemas.openxmlformats.org/drawingml/2006/picture">
+                  <pic:nvPicPr>
+                    <pic:cNvPr id="0" name="Picture 33"/>
+                    <pic:cNvPicPr>
+                      <a:picLocks noChangeAspect="1" noChangeArrowheads="1"/>
+                    </pic:cNvPicPr>
+                  </pic:nvPicPr>
+                  <pic:blipFill>
+                    <a:blip r:embed="rId23">
+                      <a:extLst>
+                        <a:ext uri="{28A0092B-C50C-407E-A947-70E740481C1C}">
+                          <a14:useLocalDpi xmlns:a14="http://schemas.microsoft.com/office/drawing/2010/main" val="0"/>
+                        </a:ext>
+                      </a:extLst>
+                    </a:blip>
+                    <a:srcRect/>
+                    <a:stretch>
+                      <a:fillRect/>
+                    </a:stretch>
+                  </pic:blipFill>
+                  <pic:spPr bwMode="auto">
+                    <a:xfrm>
+                      <a:off x="0" y="0"/>
+                      <a:ext cx="3439795" cy="3625215"/>
+                    </a:xfrm>
+                    <a:prstGeom prst="rect">
+                      <a:avLst/>
+                    </a:prstGeom>
+                    <a:noFill/>
+                    <a:ln>
+                      <a:noFill/>
+                    </a:ln>
+                  </pic:spPr>
+                </pic:pic>
+              </a:graphicData>
+            </a:graphic>
+          </wp:inline>
+        </w:drawing>
+      </w:r>
+    </w:p>
+    <w:p>
+      <w:pPr>
+        <w:jc w:val="center"/>
+        <w:rPr>
+          <w:szCs w:val="24"/>
+          <w:u w:val="single"/>
+        </w:rPr>
+      </w:pPr>
+    </w:p>
+    <w:p>
+      <w:pPr>
+        <w:jc w:val="center"/>
+        <w:rPr>
+          <w:szCs w:val="24"/>
+          <w:u w:val="single"/>
+        </w:rPr>
+      </w:pPr>
+    </w:p>
+    <w:p>
+      <w:pPr>
+        <w:jc w:val="center"/>
+        <w:rPr>
+          <w:szCs w:val="24"/>
+          <w:u w:val="single"/>
+        </w:rPr>
+      </w:pPr>
+    </w:p>
+    <w:p>
+      <w:pPr>
+        <w:jc w:val="center"/>
+        <w:rPr>
+          <w:szCs w:val="24"/>
+          <w:u w:val="single"/>
+        </w:rPr>
+      </w:pPr>
+    </w:p>
+    <w:p>
+      <w:pPr>
+        <w:jc w:val="center"/>
+        <w:rPr>
+          <w:szCs w:val="24"/>
+          <w:u w:val="single"/>
+        </w:rPr>
+      </w:pPr>
+    </w:p>
+    <w:p>
+      <w:pPr>
+        <w:jc w:val="center"/>
+        <w:rPr>
+          <w:szCs w:val="24"/>
+          <w:u w:val="single"/>
+        </w:rPr>
+      </w:pPr>
+    </w:p>
+    <w:p>
+      <w:pPr>
+        <w:jc w:val="center"/>
+        <w:rPr>
+          <w:szCs w:val="24"/>
+          <w:u w:val="single"/>
+        </w:rPr>
+      </w:pPr>
+    </w:p>
+    <w:p>
+      <w:pPr>
+        <w:jc w:val="center"/>
+        <w:rPr>
+          <w:szCs w:val="24"/>
+          <w:u w:val="single"/>
+        </w:rPr>
+      </w:pPr>
+    </w:p>
+    <w:p>
+      <w:pPr>
+        <w:jc w:val="center"/>
+        <w:rPr>
+          <w:szCs w:val="24"/>
+          <w:u w:val="single"/>
+        </w:rPr>
+      </w:pPr>
+    </w:p>
+    <w:p>
+      <w:pPr>
+        <w:jc w:val="center"/>
+        <w:rPr>
+          <w:szCs w:val="24"/>
+          <w:u w:val="single"/>
+        </w:rPr>
+      </w:pPr>
+    </w:p>
+    <w:p>
+      <w:pPr>
+        <w:jc w:val="center"/>
+        <w:rPr>
+          <w:szCs w:val="24"/>
+          <w:u w:val="single"/>
+        </w:rPr>
+      </w:pPr>
+    </w:p>
+    <w:p>
+      <w:pPr>
+        <w:jc w:val="center"/>
+        <w:rPr>
+          <w:szCs w:val="24"/>
+          <w:u w:val="single"/>
+        </w:rPr>
+      </w:pPr>
+    </w:p>
+    <w:p>
+      <w:pPr>
+        <w:jc w:val="center"/>
+        <w:rPr>
+          <w:szCs w:val="24"/>
+          <w:u w:val="single"/>
+        </w:rPr>
+      </w:pPr>
+    </w:p>
+    <w:p>
+      <w:pPr>
+        <w:jc w:val="center"/>
+        <w:rPr>
+          <w:szCs w:val="24"/>
+          <w:u w:val="single"/>
+        </w:rPr>
+      </w:pPr>
+    </w:p>
+    <w:p>
+      <w:pPr>
+        <w:jc w:val="center"/>
+        <w:rPr>
+          <w:szCs w:val="24"/>
+          <w:u w:val="single"/>
+        </w:rPr>
+      </w:pPr>
+      <w:r>
+        <w:rPr>
+          <w:szCs w:val="24"/>
+          <w:u w:val="single"/>
+        </w:rPr>
+        <w:lastRenderedPageBreak/>
+        <w:t>3.</w:t>
+      </w:r>
+      <w:r>
+        <w:rPr>
+          <w:szCs w:val="24"/>
+          <w:u w:val="single"/>
+        </w:rPr>
+        <w:t>2.1</w:t>
+      </w:r>
+      <w:r>
+        <w:rPr>
+          <w:szCs w:val="24"/>
+          <w:u w:val="single"/>
+        </w:rPr>
+        <w:t>) DIAGRAMME DE CAS D’UTILISATION TRAVAILLER SUR UN FICHIER</w:t>
+      </w:r>
+    </w:p>
+    <w:p>
+      <w:pPr>
+        <w:jc w:val="center"/>
+        <w:rPr>
+          <w:szCs w:val="24"/>
+          <w:u w:val="single"/>
+        </w:rPr>
+      </w:pPr>
+    </w:p>
+    <w:p>
+      <w:pPr>
+        <w:jc w:val="center"/>
+        <w:rPr>
+          <w:szCs w:val="24"/>
+          <w:u w:val="single"/>
+        </w:rPr>
+      </w:pPr>
+      <w:r>
+        <w:rPr>
+          <w:noProof/>
+        </w:rPr>
+        <w:drawing>
+          <wp:inline distT="0" distB="0" distL="0" distR="0">
+            <wp:extent cx="4680585" cy="6009005"/>
+            <wp:effectExtent l="0" t="0" r="5715" b="0"/>
+            <wp:docPr id="25" name="Image 25"/>
+            <wp:cNvGraphicFramePr>
+              <a:graphicFrameLocks xmlns:a="http://schemas.openxmlformats.org/drawingml/2006/main" noChangeAspect="1"/>
+            </wp:cNvGraphicFramePr>
+            <a:graphic xmlns:a="http://schemas.openxmlformats.org/drawingml/2006/main">
+              <a:graphicData uri="http://schemas.openxmlformats.org/drawingml/2006/picture">
+                <pic:pic xmlns:pic="http://schemas.openxmlformats.org/drawingml/2006/picture">
+                  <pic:nvPicPr>
+                    <pic:cNvPr id="0" name="Picture 37"/>
+                    <pic:cNvPicPr>
+                      <a:picLocks noChangeAspect="1" noChangeArrowheads="1"/>
+                    </pic:cNvPicPr>
+                  </pic:nvPicPr>
+                  <pic:blipFill>
+                    <a:blip r:embed="rId24">
+                      <a:extLst>
+                        <a:ext uri="{28A0092B-C50C-407E-A947-70E740481C1C}">
+                          <a14:useLocalDpi xmlns:a14="http://schemas.microsoft.com/office/drawing/2010/main" val="0"/>
+                        </a:ext>
+                      </a:extLst>
+                    </a:blip>
+                    <a:srcRect/>
+                    <a:stretch>
+                      <a:fillRect/>
+                    </a:stretch>
+                  </pic:blipFill>
+                  <pic:spPr bwMode="auto">
+                    <a:xfrm>
+                      <a:off x="0" y="0"/>
+                      <a:ext cx="4680585" cy="6009005"/>
+                    </a:xfrm>
+                    <a:prstGeom prst="rect">
+                      <a:avLst/>
+                    </a:prstGeom>
+                    <a:noFill/>
+                    <a:ln>
+                      <a:noFill/>
+                    </a:ln>
+                  </pic:spPr>
+                </pic:pic>
+              </a:graphicData>
+            </a:graphic>
+          </wp:inline>
+        </w:drawing>
+      </w:r>
+    </w:p>
+    <w:p>
+      <w:pPr>
+        <w:jc w:val="center"/>
+        <w:rPr>
+          <w:szCs w:val="24"/>
+          <w:u w:val="single"/>
+        </w:rPr>
+      </w:pPr>
+    </w:p>
+    <w:p>
+      <w:pPr>
+        <w:jc w:val="center"/>
+        <w:rPr>
+          <w:szCs w:val="24"/>
+          <w:u w:val="single"/>
+        </w:rPr>
+      </w:pPr>
+    </w:p>
+    <w:p>
+      <w:pPr>
+        <w:jc w:val="center"/>
+        <w:rPr>
+          <w:szCs w:val="24"/>
+          <w:u w:val="single"/>
+        </w:rPr>
+      </w:pPr>
+    </w:p>
+    <w:p>
+      <w:pPr>
+        <w:jc w:val="center"/>
+        <w:rPr>
+          <w:szCs w:val="24"/>
+          <w:u w:val="single"/>
+        </w:rPr>
+      </w:pPr>
+    </w:p>
+    <w:p>
+      <w:pPr>
+        <w:jc w:val="center"/>
+        <w:rPr>
+          <w:szCs w:val="24"/>
+          <w:u w:val="single"/>
+        </w:rPr>
+      </w:pPr>
+    </w:p>
+    <w:p>
+      <w:pPr>
+        <w:jc w:val="center"/>
+        <w:rPr>
+          <w:szCs w:val="24"/>
+          <w:u w:val="single"/>
+        </w:rPr>
+      </w:pPr>
+      <w:r>
+        <w:rPr>
+          <w:szCs w:val="24"/>
+          <w:u w:val="single"/>
+        </w:rPr>
+        <w:lastRenderedPageBreak/>
+        <w:t>3.3.</w:t>
+      </w:r>
+      <w:r>
+        <w:rPr>
+          <w:szCs w:val="24"/>
+          <w:u w:val="single"/>
+        </w:rPr>
+        <w:t>2</w:t>
+      </w:r>
+      <w:r>
+        <w:rPr>
+          <w:szCs w:val="24"/>
+          <w:u w:val="single"/>
+        </w:rPr>
+        <w:t>) DIAGRAMME DE CAS D’UTILISATION TRAVAILLER DANS LA BIBLIOTHEQUE</w:t>
+      </w:r>
+    </w:p>
+    <w:p>
+      <w:pPr>
+        <w:jc w:val="center"/>
+        <w:rPr>
+          <w:szCs w:val="24"/>
+          <w:u w:val="single"/>
+        </w:rPr>
+      </w:pPr>
+    </w:p>
+    <w:p>
+      <w:r>
+        <w:rPr>
+          <w:noProof/>
+        </w:rPr>
+        <w:drawing>
+          <wp:inline distT="0" distB="0" distL="0" distR="0">
+            <wp:extent cx="5760720" cy="5664200"/>
+            <wp:effectExtent l="0" t="0" r="0" b="0"/>
+            <wp:docPr id="24" name="Image 24"/>
+            <wp:cNvGraphicFramePr>
+              <a:graphicFrameLocks xmlns:a="http://schemas.openxmlformats.org/drawingml/2006/main" noChangeAspect="1"/>
+            </wp:cNvGraphicFramePr>
+            <a:graphic xmlns:a="http://schemas.openxmlformats.org/drawingml/2006/main">
+              <a:graphicData uri="http://schemas.openxmlformats.org/drawingml/2006/picture">
+                <pic:pic xmlns:pic="http://schemas.openxmlformats.org/drawingml/2006/picture">
+                  <pic:nvPicPr>
+                    <pic:cNvPr id="0" name="Picture 35"/>
+                    <pic:cNvPicPr>
+                      <a:picLocks noChangeAspect="1" noChangeArrowheads="1"/>
+                    </pic:cNvPicPr>
+                  </pic:nvPicPr>
+                  <pic:blipFill>
+                    <a:blip r:embed="rId25">
+                      <a:extLst>
+                        <a:ext uri="{28A0092B-C50C-407E-A947-70E740481C1C}">
+                          <a14:useLocalDpi xmlns:a14="http://schemas.microsoft.com/office/drawing/2010/main" val="0"/>
+                        </a:ext>
+                      </a:extLst>
+                    </a:blip>
+                    <a:srcRect/>
+                    <a:stretch>
+                      <a:fillRect/>
+                    </a:stretch>
+                  </pic:blipFill>
+                  <pic:spPr bwMode="auto">
+                    <a:xfrm>
+                      <a:off x="0" y="0"/>
+                      <a:ext cx="5760720" cy="5664200"/>
+                    </a:xfrm>
+                    <a:prstGeom prst="rect">
+                      <a:avLst/>
+                    </a:prstGeom>
+                    <a:noFill/>
+                    <a:ln>
+                      <a:noFill/>
+                    </a:ln>
+                  </pic:spPr>
+                </pic:pic>
+              </a:graphicData>
+            </a:graphic>
+          </wp:inline>
+        </w:drawing>
       </w:r>
     </w:p>
     <w:p/>
@@ -7634,7 +8634,6 @@
     <w:p/>
     <w:p/>
     <w:p/>
-    <w:p/>
     <w:p>
       <w:pPr>
         <w:rPr>
@@ -7678,8 +8677,8 @@
       </w:pPr>
     </w:p>
     <w:sectPr>
-      <w:headerReference w:type="default" r:id="rId19"/>
-      <w:footerReference w:type="default" r:id="rId20"/>
+      <w:headerReference w:type="default" r:id="rId26"/>
+      <w:footerReference w:type="default" r:id="rId27"/>
       <w:pgSz w:w="11906" w:h="16838"/>
       <w:pgMar w:top="1417" w:right="1417" w:bottom="1417" w:left="1417" w:header="708" w:footer="708" w:gutter="0"/>
       <w:cols w:space="708"/>

</xml_diff>

<commit_message>
evolution de l'etude préallable _ correction
</commit_message>
<xml_diff>
--- a/doc/EtudePrealableS22Realisation_d_une_interface_graphique_pour_un_logiciel_de_traitement_video.docx
+++ b/doc/EtudePrealableS22Realisation_d_une_interface_graphique_pour_un_logiciel_de_traitement_video.docx
@@ -2546,7 +2546,13 @@
         <w:t>ANGLAIS</w:t>
       </w:r>
       <w:r>
-        <w:t xml:space="preserve">. Enfin… On parle essentiellement ici des </w:t>
+        <w:t xml:space="preserve">. Enfin… On parle essentiellement ici </w:t>
+      </w:r>
+      <w:r>
+        <w:rPr>
+          <w:b/>
+        </w:rPr>
+        <w:t xml:space="preserve">des </w:t>
       </w:r>
       <w:r>
         <w:rPr>
@@ -2652,7 +2658,13 @@
         <w:t>par la suite. Nous nous devons de préciser quelques détails</w:t>
       </w:r>
       <w:r>
-        <w:t xml:space="preserve">. Il est possible lors de la programmation concrète du logiciel que nous rajoutions des </w:t>
+        <w:t xml:space="preserve">. Il est possible lors de la programmation concrète du logiciel que nous rajoutions </w:t>
+      </w:r>
+      <w:r>
+        <w:t xml:space="preserve">encore </w:t>
+      </w:r>
+      <w:r>
+        <w:t xml:space="preserve">des </w:t>
       </w:r>
       <w:r>
         <w:rPr>
@@ -2682,7 +2694,13 @@
         <w:t>exceptions personnalisées</w:t>
       </w:r>
       <w:r>
-        <w:t xml:space="preserve"> (Classes héritant d’Exception ou même de Throwable).  Soyons honnête nous avons pu oublier certains détails, ou même certains </w:t>
+        <w:t xml:space="preserve"> (</w:t>
+      </w:r>
+      <w:r>
+        <w:t>c</w:t>
+      </w:r>
+      <w:r>
+        <w:t xml:space="preserve">lasses héritant d’Exception ou même de Throwable).  Soyons honnête nous avons pu oublier certains détails, ou même certains </w:t>
       </w:r>
       <w:r>
         <w:lastRenderedPageBreak/>
@@ -2722,7 +2740,13 @@
         <w:t xml:space="preserve">ce document de consulter les répertoires </w:t>
       </w:r>
       <w:r>
-        <w:t xml:space="preserve">suivants du dépôt </w:t>
+        <w:t>suivants du dépô</w:t>
+      </w:r>
+      <w:r>
+        <w:t>t, qui les contiennent</w:t>
+      </w:r>
+      <w:r>
+        <w:t xml:space="preserve"> </w:t>
       </w:r>
       <w:r>
         <w:t xml:space="preserve">: </w:t>
@@ -2822,16 +2846,43 @@
         <w:t xml:space="preserve">Dernière chose, nous nous sommes centrés sur la réalisation de diagrammes de classes, car ils nous semblaient être </w:t>
       </w:r>
       <w:r>
+        <w:rPr>
+          <w:b/>
+        </w:rPr>
         <w:t>les</w:t>
       </w:r>
       <w:r>
-        <w:t xml:space="preserve"> diagrammes les plus adaptés pour concrétiser ou nous voulons allés avec ce</w:t>
-      </w:r>
-      <w:r>
+        <w:rPr>
+          <w:b/>
+        </w:rPr>
+        <w:t xml:space="preserve"> diagrammes les plus adaptés pour concrétiser o</w:t>
+      </w:r>
+      <w:r>
+        <w:rPr>
+          <w:b/>
+        </w:rPr>
+        <w:t>ù</w:t>
+      </w:r>
+      <w:r>
+        <w:rPr>
+          <w:b/>
+        </w:rPr>
+        <w:t xml:space="preserve"> nous voulons allés avec ce</w:t>
+      </w:r>
+      <w:r>
+        <w:rPr>
+          <w:b/>
+        </w:rPr>
         <w:t xml:space="preserve"> </w:t>
       </w:r>
       <w:r>
-        <w:t xml:space="preserve">projet. </w:t>
+        <w:rPr>
+          <w:b/>
+        </w:rPr>
+        <w:t>projet</w:t>
+      </w:r>
+      <w:r>
+        <w:t xml:space="preserve">. </w:t>
       </w:r>
     </w:p>
     <w:p>
@@ -2994,6 +3045,13 @@
           <w:sz w:val="24"/>
           <w:szCs w:val="24"/>
         </w:rPr>
+        <w:t>s</w:t>
+      </w:r>
+      <w:r>
+        <w:rPr>
+          <w:sz w:val="24"/>
+          <w:szCs w:val="24"/>
+        </w:rPr>
         <w:t xml:space="preserve"> de fonctionnalités</w:t>
       </w:r>
       <w:r>
@@ -3039,7 +3097,63 @@
           <w:sz w:val="24"/>
           <w:szCs w:val="24"/>
         </w:rPr>
-        <w:t xml:space="preserve"> C’est à dire qu’elle se contente de nommer les fonctionnalités et ne les explique pas en détail. Les détails du fonctionnement des fonctionnalités, cela se</w:t>
+        <w:t xml:space="preserve"> C’est</w:t>
+      </w:r>
+      <w:r>
+        <w:rPr>
+          <w:sz w:val="24"/>
+          <w:szCs w:val="24"/>
+        </w:rPr>
+        <w:t>-</w:t>
+      </w:r>
+      <w:r>
+        <w:rPr>
+          <w:sz w:val="24"/>
+          <w:szCs w:val="24"/>
+        </w:rPr>
+        <w:t>à</w:t>
+      </w:r>
+      <w:r>
+        <w:rPr>
+          <w:sz w:val="24"/>
+          <w:szCs w:val="24"/>
+        </w:rPr>
+        <w:t>-</w:t>
+      </w:r>
+      <w:r>
+        <w:rPr>
+          <w:sz w:val="24"/>
+          <w:szCs w:val="24"/>
+        </w:rPr>
+        <w:t xml:space="preserve">dire qu’elle se contente de nommer les fonctionnalités et ne les explique pas en détail. </w:t>
+      </w:r>
+      <w:r>
+        <w:rPr>
+          <w:sz w:val="24"/>
+          <w:szCs w:val="24"/>
+        </w:rPr>
+        <w:t>Concernant l</w:t>
+      </w:r>
+      <w:r>
+        <w:rPr>
+          <w:sz w:val="24"/>
+          <w:szCs w:val="24"/>
+        </w:rPr>
+        <w:t>es détails du fonctionnement des fonctionnalités,</w:t>
+      </w:r>
+      <w:r>
+        <w:rPr>
+          <w:sz w:val="24"/>
+          <w:szCs w:val="24"/>
+        </w:rPr>
+        <w:t xml:space="preserve"> c</w:t>
+      </w:r>
+      <w:r>
+        <w:rPr>
+          <w:sz w:val="24"/>
+          <w:szCs w:val="24"/>
+        </w:rPr>
+        <w:t>ela se</w:t>
       </w:r>
       <w:r>
         <w:rPr>
@@ -3116,7 +3230,7 @@
           <w:sz w:val="24"/>
           <w:szCs w:val="24"/>
         </w:rPr>
-        <w:t>ATTENTION !  Dans la fenêtre de traitement, on entend par fichier : fichier vidéo ou fichier audio ou encore fichier image, tandis que dans la fenêtre de conversion, on entend par fichier : fichier</w:t>
+        <w:t xml:space="preserve">ATTENTION !  Dans la fenêtre de traitement, </w:t>
       </w:r>
       <w:r>
         <w:rPr>
@@ -3124,6 +3238,22 @@
           <w:sz w:val="24"/>
           <w:szCs w:val="24"/>
         </w:rPr>
+        <w:t xml:space="preserve">les fichiers acceptés sont </w:t>
+      </w:r>
+      <w:r>
+        <w:rPr>
+          <w:color w:val="C00000"/>
+          <w:sz w:val="24"/>
+          <w:szCs w:val="24"/>
+        </w:rPr>
+        <w:t>les</w:t>
+      </w:r>
+      <w:r>
+        <w:rPr>
+          <w:color w:val="C00000"/>
+          <w:sz w:val="24"/>
+          <w:szCs w:val="24"/>
+        </w:rPr>
         <w:t xml:space="preserve"> </w:t>
       </w:r>
       <w:r>
@@ -3132,19 +3262,289 @@
           <w:sz w:val="24"/>
           <w:szCs w:val="24"/>
         </w:rPr>
-        <w:t xml:space="preserve">vidéo, ou fichier audio. La fenêtre de conversion ne prend pas en compte les fichiers image.  </w:t>
+        <w:t>fichier</w:t>
+      </w:r>
+      <w:r>
+        <w:rPr>
+          <w:color w:val="C00000"/>
+          <w:sz w:val="24"/>
+          <w:szCs w:val="24"/>
+        </w:rPr>
+        <w:t>s</w:t>
+      </w:r>
+      <w:r>
+        <w:rPr>
+          <w:color w:val="C00000"/>
+          <w:sz w:val="24"/>
+          <w:szCs w:val="24"/>
+        </w:rPr>
+        <w:t xml:space="preserve"> vidéo</w:t>
+      </w:r>
+      <w:r>
+        <w:rPr>
+          <w:color w:val="C00000"/>
+          <w:sz w:val="24"/>
+          <w:szCs w:val="24"/>
+        </w:rPr>
+        <w:t xml:space="preserve">, les </w:t>
+      </w:r>
+      <w:r>
+        <w:rPr>
+          <w:color w:val="C00000"/>
+          <w:sz w:val="24"/>
+          <w:szCs w:val="24"/>
+        </w:rPr>
+        <w:t>fichier</w:t>
+      </w:r>
+      <w:r>
+        <w:rPr>
+          <w:color w:val="C00000"/>
+          <w:sz w:val="24"/>
+          <w:szCs w:val="24"/>
+        </w:rPr>
+        <w:t>s</w:t>
+      </w:r>
+      <w:r>
+        <w:rPr>
+          <w:color w:val="C00000"/>
+          <w:sz w:val="24"/>
+          <w:szCs w:val="24"/>
+        </w:rPr>
+        <w:t xml:space="preserve"> audios</w:t>
+      </w:r>
+      <w:r>
+        <w:rPr>
+          <w:color w:val="C00000"/>
+          <w:sz w:val="24"/>
+          <w:szCs w:val="24"/>
+        </w:rPr>
+        <w:t xml:space="preserve">, et les </w:t>
+      </w:r>
+      <w:r>
+        <w:rPr>
+          <w:color w:val="C00000"/>
+          <w:sz w:val="24"/>
+          <w:szCs w:val="24"/>
+        </w:rPr>
+        <w:t>fichier</w:t>
+      </w:r>
+      <w:r>
+        <w:rPr>
+          <w:color w:val="C00000"/>
+          <w:sz w:val="24"/>
+          <w:szCs w:val="24"/>
+        </w:rPr>
+        <w:t>s</w:t>
+      </w:r>
+      <w:r>
+        <w:rPr>
+          <w:color w:val="C00000"/>
+          <w:sz w:val="24"/>
+          <w:szCs w:val="24"/>
+        </w:rPr>
+        <w:t xml:space="preserve"> image, tandis que dans la fenêtre de conversion, </w:t>
+      </w:r>
+      <w:r>
+        <w:rPr>
+          <w:color w:val="C00000"/>
+          <w:sz w:val="24"/>
+          <w:szCs w:val="24"/>
+        </w:rPr>
+        <w:t xml:space="preserve">les fichiers image ne sont pas acceptés.  On peut convertir dans d’autres format seulement des fichiers vidéo ou image. </w:t>
       </w:r>
     </w:p>
     <w:p>
       <w:pPr>
         <w:jc w:val="both"/>
         <w:rPr>
-          <w:color w:val="C00000"/>
-          <w:sz w:val="24"/>
-          <w:szCs w:val="24"/>
-          <w:u w:val="single"/>
-        </w:rPr>
-      </w:pPr>
+          <w:color w:val="000000" w:themeColor="text1"/>
+          <w:sz w:val="24"/>
+          <w:szCs w:val="24"/>
+        </w:rPr>
+      </w:pPr>
+      <w:r>
+        <w:rPr>
+          <w:color w:val="000000" w:themeColor="text1"/>
+          <w:sz w:val="24"/>
+          <w:szCs w:val="24"/>
+        </w:rPr>
+        <w:tab/>
+        <w:t>Petite précision :</w:t>
+      </w:r>
+      <w:r>
+        <w:rPr>
+          <w:color w:val="000000" w:themeColor="text1"/>
+          <w:sz w:val="24"/>
+          <w:szCs w:val="24"/>
+        </w:rPr>
+        <w:t xml:space="preserve"> dans la fenêtre de traitement</w:t>
+      </w:r>
+      <w:r>
+        <w:rPr>
+          <w:b/>
+          <w:color w:val="000000" w:themeColor="text1"/>
+          <w:sz w:val="24"/>
+          <w:szCs w:val="24"/>
+        </w:rPr>
+        <w:t xml:space="preserve">, il y a </w:t>
+      </w:r>
+      <w:r>
+        <w:rPr>
+          <w:b/>
+          <w:color w:val="000000" w:themeColor="text1"/>
+          <w:sz w:val="24"/>
+          <w:szCs w:val="24"/>
+        </w:rPr>
+        <w:t>4</w:t>
+      </w:r>
+      <w:r>
+        <w:rPr>
+          <w:b/>
+          <w:color w:val="000000" w:themeColor="text1"/>
+          <w:sz w:val="24"/>
+          <w:szCs w:val="24"/>
+        </w:rPr>
+        <w:t xml:space="preserve"> bibliothèques</w:t>
+      </w:r>
+      <w:r>
+        <w:rPr>
+          <w:color w:val="000000" w:themeColor="text1"/>
+          <w:sz w:val="24"/>
+          <w:szCs w:val="24"/>
+        </w:rPr>
+        <w:t xml:space="preserve"> (multimédia, vidéo, audio, image)</w:t>
+      </w:r>
+      <w:r>
+        <w:rPr>
+          <w:color w:val="000000" w:themeColor="text1"/>
+          <w:sz w:val="24"/>
+          <w:szCs w:val="24"/>
+        </w:rPr>
+        <w:t>,</w:t>
+      </w:r>
+      <w:r>
+        <w:rPr>
+          <w:color w:val="000000" w:themeColor="text1"/>
+          <w:sz w:val="24"/>
+          <w:szCs w:val="24"/>
+        </w:rPr>
+        <w:t xml:space="preserve"> tandis que dans la fenêtre de conversion, il n’y a </w:t>
+      </w:r>
+      <w:r>
+        <w:rPr>
+          <w:b/>
+          <w:color w:val="000000" w:themeColor="text1"/>
+          <w:sz w:val="24"/>
+          <w:szCs w:val="24"/>
+        </w:rPr>
+        <w:t xml:space="preserve">qu’une </w:t>
+      </w:r>
+      <w:r>
+        <w:rPr>
+          <w:b/>
+          <w:color w:val="000000" w:themeColor="text1"/>
+          <w:sz w:val="24"/>
+          <w:szCs w:val="24"/>
+        </w:rPr>
+        <w:t xml:space="preserve">seule </w:t>
+      </w:r>
+      <w:r>
+        <w:rPr>
+          <w:b/>
+          <w:color w:val="000000" w:themeColor="text1"/>
+          <w:sz w:val="24"/>
+          <w:szCs w:val="24"/>
+        </w:rPr>
+        <w:t>bibliothèque</w:t>
+      </w:r>
+      <w:r>
+        <w:rPr>
+          <w:color w:val="000000" w:themeColor="text1"/>
+          <w:sz w:val="24"/>
+          <w:szCs w:val="24"/>
+        </w:rPr>
+        <w:t>, elle s’appar</w:t>
+      </w:r>
+      <w:r>
+        <w:rPr>
+          <w:color w:val="000000" w:themeColor="text1"/>
+          <w:sz w:val="24"/>
+          <w:szCs w:val="24"/>
+        </w:rPr>
+        <w:t>ente à une liste.</w:t>
+      </w:r>
+    </w:p>
+    <w:p>
+      <w:pPr>
+        <w:jc w:val="both"/>
+        <w:rPr>
+          <w:color w:val="000000" w:themeColor="text1"/>
+          <w:sz w:val="24"/>
+          <w:szCs w:val="24"/>
+        </w:rPr>
+      </w:pPr>
+      <w:r>
+        <w:rPr>
+          <w:color w:val="000000" w:themeColor="text1"/>
+          <w:sz w:val="24"/>
+          <w:szCs w:val="24"/>
+        </w:rPr>
+        <w:tab/>
+        <w:t xml:space="preserve"> Ensuite, autre détail important, </w:t>
+      </w:r>
+      <w:r>
+        <w:rPr>
+          <w:b/>
+          <w:color w:val="000000" w:themeColor="text1"/>
+          <w:sz w:val="24"/>
+          <w:szCs w:val="24"/>
+        </w:rPr>
+        <w:t xml:space="preserve">dans </w:t>
+      </w:r>
+      <w:r>
+        <w:rPr>
+          <w:b/>
+          <w:color w:val="000000" w:themeColor="text1"/>
+          <w:sz w:val="24"/>
+          <w:szCs w:val="24"/>
+        </w:rPr>
+        <w:t xml:space="preserve">la fenêtre de </w:t>
+      </w:r>
+      <w:r>
+        <w:rPr>
+          <w:b/>
+          <w:color w:val="000000" w:themeColor="text1"/>
+          <w:sz w:val="24"/>
+          <w:szCs w:val="24"/>
+        </w:rPr>
+        <w:t>conversion la bibliothèque désigne directement les fichiers sur lesquels son travaille, tandis que dans</w:t>
+      </w:r>
+      <w:r>
+        <w:rPr>
+          <w:b/>
+          <w:color w:val="000000" w:themeColor="text1"/>
+          <w:sz w:val="24"/>
+          <w:szCs w:val="24"/>
+        </w:rPr>
+        <w:t xml:space="preserve"> la fenêtre de traitement </w:t>
+      </w:r>
+      <w:r>
+        <w:rPr>
+          <w:b/>
+          <w:color w:val="000000" w:themeColor="text1"/>
+          <w:sz w:val="24"/>
+          <w:szCs w:val="24"/>
+        </w:rPr>
+        <w:t>un fichier devient un fichier de travail uniquement lorsqu’il est ajouté dans les chronologies</w:t>
+      </w:r>
+      <w:r>
+        <w:rPr>
+          <w:color w:val="000000" w:themeColor="text1"/>
+          <w:sz w:val="24"/>
+          <w:szCs w:val="24"/>
+        </w:rPr>
+        <w:t xml:space="preserve">. Ce qui est une grande différence. </w:t>
+      </w:r>
     </w:p>
     <w:p>
       <w:pPr>
@@ -3484,6 +3884,7 @@
           <w:color w:val="000000"/>
           <w:lang w:eastAsia="fr-FR"/>
         </w:rPr>
+        <w:lastRenderedPageBreak/>
         <w:t>exporter un traitement</w:t>
       </w:r>
     </w:p>
@@ -3713,7 +4114,6 @@
           <w:color w:val="000000"/>
           <w:lang w:eastAsia="fr-FR"/>
         </w:rPr>
-        <w:lastRenderedPageBreak/>
         <w:t>Menu Bibliothèques</w:t>
       </w:r>
     </w:p>
@@ -4571,6 +4971,7 @@
           <w:rFonts w:cstheme="minorHAnsi"/>
           <w:color w:val="000000"/>
         </w:rPr>
+        <w:lastRenderedPageBreak/>
         <w:t>glisser un ou des fichier(s) importé(s) de la bibliothèque vers la chronologie (ce qui permet d’ajouter des fichiers dans la chronologie)</w:t>
       </w:r>
     </w:p>
@@ -4758,7 +5159,6 @@
           <w:sz w:val="22"/>
           <w:szCs w:val="22"/>
         </w:rPr>
-        <w:lastRenderedPageBreak/>
         <w:t>couper (raccourcir) un fichier (touche c (c pour “cut” : couper))</w:t>
       </w:r>
     </w:p>
@@ -5418,6 +5818,7 @@
           <w:color w:val="000000"/>
           <w:lang w:eastAsia="fr-FR"/>
         </w:rPr>
+        <w:lastRenderedPageBreak/>
         <w:t>supprimer un profil</w:t>
       </w:r>
     </w:p>
@@ -6012,54 +6413,8 @@
           <w:u w:val="single"/>
         </w:rPr>
       </w:pPr>
-    </w:p>
-    <w:p>
-      <w:pPr>
-        <w:rPr>
-          <w:szCs w:val="24"/>
-          <w:u w:val="single"/>
-        </w:rPr>
-      </w:pPr>
-    </w:p>
-    <w:p>
-      <w:pPr>
-        <w:rPr>
-          <w:szCs w:val="24"/>
-          <w:u w:val="single"/>
-        </w:rPr>
-      </w:pPr>
-    </w:p>
-    <w:p>
-      <w:pPr>
-        <w:rPr>
-          <w:szCs w:val="24"/>
-          <w:u w:val="single"/>
-        </w:rPr>
-      </w:pPr>
-    </w:p>
-    <w:p>
-      <w:pPr>
-        <w:rPr>
-          <w:szCs w:val="24"/>
-          <w:u w:val="single"/>
-        </w:rPr>
-      </w:pPr>
-    </w:p>
-    <w:p>
-      <w:pPr>
-        <w:rPr>
-          <w:szCs w:val="24"/>
-          <w:u w:val="single"/>
-        </w:rPr>
-      </w:pPr>
-    </w:p>
-    <w:p>
-      <w:pPr>
-        <w:rPr>
-          <w:szCs w:val="24"/>
-          <w:u w:val="single"/>
-        </w:rPr>
-      </w:pPr>
+      <w:bookmarkStart w:id="0" w:name="_GoBack"/>
+      <w:bookmarkEnd w:id="0"/>
     </w:p>
     <w:p>
       <w:pPr>
@@ -6458,16 +6813,11 @@
       </w:r>
     </w:p>
     <w:p>
-      <w:pPr>
-        <w:jc w:val="both"/>
-      </w:pPr>
-    </w:p>
-    <w:p/>
-    <w:p>
       <w:r>
         <w:rPr>
           <w:noProof/>
         </w:rPr>
+        <w:lastRenderedPageBreak/>
         <w:drawing>
           <wp:inline distT="0" distB="0" distL="0" distR="0">
             <wp:extent cx="5755005" cy="3478530"/>
@@ -7609,8 +7959,6 @@
           <w:u w:val="single"/>
         </w:rPr>
       </w:pPr>
-      <w:bookmarkStart w:id="0" w:name="_GoBack"/>
-      <w:bookmarkEnd w:id="0"/>
     </w:p>
     <w:p>
       <w:pPr>

</xml_diff>

<commit_message>
evolution de l'etude préallable _ ajout des diagarmmes de classes
</commit_message>
<xml_diff>
--- a/doc/EtudePrealableS22Realisation_d_une_interface_graphique_pour_un_logiciel_de_traitement_video.docx
+++ b/doc/EtudePrealableS22Realisation_d_une_interface_graphique_pour_un_logiciel_de_traitement_video.docx
@@ -28,13 +28,13 @@
               <wp:anchor distT="45720" distB="45720" distL="114300" distR="114300" simplePos="0" relativeHeight="251660288" behindDoc="0" locked="0" layoutInCell="1" allowOverlap="1">
                 <wp:simplePos x="0" y="0"/>
                 <wp:positionH relativeFrom="column">
-                  <wp:posOffset>357505</wp:posOffset>
+                  <wp:posOffset>360594</wp:posOffset>
                 </wp:positionH>
                 <wp:positionV relativeFrom="paragraph">
-                  <wp:posOffset>-102235</wp:posOffset>
+                  <wp:posOffset>-99661</wp:posOffset>
                 </wp:positionV>
-                <wp:extent cx="5124450" cy="8277225"/>
-                <wp:effectExtent l="0" t="0" r="19050" b="28575"/>
+                <wp:extent cx="5124450" cy="8196649"/>
+                <wp:effectExtent l="0" t="0" r="19050" b="13970"/>
                 <wp:wrapNone/>
                 <wp:docPr id="217" name="Zone de texte 2"/>
                 <wp:cNvGraphicFramePr>
@@ -49,7 +49,7 @@
                       <wps:spPr bwMode="auto">
                         <a:xfrm>
                           <a:off x="0" y="0"/>
-                          <a:ext cx="5124450" cy="8277225"/>
+                          <a:ext cx="5124450" cy="8196649"/>
                         </a:xfrm>
                         <a:prstGeom prst="rect">
                           <a:avLst/>
@@ -66,6 +66,7 @@
                       </wps:spPr>
                       <wps:txbx>
                         <w:txbxContent>
+                          <w:p/>
                           <w:p/>
                           <w:p/>
                           <w:p/>
@@ -93,9 +94,10 @@
                 <v:stroke joinstyle="miter"/>
                 <v:path gradientshapeok="t" o:connecttype="rect"/>
               </v:shapetype>
-              <v:shape id="Zone de texte 2" o:spid="_x0000_s1026" type="#_x0000_t202" style="position:absolute;left:0;text-align:left;margin-left:28.15pt;margin-top:-8.05pt;width:403.5pt;height:651.75pt;z-index:251660288;visibility:visible;mso-wrap-style:square;mso-width-percent:0;mso-height-percent:0;mso-wrap-distance-left:9pt;mso-wrap-distance-top:3.6pt;mso-wrap-distance-right:9pt;mso-wrap-distance-bottom:3.6pt;mso-position-horizontal:absolute;mso-position-horizontal-relative:text;mso-position-vertical:absolute;mso-position-vertical-relative:text;mso-width-percent:0;mso-height-percent:0;mso-width-relative:margin;mso-height-relative:margin;v-text-anchor:top" o:gfxdata="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" filled="f" strokecolor="black [3213]" strokeweight="1.5pt">
+              <v:shape id="Zone de texte 2" o:spid="_x0000_s1026" type="#_x0000_t202" style="position:absolute;left:0;text-align:left;margin-left:28.4pt;margin-top:-7.85pt;width:403.5pt;height:645.4pt;z-index:251660288;visibility:visible;mso-wrap-style:square;mso-width-percent:0;mso-height-percent:0;mso-wrap-distance-left:9pt;mso-wrap-distance-top:3.6pt;mso-wrap-distance-right:9pt;mso-wrap-distance-bottom:3.6pt;mso-position-horizontal:absolute;mso-position-horizontal-relative:text;mso-position-vertical:absolute;mso-position-vertical-relative:text;mso-width-percent:0;mso-height-percent:0;mso-width-relative:margin;mso-height-relative:margin;v-text-anchor:top" o:gfxdata="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" filled="f" strokecolor="black [3213]" strokeweight="1.5pt">
                 <v:textbox>
                   <w:txbxContent>
+                    <w:p/>
                     <w:p/>
                     <w:p/>
                     <w:p/>
@@ -109,71 +111,19 @@
       </w:r>
       <w:r>
         <w:rPr>
-          <w:b/>
-          <w:color w:val="000000" w:themeColor="text1"/>
-          <w:sz w:val="72"/>
-          <w:szCs w:val="72"/>
-          <w:u w:val="single"/>
-        </w:rPr>
-        <w:t xml:space="preserve">DOCUMENT DE </w:t>
-      </w:r>
-    </w:p>
-    <w:p>
-      <w:pPr>
-        <w:jc w:val="center"/>
-        <w:rPr>
-          <w:b/>
-          <w:color w:val="000000" w:themeColor="text1"/>
-          <w:sz w:val="72"/>
-          <w:szCs w:val="72"/>
-          <w:u w:val="single"/>
-        </w:rPr>
-      </w:pPr>
-      <w:r>
-        <w:rPr>
-          <w:b/>
-          <w:color w:val="000000" w:themeColor="text1"/>
-          <w:sz w:val="72"/>
-          <w:szCs w:val="72"/>
-          <w:u w:val="single"/>
-        </w:rPr>
-        <w:t>SYNTHESE</w:t>
-      </w:r>
-      <w:r>
-        <w:rPr>
-          <w:color w:val="000000" w:themeColor="text1"/>
-          <w:sz w:val="72"/>
-          <w:szCs w:val="72"/>
-        </w:rPr>
-        <w:t xml:space="preserve"> </w:t>
-      </w:r>
-    </w:p>
-    <w:p>
-      <w:pPr>
-        <w:jc w:val="center"/>
-        <w:rPr>
-          <w:b/>
-          <w:color w:val="000000" w:themeColor="text1"/>
-          <w:sz w:val="96"/>
-          <w:szCs w:val="96"/>
-          <w:u w:val="single"/>
-        </w:rPr>
-      </w:pPr>
-      <w:r>
-        <w:rPr>
           <w:noProof/>
         </w:rPr>
         <w:drawing>
           <wp:anchor distT="0" distB="0" distL="114300" distR="114300" simplePos="0" relativeHeight="251658240" behindDoc="0" locked="0" layoutInCell="1" allowOverlap="1">
             <wp:simplePos x="0" y="0"/>
             <wp:positionH relativeFrom="column">
-              <wp:posOffset>1381125</wp:posOffset>
+              <wp:posOffset>1579469</wp:posOffset>
             </wp:positionH>
             <wp:positionV relativeFrom="paragraph">
-              <wp:posOffset>95066</wp:posOffset>
+              <wp:posOffset>600487</wp:posOffset>
             </wp:positionV>
-            <wp:extent cx="2995084" cy="798720"/>
-            <wp:effectExtent l="19050" t="0" r="15240" b="268605"/>
+            <wp:extent cx="2586681" cy="689808"/>
+            <wp:effectExtent l="19050" t="0" r="23495" b="224790"/>
             <wp:wrapNone/>
             <wp:docPr id="1" name="Image 1"/>
             <wp:cNvGraphicFramePr>
@@ -204,7 +154,7 @@
                   <pic:spPr bwMode="auto">
                     <a:xfrm>
                       <a:off x="0" y="0"/>
-                      <a:ext cx="2995084" cy="798720"/>
+                      <a:ext cx="2586681" cy="689808"/>
                     </a:xfrm>
                     <a:prstGeom prst="roundRect">
                       <a:avLst>
@@ -235,6 +185,28 @@
           </wp:anchor>
         </w:drawing>
       </w:r>
+      <w:r>
+        <w:rPr>
+          <w:b/>
+          <w:color w:val="000000" w:themeColor="text1"/>
+          <w:sz w:val="72"/>
+          <w:szCs w:val="72"/>
+          <w:u w:val="single"/>
+        </w:rPr>
+        <w:t>ETUDE PREALABLE</w:t>
+      </w:r>
+    </w:p>
+    <w:p>
+      <w:pPr>
+        <w:jc w:val="center"/>
+        <w:rPr>
+          <w:b/>
+          <w:color w:val="000000" w:themeColor="text1"/>
+          <w:sz w:val="96"/>
+          <w:szCs w:val="96"/>
+          <w:u w:val="single"/>
+        </w:rPr>
+      </w:pPr>
     </w:p>
     <w:p>
       <w:pPr>
@@ -248,10 +220,7 @@
           <w:shd w:val="clear" w:color="auto" w:fill="FFFFFF"/>
         </w:rPr>
       </w:pPr>
-    </w:p>
-    <w:p>
-      <w:pPr>
-        <w:jc w:val="center"/>
+      <w:r>
         <w:rPr>
           <w:rStyle w:val="lev"/>
           <w:rFonts w:ascii="Segoe UI" w:hAnsi="Segoe UI" w:cs="Segoe UI"/>
@@ -260,16 +229,6 @@
           <w:u w:val="single"/>
           <w:shd w:val="clear" w:color="auto" w:fill="FFFFFF"/>
         </w:rPr>
-      </w:pPr>
-      <w:r>
-        <w:rPr>
-          <w:rStyle w:val="lev"/>
-          <w:rFonts w:ascii="Segoe UI" w:hAnsi="Segoe UI" w:cs="Segoe UI"/>
-          <w:b w:val="0"/>
-          <w:color w:val="373A3C"/>
-          <w:u w:val="single"/>
-          <w:shd w:val="clear" w:color="auto" w:fill="FFFFFF"/>
-        </w:rPr>
         <w:t>Sujet</w:t>
       </w:r>
     </w:p>
@@ -304,20 +263,30 @@
       <w:pPr>
         <w:jc w:val="center"/>
         <w:rPr>
+          <w:rStyle w:val="lev"/>
+          <w:rFonts w:ascii="Segoe UI" w:hAnsi="Segoe UI" w:cs="Segoe UI"/>
+          <w:color w:val="373A3C"/>
+        </w:rPr>
+      </w:pPr>
+      <w:r>
+        <w:rPr>
+          <w:rStyle w:val="lev"/>
+          <w:rFonts w:ascii="Segoe UI" w:hAnsi="Segoe UI" w:cs="Segoe UI"/>
+          <w:color w:val="373A3C"/>
+        </w:rPr>
+        <w:t>pour un logiciel de traitement vidéo</w:t>
+      </w:r>
+    </w:p>
+    <w:p>
+      <w:pPr>
+        <w:jc w:val="center"/>
+        <w:rPr>
           <w:rFonts w:ascii="Segoe UI" w:hAnsi="Segoe UI" w:cs="Segoe UI"/>
           <w:b/>
           <w:bCs/>
           <w:color w:val="373A3C"/>
         </w:rPr>
       </w:pPr>
-      <w:r>
-        <w:rPr>
-          <w:rStyle w:val="lev"/>
-          <w:rFonts w:ascii="Segoe UI" w:hAnsi="Segoe UI" w:cs="Segoe UI"/>
-          <w:color w:val="373A3C"/>
-        </w:rPr>
-        <w:t>pour un logiciel de traitement vidéo</w:t>
-      </w:r>
     </w:p>
     <w:p>
       <w:pPr>
@@ -364,6 +333,16 @@
         </w:rPr>
         <w:t>UNI Slim</w:t>
       </w:r>
+    </w:p>
+    <w:p>
+      <w:pPr>
+        <w:jc w:val="center"/>
+        <w:rPr>
+          <w:color w:val="000000" w:themeColor="text1"/>
+          <w:sz w:val="24"/>
+          <w:szCs w:val="24"/>
+        </w:rPr>
+      </w:pPr>
     </w:p>
     <w:p>
       <w:pPr>
@@ -511,6 +490,17 @@
         </w:rPr>
         <w:t>S3B</w:t>
       </w:r>
+    </w:p>
+    <w:p>
+      <w:pPr>
+        <w:pStyle w:val="En-tte"/>
+        <w:jc w:val="center"/>
+        <w:rPr>
+          <w:color w:val="000000" w:themeColor="text1"/>
+          <w:sz w:val="24"/>
+          <w:szCs w:val="24"/>
+        </w:rPr>
+      </w:pPr>
     </w:p>
     <w:p>
       <w:pPr>
@@ -673,6 +663,7 @@
           <w:sz w:val="44"/>
           <w:u w:val="single"/>
         </w:rPr>
+        <w:lastRenderedPageBreak/>
         <w:t>SOMMAIRE</w:t>
       </w:r>
     </w:p>
@@ -1159,23 +1150,23 @@
     </w:p>
     <w:p>
       <w:r>
+        <w:t xml:space="preserve">2.2) </w:t>
+      </w:r>
+      <w:r>
+        <w:t>MAQUETTE DE LA FENETRE DE TRAITEMENT</w:t>
+      </w:r>
+    </w:p>
+    <w:p>
+      <w:r>
+        <w:t xml:space="preserve">2.2) </w:t>
+      </w:r>
+      <w:r>
+        <w:t>MAQUETTE DE LA FENETRE DE CONVERSION</w:t>
+      </w:r>
+    </w:p>
+    <w:p>
+      <w:r>
         <w:lastRenderedPageBreak/>
-        <w:t xml:space="preserve">2.2) </w:t>
-      </w:r>
-      <w:r>
-        <w:t>MAQUETTE DE LA FENETRE DE TRAITEMENT</w:t>
-      </w:r>
-    </w:p>
-    <w:p>
-      <w:r>
-        <w:t xml:space="preserve">2.2) </w:t>
-      </w:r>
-      <w:r>
-        <w:t>MAQUETTE DE LA FENETRE DE CONVERSION</w:t>
-      </w:r>
-    </w:p>
-    <w:p>
-      <w:r>
         <w:t>__________________________________________________________________________________</w:t>
       </w:r>
     </w:p>
@@ -1859,61 +1850,61 @@
         <w:rPr>
           <w:szCs w:val="24"/>
         </w:rPr>
+        <w:tab/>
+      </w:r>
+      <w:r>
+        <w:rPr>
+          <w:szCs w:val="24"/>
+        </w:rPr>
+        <w:t xml:space="preserve">4.5.1) </w:t>
+      </w:r>
+      <w:r>
+        <w:rPr>
+          <w:szCs w:val="24"/>
+        </w:rPr>
+        <w:t>DIAGRAMME DE CLASSES</w:t>
+      </w:r>
+    </w:p>
+    <w:p>
+      <w:pPr>
+        <w:rPr>
+          <w:szCs w:val="24"/>
+        </w:rPr>
+      </w:pPr>
+      <w:r>
+        <w:rPr>
+          <w:szCs w:val="24"/>
+        </w:rPr>
+        <w:tab/>
+      </w:r>
+      <w:r>
+        <w:rPr>
+          <w:szCs w:val="24"/>
+        </w:rPr>
+        <w:t xml:space="preserve">4.5.2) </w:t>
+      </w:r>
+      <w:r>
+        <w:rPr>
+          <w:szCs w:val="24"/>
+        </w:rPr>
+        <w:t>DESCRIPTION DU FONCTIONNEMENT</w:t>
+      </w:r>
+    </w:p>
+    <w:p>
+      <w:pPr>
+        <w:rPr>
+          <w:szCs w:val="24"/>
+          <w:u w:val="single"/>
+          <w:lang w:val="en-GB"/>
+        </w:rPr>
+      </w:pPr>
+      <w:r>
+        <w:rPr>
+          <w:szCs w:val="24"/>
+          <w:u w:val="single"/>
+          <w:lang w:val="en-GB"/>
+        </w:rPr>
         <w:lastRenderedPageBreak/>
-        <w:tab/>
-      </w:r>
-      <w:r>
-        <w:rPr>
-          <w:szCs w:val="24"/>
-        </w:rPr>
-        <w:t xml:space="preserve">4.5.1) </w:t>
-      </w:r>
-      <w:r>
-        <w:rPr>
-          <w:szCs w:val="24"/>
-        </w:rPr>
-        <w:t>DIAGRAMME DE CLASSES</w:t>
-      </w:r>
-    </w:p>
-    <w:p>
-      <w:pPr>
-        <w:rPr>
-          <w:szCs w:val="24"/>
-        </w:rPr>
-      </w:pPr>
-      <w:r>
-        <w:rPr>
-          <w:szCs w:val="24"/>
-        </w:rPr>
-        <w:tab/>
-      </w:r>
-      <w:r>
-        <w:rPr>
-          <w:szCs w:val="24"/>
-        </w:rPr>
-        <w:t xml:space="preserve">4.5.2) </w:t>
-      </w:r>
-      <w:r>
-        <w:rPr>
-          <w:szCs w:val="24"/>
-        </w:rPr>
-        <w:t>DESCRIPTION DU FONCTIONNEMENT</w:t>
-      </w:r>
-    </w:p>
-    <w:p>
-      <w:pPr>
-        <w:rPr>
-          <w:szCs w:val="24"/>
-          <w:u w:val="single"/>
-          <w:lang w:val="en-GB"/>
-        </w:rPr>
-      </w:pPr>
-      <w:r>
-        <w:rPr>
-          <w:szCs w:val="24"/>
-          <w:u w:val="single"/>
-          <w:lang w:val="en-GB"/>
-        </w:rPr>
         <w:t xml:space="preserve">4.6) </w:t>
       </w:r>
       <w:r>
@@ -2244,39 +2235,39 @@
           <w:sz w:val="24"/>
           <w:u w:val="single"/>
         </w:rPr>
+        <w:t xml:space="preserve">0) </w:t>
+      </w:r>
+      <w:r>
+        <w:rPr>
+          <w:sz w:val="24"/>
+          <w:u w:val="single"/>
+        </w:rPr>
+        <w:t>INTRODUCTION</w:t>
+      </w:r>
+    </w:p>
+    <w:p>
+      <w:pPr>
+        <w:jc w:val="center"/>
+        <w:rPr>
+          <w:sz w:val="24"/>
+          <w:u w:val="single"/>
+        </w:rPr>
+      </w:pPr>
+    </w:p>
+    <w:p>
+      <w:pPr>
+        <w:jc w:val="center"/>
+        <w:rPr>
+          <w:i/>
+          <w:u w:val="single"/>
+        </w:rPr>
+      </w:pPr>
+      <w:r>
+        <w:rPr>
+          <w:i/>
+          <w:u w:val="single"/>
+        </w:rPr>
         <w:lastRenderedPageBreak/>
-        <w:t xml:space="preserve">0) </w:t>
-      </w:r>
-      <w:r>
-        <w:rPr>
-          <w:sz w:val="24"/>
-          <w:u w:val="single"/>
-        </w:rPr>
-        <w:t>INTRODUCTION</w:t>
-      </w:r>
-    </w:p>
-    <w:p>
-      <w:pPr>
-        <w:jc w:val="center"/>
-        <w:rPr>
-          <w:sz w:val="24"/>
-          <w:u w:val="single"/>
-        </w:rPr>
-      </w:pPr>
-    </w:p>
-    <w:p>
-      <w:pPr>
-        <w:jc w:val="center"/>
-        <w:rPr>
-          <w:i/>
-          <w:u w:val="single"/>
-        </w:rPr>
-      </w:pPr>
-      <w:r>
-        <w:rPr>
-          <w:i/>
-          <w:u w:val="single"/>
-        </w:rPr>
         <w:t xml:space="preserve">0.1) </w:t>
       </w:r>
       <w:r>
@@ -2700,27 +2691,24 @@
         <w:t>c</w:t>
       </w:r>
       <w:r>
-        <w:t xml:space="preserve">lasses héritant d’Exception ou même de Throwable).  Soyons honnête nous avons pu oublier certains détails, ou même certains </w:t>
-      </w:r>
+        <w:t>lasses héritant d’Exception ou même de Throwable).  Soyons honnête nous avons pu oublier certains détails, ou même certains détails améliorant le codage du logiciel, c’est humain…</w:t>
+      </w:r>
+      <w:r>
+        <w:rPr>
+          <w:b/>
+        </w:rPr>
+        <w:t xml:space="preserve"> Il y aura donc peut-être au cours des étapes suivantes de l’étude du logiciel, des modifications minimes des diagrammes de classes</w:t>
+      </w:r>
+      <w:r>
+        <w:t xml:space="preserve">. </w:t>
+      </w:r>
+    </w:p>
+    <w:p>
+      <w:pPr>
+        <w:jc w:val="both"/>
+      </w:pPr>
       <w:r>
         <w:lastRenderedPageBreak/>
-        <w:t>détails améliorant le codage du logiciel, c’est humain…</w:t>
-      </w:r>
-      <w:r>
-        <w:rPr>
-          <w:b/>
-        </w:rPr>
-        <w:t xml:space="preserve"> Il y aura donc peut-être au cours des étapes suivantes de l’étude du logiciel, des modifications minimes des diagrammes de classes</w:t>
-      </w:r>
-      <w:r>
-        <w:t xml:space="preserve">. </w:t>
-      </w:r>
-    </w:p>
-    <w:p>
-      <w:pPr>
-        <w:jc w:val="both"/>
-      </w:pPr>
-      <w:r>
         <w:tab/>
         <w:t xml:space="preserve">Les maquettes, les diagrammes de cas d’utilisation, et </w:t>
       </w:r>
@@ -2975,7 +2963,6 @@
           <w:szCs w:val="24"/>
           <w:u w:val="single"/>
         </w:rPr>
-        <w:lastRenderedPageBreak/>
         <w:t>LISTE DES FONCTIONNALITES</w:t>
       </w:r>
     </w:p>
@@ -3350,7 +3337,55 @@
           <w:sz w:val="24"/>
           <w:szCs w:val="24"/>
         </w:rPr>
-        <w:t xml:space="preserve">les fichiers image ne sont pas acceptés.  On peut convertir dans d’autres format seulement des fichiers vidéo ou image. </w:t>
+        <w:t xml:space="preserve">les fichiers image ne sont pas acceptés.  </w:t>
+      </w:r>
+      <w:r>
+        <w:rPr>
+          <w:color w:val="C00000"/>
+          <w:sz w:val="24"/>
+          <w:szCs w:val="24"/>
+        </w:rPr>
+        <w:t xml:space="preserve">Dans la fenêtre de </w:t>
+      </w:r>
+      <w:r>
+        <w:rPr>
+          <w:color w:val="C00000"/>
+          <w:sz w:val="24"/>
+          <w:szCs w:val="24"/>
+        </w:rPr>
+        <w:t>conversion</w:t>
+      </w:r>
+      <w:r>
+        <w:rPr>
+          <w:color w:val="C00000"/>
+          <w:sz w:val="24"/>
+          <w:szCs w:val="24"/>
+        </w:rPr>
+        <w:t>, o</w:t>
+      </w:r>
+      <w:r>
+        <w:rPr>
+          <w:color w:val="C00000"/>
+          <w:sz w:val="24"/>
+          <w:szCs w:val="24"/>
+        </w:rPr>
+        <w:t xml:space="preserve">n peut convertir dans d’autres format seulement des fichiers vidéo ou </w:t>
+      </w:r>
+      <w:r>
+        <w:rPr>
+          <w:color w:val="C00000"/>
+          <w:sz w:val="24"/>
+          <w:szCs w:val="24"/>
+        </w:rPr>
+        <w:t>audio</w:t>
+      </w:r>
+      <w:r>
+        <w:rPr>
+          <w:color w:val="C00000"/>
+          <w:sz w:val="24"/>
+          <w:szCs w:val="24"/>
+        </w:rPr>
+        <w:t xml:space="preserve">. </w:t>
       </w:r>
     </w:p>
     <w:p>
@@ -3884,7 +3919,6 @@
           <w:color w:val="000000"/>
           <w:lang w:eastAsia="fr-FR"/>
         </w:rPr>
-        <w:lastRenderedPageBreak/>
         <w:t>exporter un traitement</w:t>
       </w:r>
     </w:p>
@@ -3933,6 +3967,7 @@
           <w:color w:val="000000"/>
           <w:lang w:eastAsia="fr-FR"/>
         </w:rPr>
+        <w:lastRenderedPageBreak/>
         <w:t>choisir un format de sortie</w:t>
       </w:r>
     </w:p>
@@ -4971,7 +5006,6 @@
           <w:rFonts w:cstheme="minorHAnsi"/>
           <w:color w:val="000000"/>
         </w:rPr>
-        <w:lastRenderedPageBreak/>
         <w:t>glisser un ou des fichier(s) importé(s) de la bibliothèque vers la chronologie (ce qui permet d’ajouter des fichiers dans la chronologie)</w:t>
       </w:r>
     </w:p>
@@ -5818,7 +5852,6 @@
           <w:color w:val="000000"/>
           <w:lang w:eastAsia="fr-FR"/>
         </w:rPr>
-        <w:lastRenderedPageBreak/>
         <w:t>supprimer un profil</w:t>
       </w:r>
     </w:p>
@@ -5886,6 +5919,7 @@
           <w:color w:val="000000"/>
           <w:lang w:eastAsia="fr-FR"/>
         </w:rPr>
+        <w:lastRenderedPageBreak/>
         <w:t xml:space="preserve">Bouton </w:t>
       </w:r>
       <w:r>
@@ -6413,8 +6447,6 @@
           <w:u w:val="single"/>
         </w:rPr>
       </w:pPr>
-      <w:bookmarkStart w:id="0" w:name="_GoBack"/>
-      <w:bookmarkEnd w:id="0"/>
     </w:p>
     <w:p>
       <w:pPr>
@@ -6448,29 +6480,29 @@
           <w:szCs w:val="24"/>
           <w:u w:val="single"/>
         </w:rPr>
+        <w:t xml:space="preserve">2) </w:t>
+      </w:r>
+      <w:r>
+        <w:rPr>
+          <w:sz w:val="24"/>
+          <w:szCs w:val="24"/>
+          <w:u w:val="single"/>
+        </w:rPr>
+        <w:t>MAQUETTES DES FENTRES DU LOGICIEL</w:t>
+      </w:r>
+    </w:p>
+    <w:p>
+      <w:pPr>
+        <w:jc w:val="center"/>
+        <w:rPr>
+          <w:u w:val="single"/>
+        </w:rPr>
+      </w:pPr>
+      <w:r>
+        <w:rPr>
+          <w:u w:val="single"/>
+        </w:rPr>
         <w:lastRenderedPageBreak/>
-        <w:t xml:space="preserve">2) </w:t>
-      </w:r>
-      <w:r>
-        <w:rPr>
-          <w:sz w:val="24"/>
-          <w:szCs w:val="24"/>
-          <w:u w:val="single"/>
-        </w:rPr>
-        <w:t>MAQUETTES DES FENTRES DU LOGICIEL</w:t>
-      </w:r>
-    </w:p>
-    <w:p>
-      <w:pPr>
-        <w:jc w:val="center"/>
-        <w:rPr>
-          <w:u w:val="single"/>
-        </w:rPr>
-      </w:pPr>
-      <w:r>
-        <w:rPr>
-          <w:u w:val="single"/>
-        </w:rPr>
         <w:t>2.1) PREMIER POTOTYPE ET REFLEXIONS</w:t>
       </w:r>
     </w:p>
@@ -6648,12 +6680,12 @@
         <w:rPr>
           <w:u w:val="single"/>
         </w:rPr>
+        <w:t>2.2) MAQUETTE DE LA FENETRE DE TRAITEMENT</w:t>
+      </w:r>
+    </w:p>
+    <w:p>
+      <w:r>
         <w:lastRenderedPageBreak/>
-        <w:t>2.2) MAQUETTE DE LA FENETRE DE TRAITEMENT</w:t>
-      </w:r>
-    </w:p>
-    <w:p>
-      <w:r>
         <w:tab/>
       </w:r>
       <w:r>
@@ -8797,6 +8829,1287 @@
     </w:p>
     <w:p>
       <w:pPr>
+        <w:jc w:val="center"/>
+        <w:rPr>
+          <w:sz w:val="24"/>
+          <w:u w:val="single"/>
+        </w:rPr>
+      </w:pPr>
+      <w:r>
+        <w:rPr>
+          <w:sz w:val="24"/>
+          <w:u w:val="single"/>
+        </w:rPr>
+        <w:lastRenderedPageBreak/>
+        <w:t>4) PROGRAMMATION : DIAGRAMMES DE CLASSES ET FONCTIONNEMENT</w:t>
+      </w:r>
+    </w:p>
+    <w:p>
+      <w:pPr>
+        <w:jc w:val="center"/>
+        <w:rPr>
+          <w:sz w:val="24"/>
+          <w:u w:val="single"/>
+        </w:rPr>
+      </w:pPr>
+    </w:p>
+    <w:p>
+      <w:pPr>
+        <w:jc w:val="center"/>
+        <w:rPr>
+          <w:szCs w:val="24"/>
+          <w:u w:val="single"/>
+        </w:rPr>
+      </w:pPr>
+      <w:r>
+        <w:rPr>
+          <w:szCs w:val="24"/>
+          <w:u w:val="single"/>
+        </w:rPr>
+        <w:t>4.1) PROGRAMMES FEDERATEURS</w:t>
+      </w:r>
+    </w:p>
+    <w:p>
+      <w:pPr>
+        <w:jc w:val="both"/>
+        <w:rPr>
+          <w:szCs w:val="24"/>
+        </w:rPr>
+      </w:pPr>
+      <w:r>
+        <w:rPr>
+          <w:szCs w:val="24"/>
+        </w:rPr>
+        <w:tab/>
+      </w:r>
+      <w:r>
+        <w:rPr>
+          <w:szCs w:val="24"/>
+        </w:rPr>
+        <w:t xml:space="preserve">Nous appelons programmes fédérateurs, les programmes qui « fédère » l’ensemble des programmes du logiciel. </w:t>
+      </w:r>
+      <w:r>
+        <w:rPr>
+          <w:szCs w:val="24"/>
+        </w:rPr>
+        <w:t>Ils construisent</w:t>
+      </w:r>
+      <w:r>
+        <w:rPr>
+          <w:szCs w:val="24"/>
+        </w:rPr>
+        <w:t xml:space="preserve"> l’interface à partir de l’ensemble des programmes implémentés dans le logiciel, et </w:t>
+      </w:r>
+      <w:r>
+        <w:rPr>
+          <w:szCs w:val="24"/>
+        </w:rPr>
+        <w:t>ils réalisent</w:t>
+      </w:r>
+      <w:r>
+        <w:rPr>
+          <w:szCs w:val="24"/>
+        </w:rPr>
+        <w:t xml:space="preserve"> le lien entre les objets</w:t>
+      </w:r>
+      <w:r>
+        <w:rPr>
+          <w:szCs w:val="24"/>
+        </w:rPr>
+        <w:t xml:space="preserve">. </w:t>
+      </w:r>
+    </w:p>
+    <w:p>
+      <w:pPr>
+        <w:jc w:val="center"/>
+        <w:rPr>
+          <w:szCs w:val="24"/>
+          <w:u w:val="single"/>
+        </w:rPr>
+      </w:pPr>
+      <w:r>
+        <w:rPr>
+          <w:szCs w:val="24"/>
+          <w:u w:val="single"/>
+        </w:rPr>
+        <w:t>4.1.1) DIAGRAMME DE CLASSES</w:t>
+      </w:r>
+    </w:p>
+    <w:p>
+      <w:pPr>
+        <w:jc w:val="center"/>
+        <w:rPr>
+          <w:szCs w:val="24"/>
+          <w:u w:val="single"/>
+        </w:rPr>
+      </w:pPr>
+    </w:p>
+    <w:p>
+      <w:pPr>
+        <w:jc w:val="center"/>
+        <w:rPr>
+          <w:szCs w:val="24"/>
+          <w:u w:val="single"/>
+        </w:rPr>
+      </w:pPr>
+      <w:r>
+        <w:rPr>
+          <w:noProof/>
+        </w:rPr>
+        <w:drawing>
+          <wp:inline distT="0" distB="0" distL="0" distR="0">
+            <wp:extent cx="5760720" cy="2626995"/>
+            <wp:effectExtent l="0" t="0" r="0" b="1905"/>
+            <wp:docPr id="194" name="Image 194"/>
+            <wp:cNvGraphicFramePr>
+              <a:graphicFrameLocks xmlns:a="http://schemas.openxmlformats.org/drawingml/2006/main" noChangeAspect="1"/>
+            </wp:cNvGraphicFramePr>
+            <a:graphic xmlns:a="http://schemas.openxmlformats.org/drawingml/2006/main">
+              <a:graphicData uri="http://schemas.openxmlformats.org/drawingml/2006/picture">
+                <pic:pic xmlns:pic="http://schemas.openxmlformats.org/drawingml/2006/picture">
+                  <pic:nvPicPr>
+                    <pic:cNvPr id="0" name="Picture 60"/>
+                    <pic:cNvPicPr>
+                      <a:picLocks noChangeAspect="1" noChangeArrowheads="1"/>
+                    </pic:cNvPicPr>
+                  </pic:nvPicPr>
+                  <pic:blipFill>
+                    <a:blip r:embed="rId26">
+                      <a:extLst>
+                        <a:ext uri="{28A0092B-C50C-407E-A947-70E740481C1C}">
+                          <a14:useLocalDpi xmlns:a14="http://schemas.microsoft.com/office/drawing/2010/main" val="0"/>
+                        </a:ext>
+                      </a:extLst>
+                    </a:blip>
+                    <a:srcRect/>
+                    <a:stretch>
+                      <a:fillRect/>
+                    </a:stretch>
+                  </pic:blipFill>
+                  <pic:spPr bwMode="auto">
+                    <a:xfrm>
+                      <a:off x="0" y="0"/>
+                      <a:ext cx="5760720" cy="2626995"/>
+                    </a:xfrm>
+                    <a:prstGeom prst="rect">
+                      <a:avLst/>
+                    </a:prstGeom>
+                    <a:noFill/>
+                    <a:ln>
+                      <a:noFill/>
+                    </a:ln>
+                  </pic:spPr>
+                </pic:pic>
+              </a:graphicData>
+            </a:graphic>
+          </wp:inline>
+        </w:drawing>
+      </w:r>
+    </w:p>
+    <w:p>
+      <w:pPr>
+        <w:jc w:val="center"/>
+        <w:rPr>
+          <w:szCs w:val="24"/>
+          <w:u w:val="single"/>
+        </w:rPr>
+      </w:pPr>
+      <w:r>
+        <w:rPr>
+          <w:szCs w:val="24"/>
+          <w:u w:val="single"/>
+        </w:rPr>
+        <w:t>4.1.2) DESCRIPTION DU FONCTIONNEMENT</w:t>
+      </w:r>
+    </w:p>
+    <w:p>
+      <w:pPr>
+        <w:jc w:val="both"/>
+        <w:rPr>
+          <w:szCs w:val="24"/>
+        </w:rPr>
+      </w:pPr>
+      <w:r>
+        <w:rPr>
+          <w:szCs w:val="24"/>
+        </w:rPr>
+        <w:tab/>
+      </w:r>
+      <w:r>
+        <w:rPr>
+          <w:szCs w:val="24"/>
+        </w:rPr>
+        <w:t xml:space="preserve">Tout d’abord </w:t>
+      </w:r>
+      <w:r>
+        <w:rPr>
+          <w:szCs w:val="24"/>
+        </w:rPr>
+        <w:t>nous avons la classe m</w:t>
+      </w:r>
+      <w:r>
+        <w:rPr>
+          <w:szCs w:val="24"/>
+        </w:rPr>
+        <w:t>ain</w:t>
+      </w:r>
+      <w:r>
+        <w:rPr>
+          <w:szCs w:val="24"/>
+        </w:rPr>
+        <w:t xml:space="preserve"> qui se contente de contenir une seule ligne dans sa méthode main. Cette ligne la voici :</w:t>
+      </w:r>
+      <w:r>
+        <w:rPr>
+          <w:szCs w:val="24"/>
+        </w:rPr>
+        <w:t>« </w:t>
+      </w:r>
+      <w:r>
+        <w:rPr>
+          <w:b/>
+          <w:szCs w:val="24"/>
+          <w:u w:val="single"/>
+        </w:rPr>
+        <w:t>OpeningWindow.generateOpeningWindow()</w:t>
+      </w:r>
+      <w:r>
+        <w:rPr>
+          <w:b/>
+          <w:szCs w:val="24"/>
+          <w:u w:val="single"/>
+        </w:rPr>
+        <w:t> ; </w:t>
+      </w:r>
+      <w:r>
+        <w:rPr>
+          <w:szCs w:val="24"/>
+        </w:rPr>
+        <w:t>»</w:t>
+      </w:r>
+      <w:r>
+        <w:rPr>
+          <w:szCs w:val="24"/>
+        </w:rPr>
+        <w:t>. Cette ligne génère le lancement de tout le logiciel.</w:t>
+      </w:r>
+      <w:r>
+        <w:rPr>
+          <w:szCs w:val="24"/>
+        </w:rPr>
+        <w:tab/>
+      </w:r>
+      <w:r>
+        <w:rPr>
+          <w:szCs w:val="24"/>
+        </w:rPr>
+        <w:tab/>
+      </w:r>
+      <w:r>
+        <w:rPr>
+          <w:szCs w:val="24"/>
+        </w:rPr>
+        <w:tab/>
+      </w:r>
+      <w:r>
+        <w:rPr>
+          <w:szCs w:val="24"/>
+        </w:rPr>
+        <w:tab/>
+      </w:r>
+      <w:r>
+        <w:rPr>
+          <w:szCs w:val="24"/>
+        </w:rPr>
+        <w:tab/>
+      </w:r>
+      <w:r>
+        <w:rPr>
+          <w:szCs w:val="24"/>
+        </w:rPr>
+        <w:tab/>
+      </w:r>
+      <w:r>
+        <w:rPr>
+          <w:szCs w:val="24"/>
+        </w:rPr>
+        <w:tab/>
+      </w:r>
+      <w:r>
+        <w:rPr>
+          <w:szCs w:val="24"/>
+        </w:rPr>
+        <w:tab/>
+      </w:r>
+      <w:r>
+        <w:rPr>
+          <w:szCs w:val="24"/>
+        </w:rPr>
+        <w:tab/>
+      </w:r>
+      <w:r>
+        <w:rPr>
+          <w:szCs w:val="24"/>
+        </w:rPr>
+        <w:t>La</w:t>
+      </w:r>
+      <w:r>
+        <w:rPr>
+          <w:szCs w:val="24"/>
+        </w:rPr>
+        <w:t xml:space="preserve"> </w:t>
+      </w:r>
+      <w:r>
+        <w:rPr>
+          <w:szCs w:val="24"/>
+        </w:rPr>
+        <w:t xml:space="preserve">méthode </w:t>
+      </w:r>
+      <w:r>
+        <w:rPr>
+          <w:b/>
+          <w:szCs w:val="24"/>
+        </w:rPr>
+        <w:t>generateOpeningWindow()</w:t>
+      </w:r>
+      <w:r>
+        <w:rPr>
+          <w:b/>
+          <w:szCs w:val="24"/>
+        </w:rPr>
+        <w:t xml:space="preserve"> </w:t>
+      </w:r>
+      <w:r>
+        <w:rPr>
+          <w:szCs w:val="24"/>
+        </w:rPr>
+        <w:t xml:space="preserve">appelée, appelle </w:t>
+      </w:r>
+      <w:r>
+        <w:rPr>
+          <w:szCs w:val="24"/>
+        </w:rPr>
+        <w:t xml:space="preserve">à </w:t>
+      </w:r>
+      <w:r>
+        <w:rPr>
+          <w:szCs w:val="24"/>
+        </w:rPr>
+        <w:t xml:space="preserve">son tour </w:t>
+      </w:r>
+      <w:r>
+        <w:rPr>
+          <w:szCs w:val="24"/>
+        </w:rPr>
+        <w:t xml:space="preserve">la méthode interne </w:t>
+      </w:r>
+      <w:r>
+        <w:rPr>
+          <w:szCs w:val="24"/>
+        </w:rPr>
+        <w:t xml:space="preserve">(déclarée en private) </w:t>
+      </w:r>
+      <w:r>
+        <w:rPr>
+          <w:b/>
+          <w:szCs w:val="24"/>
+        </w:rPr>
+        <w:t>generateLoadingWindow()</w:t>
+      </w:r>
+      <w:r>
+        <w:rPr>
+          <w:b/>
+          <w:szCs w:val="24"/>
+        </w:rPr>
+        <w:t> : JFrame</w:t>
+      </w:r>
+      <w:r>
+        <w:rPr>
+          <w:szCs w:val="24"/>
+        </w:rPr>
+        <w:t xml:space="preserve">, qui génère une fenêtre de présentation du logiciel. La méthode a retourné l’objet JFrame qui génère la fenêtre de présentation, et au bout d’un certain temps la méthode </w:t>
+      </w:r>
+      <w:r>
+        <w:rPr>
+          <w:b/>
+          <w:szCs w:val="24"/>
+        </w:rPr>
+        <w:t>generateOpeningWindow</w:t>
+      </w:r>
+      <w:r>
+        <w:rPr>
+          <w:b/>
+          <w:szCs w:val="24"/>
+        </w:rPr>
+        <w:t xml:space="preserve">() </w:t>
+      </w:r>
+      <w:r>
+        <w:rPr>
+          <w:szCs w:val="24"/>
+        </w:rPr>
+        <w:t>appelle</w:t>
+      </w:r>
+      <w:r>
+        <w:rPr>
+          <w:b/>
+          <w:szCs w:val="24"/>
+        </w:rPr>
+        <w:t xml:space="preserve"> JFrame.dispose() </w:t>
+      </w:r>
+      <w:r>
+        <w:rPr>
+          <w:szCs w:val="24"/>
+        </w:rPr>
+        <w:t xml:space="preserve">pour </w:t>
+      </w:r>
+      <w:r>
+        <w:rPr>
+          <w:szCs w:val="24"/>
+        </w:rPr>
+        <w:t>fermer</w:t>
+      </w:r>
+      <w:r>
+        <w:rPr>
+          <w:szCs w:val="24"/>
+        </w:rPr>
+        <w:t xml:space="preserve"> la fenêtre de présentation. </w:t>
+      </w:r>
+      <w:r>
+        <w:rPr>
+          <w:szCs w:val="24"/>
+        </w:rPr>
+        <w:tab/>
+      </w:r>
+      <w:r>
+        <w:rPr>
+          <w:szCs w:val="24"/>
+        </w:rPr>
+        <w:tab/>
+      </w:r>
+      <w:r>
+        <w:rPr>
+          <w:szCs w:val="24"/>
+        </w:rPr>
+        <w:tab/>
+      </w:r>
+      <w:r>
+        <w:rPr>
+          <w:szCs w:val="24"/>
+        </w:rPr>
+        <w:tab/>
+      </w:r>
+      <w:r>
+        <w:rPr>
+          <w:szCs w:val="24"/>
+        </w:rPr>
+        <w:tab/>
+      </w:r>
+      <w:r>
+        <w:rPr>
+          <w:szCs w:val="24"/>
+        </w:rPr>
+        <w:tab/>
+      </w:r>
+      <w:r>
+        <w:rPr>
+          <w:szCs w:val="24"/>
+        </w:rPr>
+        <w:tab/>
+      </w:r>
+      <w:r>
+        <w:rPr>
+          <w:szCs w:val="24"/>
+        </w:rPr>
+        <w:tab/>
+      </w:r>
+      <w:r>
+        <w:rPr>
+          <w:szCs w:val="24"/>
+        </w:rPr>
+        <w:tab/>
+      </w:r>
+      <w:r>
+        <w:rPr>
+          <w:szCs w:val="24"/>
+        </w:rPr>
+        <w:tab/>
+      </w:r>
+      <w:r>
+        <w:rPr>
+          <w:szCs w:val="24"/>
+        </w:rPr>
+        <w:t xml:space="preserve">Puis ensuite </w:t>
+      </w:r>
+      <w:r>
+        <w:rPr>
+          <w:b/>
+          <w:szCs w:val="24"/>
+        </w:rPr>
+        <w:t>generateOpeningWindow</w:t>
+      </w:r>
+      <w:r>
+        <w:rPr>
+          <w:b/>
+          <w:szCs w:val="24"/>
+        </w:rPr>
+        <w:t>()</w:t>
+      </w:r>
+      <w:r>
+        <w:rPr>
+          <w:szCs w:val="24"/>
+        </w:rPr>
+        <w:t xml:space="preserve"> appelle la méthode interne </w:t>
+      </w:r>
+      <w:r>
+        <w:rPr>
+          <w:b/>
+          <w:szCs w:val="24"/>
+        </w:rPr>
+        <w:t>generateChoiceModeWindow() : JFrame</w:t>
+      </w:r>
+      <w:r>
+        <w:rPr>
+          <w:szCs w:val="24"/>
+        </w:rPr>
+        <w:t xml:space="preserve">, </w:t>
+      </w:r>
+      <w:r>
+        <w:rPr>
+          <w:szCs w:val="24"/>
+        </w:rPr>
+        <w:t xml:space="preserve">qui génère la fenêtre de choix du mode. Une fois le mode choisi, </w:t>
+      </w:r>
+      <w:r>
+        <w:rPr>
+          <w:szCs w:val="24"/>
+        </w:rPr>
+        <w:t>et selon celui qui est choisi</w:t>
+      </w:r>
+      <w:r>
+        <w:rPr>
+          <w:szCs w:val="24"/>
+        </w:rPr>
+        <w:t xml:space="preserve">, c’est soit </w:t>
+      </w:r>
+      <w:r>
+        <w:rPr>
+          <w:b/>
+          <w:szCs w:val="24"/>
+        </w:rPr>
+        <w:t>ConversionPanel.generateConversionWindow()</w:t>
+      </w:r>
+      <w:r>
+        <w:rPr>
+          <w:szCs w:val="24"/>
+        </w:rPr>
+        <w:t xml:space="preserve"> qui </w:t>
+      </w:r>
+      <w:r>
+        <w:rPr>
+          <w:szCs w:val="24"/>
+        </w:rPr>
+        <w:t xml:space="preserve">est </w:t>
+      </w:r>
+      <w:r>
+        <w:rPr>
+          <w:szCs w:val="24"/>
+        </w:rPr>
+        <w:t xml:space="preserve">appelée soit </w:t>
+      </w:r>
+      <w:r>
+        <w:rPr>
+          <w:b/>
+          <w:szCs w:val="24"/>
+        </w:rPr>
+        <w:t>ProcessingPanel.</w:t>
+      </w:r>
+      <w:r>
+        <w:rPr>
+          <w:b/>
+          <w:szCs w:val="24"/>
+        </w:rPr>
+        <w:t>generate</w:t>
+      </w:r>
+      <w:r>
+        <w:rPr>
+          <w:b/>
+          <w:szCs w:val="24"/>
+        </w:rPr>
+        <w:t>Processing</w:t>
+      </w:r>
+      <w:r>
+        <w:rPr>
+          <w:b/>
+          <w:szCs w:val="24"/>
+        </w:rPr>
+        <w:t>Window</w:t>
+      </w:r>
+      <w:r>
+        <w:rPr>
+          <w:szCs w:val="24"/>
+        </w:rPr>
+        <w:t>()</w:t>
+      </w:r>
+      <w:r>
+        <w:rPr>
+          <w:szCs w:val="24"/>
+        </w:rPr>
+        <w:t xml:space="preserve"> qui est appelée après que la fenêtre du choix </w:t>
+      </w:r>
+      <w:r>
+        <w:rPr>
+          <w:szCs w:val="24"/>
+        </w:rPr>
+        <w:t xml:space="preserve">du mode </w:t>
+      </w:r>
+      <w:r>
+        <w:rPr>
+          <w:szCs w:val="24"/>
+        </w:rPr>
+        <w:t xml:space="preserve">soit fermée. </w:t>
+      </w:r>
+      <w:r>
+        <w:rPr>
+          <w:szCs w:val="24"/>
+        </w:rPr>
+        <w:t xml:space="preserve">La fenêtre du mode choisi est alors générée. </w:t>
+      </w:r>
+    </w:p>
+    <w:p>
+      <w:pPr>
+        <w:jc w:val="both"/>
+        <w:rPr>
+          <w:szCs w:val="24"/>
+        </w:rPr>
+      </w:pPr>
+      <w:r>
+        <w:rPr>
+          <w:szCs w:val="24"/>
+        </w:rPr>
+        <w:tab/>
+        <w:t>On peut remarquer que les constructeurs des classes Processing</w:t>
+      </w:r>
+      <w:r>
+        <w:rPr>
+          <w:szCs w:val="24"/>
+        </w:rPr>
+        <w:t>Panel</w:t>
+      </w:r>
+      <w:r>
+        <w:rPr>
+          <w:szCs w:val="24"/>
+        </w:rPr>
+        <w:t xml:space="preserve"> </w:t>
+      </w:r>
+      <w:r>
+        <w:rPr>
+          <w:szCs w:val="24"/>
+        </w:rPr>
+        <w:t>et ConversionPanel</w:t>
+      </w:r>
+      <w:r>
+        <w:rPr>
+          <w:szCs w:val="24"/>
+        </w:rPr>
+        <w:t xml:space="preserve"> </w:t>
+      </w:r>
+      <w:r>
+        <w:rPr>
+          <w:szCs w:val="24"/>
+        </w:rPr>
+        <w:t xml:space="preserve">sont privés, il est impossible d’instancier de l’extérieur des classes un Objet à partir de ces classes. </w:t>
+      </w:r>
+      <w:r>
+        <w:rPr>
+          <w:szCs w:val="24"/>
+        </w:rPr>
+        <w:t xml:space="preserve">Ces classes sont fédératrices elles instancient les modèles, </w:t>
+      </w:r>
+      <w:r>
+        <w:rPr>
+          <w:szCs w:val="24"/>
+        </w:rPr>
+        <w:t xml:space="preserve">les vues, </w:t>
+      </w:r>
+      <w:r>
+        <w:rPr>
+          <w:szCs w:val="24"/>
+        </w:rPr>
+        <w:t xml:space="preserve">les contrôleurs, les menus. Elles lient </w:t>
+      </w:r>
+      <w:r>
+        <w:rPr>
+          <w:szCs w:val="24"/>
+        </w:rPr>
+        <w:lastRenderedPageBreak/>
+        <w:t xml:space="preserve">les vues (Observers) au modèle (Observable) et les contrôleurs aux vues. Elles construisent les menus dans des méthodes internes et attribut des actions aux menus par le biais d’auditeurs anonymes </w:t>
+      </w:r>
+      <w:r>
+        <w:rPr>
+          <w:szCs w:val="24"/>
+        </w:rPr>
+        <w:t xml:space="preserve">etc. </w:t>
+      </w:r>
+      <w:r>
+        <w:rPr>
+          <w:szCs w:val="24"/>
+        </w:rPr>
+        <w:t xml:space="preserve"> </w:t>
+      </w:r>
+    </w:p>
+    <w:p>
+      <w:pPr>
+        <w:jc w:val="both"/>
+        <w:rPr>
+          <w:szCs w:val="24"/>
+        </w:rPr>
+      </w:pPr>
+    </w:p>
+    <w:p>
+      <w:pPr>
+        <w:jc w:val="center"/>
+        <w:rPr>
+          <w:szCs w:val="24"/>
+          <w:u w:val="single"/>
+        </w:rPr>
+      </w:pPr>
+      <w:r>
+        <w:rPr>
+          <w:szCs w:val="24"/>
+          <w:u w:val="single"/>
+        </w:rPr>
+        <w:t>4.2) PACKAGE files</w:t>
+      </w:r>
+    </w:p>
+    <w:p>
+      <w:pPr>
+        <w:jc w:val="both"/>
+        <w:rPr>
+          <w:szCs w:val="24"/>
+        </w:rPr>
+      </w:pPr>
+      <w:r>
+        <w:rPr>
+          <w:szCs w:val="24"/>
+        </w:rPr>
+        <w:tab/>
+      </w:r>
+      <w:r>
+        <w:rPr>
+          <w:szCs w:val="24"/>
+        </w:rPr>
+        <w:t xml:space="preserve">On peut remarquer l’emploi d’un </w:t>
+      </w:r>
+      <w:r>
+        <w:rPr>
+          <w:b/>
+          <w:szCs w:val="24"/>
+        </w:rPr>
+        <w:t>PATRON DE CONCEPTION STRATEGIE</w:t>
+      </w:r>
+      <w:r>
+        <w:rPr>
+          <w:szCs w:val="24"/>
+        </w:rPr>
+        <w:t xml:space="preserve">. Ce package files contient les objets qui représenteront nos fichiers </w:t>
+      </w:r>
+      <w:r>
+        <w:rPr>
+          <w:szCs w:val="24"/>
+        </w:rPr>
+        <w:t xml:space="preserve">dans le logiciel. </w:t>
+      </w:r>
+    </w:p>
+    <w:p>
+      <w:pPr>
+        <w:jc w:val="center"/>
+        <w:rPr>
+          <w:szCs w:val="24"/>
+          <w:u w:val="single"/>
+        </w:rPr>
+      </w:pPr>
+      <w:r>
+        <w:rPr>
+          <w:szCs w:val="24"/>
+          <w:u w:val="single"/>
+        </w:rPr>
+        <w:t>4.2.1) DIAGRAMME DE CLASSES</w:t>
+      </w:r>
+    </w:p>
+    <w:p>
+      <w:pPr>
+        <w:jc w:val="center"/>
+        <w:rPr>
+          <w:szCs w:val="24"/>
+          <w:u w:val="single"/>
+        </w:rPr>
+      </w:pPr>
+    </w:p>
+    <w:p>
+      <w:pPr>
+        <w:jc w:val="center"/>
+        <w:rPr>
+          <w:szCs w:val="24"/>
+          <w:u w:val="single"/>
+        </w:rPr>
+      </w:pPr>
+      <w:r>
+        <w:rPr>
+          <w:noProof/>
+        </w:rPr>
+        <w:drawing>
+          <wp:inline distT="0" distB="0" distL="0" distR="0">
+            <wp:extent cx="4582795" cy="5444490"/>
+            <wp:effectExtent l="0" t="0" r="8255" b="3810"/>
+            <wp:docPr id="195" name="Image 195"/>
+            <wp:cNvGraphicFramePr>
+              <a:graphicFrameLocks xmlns:a="http://schemas.openxmlformats.org/drawingml/2006/main" noChangeAspect="1"/>
+            </wp:cNvGraphicFramePr>
+            <a:graphic xmlns:a="http://schemas.openxmlformats.org/drawingml/2006/main">
+              <a:graphicData uri="http://schemas.openxmlformats.org/drawingml/2006/picture">
+                <pic:pic xmlns:pic="http://schemas.openxmlformats.org/drawingml/2006/picture">
+                  <pic:nvPicPr>
+                    <pic:cNvPr id="0" name="Picture 62"/>
+                    <pic:cNvPicPr>
+                      <a:picLocks noChangeAspect="1" noChangeArrowheads="1"/>
+                    </pic:cNvPicPr>
+                  </pic:nvPicPr>
+                  <pic:blipFill>
+                    <a:blip r:embed="rId27">
+                      <a:extLst>
+                        <a:ext uri="{28A0092B-C50C-407E-A947-70E740481C1C}">
+                          <a14:useLocalDpi xmlns:a14="http://schemas.microsoft.com/office/drawing/2010/main" val="0"/>
+                        </a:ext>
+                      </a:extLst>
+                    </a:blip>
+                    <a:srcRect/>
+                    <a:stretch>
+                      <a:fillRect/>
+                    </a:stretch>
+                  </pic:blipFill>
+                  <pic:spPr bwMode="auto">
+                    <a:xfrm>
+                      <a:off x="0" y="0"/>
+                      <a:ext cx="4582795" cy="5444490"/>
+                    </a:xfrm>
+                    <a:prstGeom prst="rect">
+                      <a:avLst/>
+                    </a:prstGeom>
+                    <a:noFill/>
+                    <a:ln>
+                      <a:noFill/>
+                    </a:ln>
+                  </pic:spPr>
+                </pic:pic>
+              </a:graphicData>
+            </a:graphic>
+          </wp:inline>
+        </w:drawing>
+      </w:r>
+    </w:p>
+    <w:p>
+      <w:pPr>
+        <w:jc w:val="center"/>
+        <w:rPr>
+          <w:szCs w:val="24"/>
+          <w:u w:val="single"/>
+        </w:rPr>
+      </w:pPr>
+    </w:p>
+    <w:p>
+      <w:pPr>
+        <w:jc w:val="center"/>
+        <w:rPr>
+          <w:szCs w:val="24"/>
+          <w:u w:val="single"/>
+        </w:rPr>
+      </w:pPr>
+    </w:p>
+    <w:p>
+      <w:pPr>
+        <w:jc w:val="center"/>
+        <w:rPr>
+          <w:szCs w:val="24"/>
+          <w:u w:val="single"/>
+        </w:rPr>
+      </w:pPr>
+      <w:r>
+        <w:rPr>
+          <w:szCs w:val="24"/>
+          <w:u w:val="single"/>
+        </w:rPr>
+        <w:lastRenderedPageBreak/>
+        <w:t>4.2.2) DESCRIPTION DU FONCTIONNEMENT</w:t>
+      </w:r>
+    </w:p>
+    <w:p>
+      <w:pPr>
+        <w:jc w:val="both"/>
+        <w:rPr>
+          <w:szCs w:val="24"/>
+        </w:rPr>
+      </w:pPr>
+      <w:r>
+        <w:rPr>
+          <w:szCs w:val="24"/>
+        </w:rPr>
+        <w:tab/>
+      </w:r>
+      <w:r>
+        <w:rPr>
+          <w:szCs w:val="24"/>
+        </w:rPr>
+        <w:t>SelectedFile</w:t>
+      </w:r>
+      <w:r>
+        <w:rPr>
+          <w:szCs w:val="24"/>
+        </w:rPr>
+        <w:t xml:space="preserve"> est la superclasse du package. L’idée est qu’on a besoin de savoir lorsqu’un fichier est sélectionné dans le logiciel, le booléen isSelected sert à cela. </w:t>
+      </w:r>
+      <w:r>
+        <w:rPr>
+          <w:szCs w:val="24"/>
+        </w:rPr>
+        <w:tab/>
+      </w:r>
+      <w:r>
+        <w:rPr>
+          <w:szCs w:val="24"/>
+        </w:rPr>
+        <w:tab/>
+      </w:r>
+      <w:r>
+        <w:rPr>
+          <w:szCs w:val="24"/>
+        </w:rPr>
+        <w:tab/>
+      </w:r>
+      <w:r>
+        <w:rPr>
+          <w:szCs w:val="24"/>
+        </w:rPr>
+        <w:tab/>
+        <w:t xml:space="preserve">ProcessingFile est une sous classe qui sert dans la fenêtre traitement. L’attribut duration informe de la durée en seconde du fichier, </w:t>
+      </w:r>
+      <w:r>
+        <w:rPr>
+          <w:szCs w:val="24"/>
+        </w:rPr>
+        <w:t xml:space="preserve">et les attributs </w:t>
+      </w:r>
+      <w:r>
+        <w:rPr>
+          <w:szCs w:val="24"/>
+        </w:rPr>
+        <w:t>processings</w:t>
+      </w:r>
+      <w:r>
+        <w:rPr>
+          <w:szCs w:val="24"/>
+        </w:rPr>
+        <w:t xml:space="preserve">, et </w:t>
+      </w:r>
+      <w:r>
+        <w:rPr>
+          <w:szCs w:val="24"/>
+        </w:rPr>
+        <w:t>performedProcessings</w:t>
+      </w:r>
+      <w:r>
+        <w:rPr>
+          <w:szCs w:val="24"/>
+        </w:rPr>
+        <w:t xml:space="preserve"> servent à </w:t>
+      </w:r>
+      <w:r>
+        <w:rPr>
+          <w:szCs w:val="24"/>
+        </w:rPr>
+        <w:t>ret</w:t>
+      </w:r>
+      <w:r>
+        <w:rPr>
+          <w:szCs w:val="24"/>
+        </w:rPr>
+        <w:t>enir</w:t>
+      </w:r>
+      <w:r>
+        <w:rPr>
+          <w:szCs w:val="24"/>
+        </w:rPr>
+        <w:t xml:space="preserve"> </w:t>
+      </w:r>
+      <w:r>
+        <w:rPr>
+          <w:szCs w:val="24"/>
+        </w:rPr>
+        <w:t>les traitements effectués</w:t>
+      </w:r>
+      <w:r>
+        <w:rPr>
+          <w:szCs w:val="24"/>
+        </w:rPr>
+        <w:t xml:space="preserve"> sur le fichier</w:t>
+      </w:r>
+      <w:r>
+        <w:rPr>
+          <w:szCs w:val="24"/>
+        </w:rPr>
+        <w:t xml:space="preserve">. </w:t>
+      </w:r>
+      <w:r>
+        <w:rPr>
+          <w:szCs w:val="24"/>
+        </w:rPr>
+        <w:tab/>
+      </w:r>
+      <w:r>
+        <w:rPr>
+          <w:szCs w:val="24"/>
+        </w:rPr>
+        <w:tab/>
+      </w:r>
+      <w:r>
+        <w:rPr>
+          <w:szCs w:val="24"/>
+        </w:rPr>
+        <w:tab/>
+      </w:r>
+      <w:bookmarkStart w:id="0" w:name="_GoBack"/>
+      <w:bookmarkEnd w:id="0"/>
+      <w:r>
+        <w:rPr>
+          <w:szCs w:val="24"/>
+        </w:rPr>
+        <w:tab/>
+      </w:r>
+      <w:r>
+        <w:rPr>
+          <w:szCs w:val="24"/>
+        </w:rPr>
+        <w:tab/>
+      </w:r>
+      <w:r>
+        <w:rPr>
+          <w:szCs w:val="24"/>
+        </w:rPr>
+        <w:tab/>
+        <w:t>SettingsFile est une sous classe qui sert dans la fenêtre conversion. Les attributs oldSettings et settings servent respectivement à retenir les paramètres anciens de la vidéo avant modification, et les paramètres actuels de la vidéo.</w:t>
+      </w:r>
+    </w:p>
+    <w:p>
+      <w:pPr>
+        <w:jc w:val="center"/>
+        <w:rPr>
+          <w:szCs w:val="24"/>
+          <w:u w:val="single"/>
+        </w:rPr>
+      </w:pPr>
+    </w:p>
+    <w:p>
+      <w:pPr>
+        <w:jc w:val="center"/>
+        <w:rPr>
+          <w:szCs w:val="24"/>
+          <w:u w:val="single"/>
+        </w:rPr>
+      </w:pPr>
+    </w:p>
+    <w:p>
+      <w:pPr>
+        <w:jc w:val="center"/>
+        <w:rPr>
+          <w:szCs w:val="24"/>
+          <w:u w:val="single"/>
+        </w:rPr>
+      </w:pPr>
+      <w:r>
+        <w:rPr>
+          <w:szCs w:val="24"/>
+          <w:u w:val="single"/>
+        </w:rPr>
+        <w:t>4.3) PACKAGE ffmpeg_tools</w:t>
+      </w:r>
+    </w:p>
+    <w:p>
+      <w:pPr>
+        <w:jc w:val="center"/>
+        <w:rPr>
+          <w:szCs w:val="24"/>
+          <w:u w:val="single"/>
+        </w:rPr>
+      </w:pPr>
+      <w:r>
+        <w:rPr>
+          <w:szCs w:val="24"/>
+          <w:u w:val="single"/>
+        </w:rPr>
+        <w:t>4.3.1) DIAGRAMME DE CLASSES</w:t>
+      </w:r>
+    </w:p>
+    <w:p>
+      <w:pPr>
+        <w:jc w:val="center"/>
+        <w:rPr>
+          <w:szCs w:val="24"/>
+          <w:u w:val="single"/>
+        </w:rPr>
+      </w:pPr>
+      <w:r>
+        <w:rPr>
+          <w:szCs w:val="24"/>
+          <w:u w:val="single"/>
+        </w:rPr>
+        <w:t>4.3.2) DESCRIPTION DU FONCTIONNEMENT</w:t>
+      </w:r>
+    </w:p>
+    <w:p>
+      <w:pPr>
+        <w:jc w:val="center"/>
+        <w:rPr>
+          <w:szCs w:val="24"/>
+          <w:u w:val="single"/>
+        </w:rPr>
+      </w:pPr>
+      <w:r>
+        <w:rPr>
+          <w:szCs w:val="24"/>
+          <w:u w:val="single"/>
+        </w:rPr>
+        <w:t>4.4) PACKAGE tools</w:t>
+      </w:r>
+    </w:p>
+    <w:p>
+      <w:pPr>
+        <w:jc w:val="center"/>
+        <w:rPr>
+          <w:szCs w:val="24"/>
+          <w:u w:val="single"/>
+        </w:rPr>
+      </w:pPr>
+      <w:r>
+        <w:rPr>
+          <w:szCs w:val="24"/>
+          <w:u w:val="single"/>
+        </w:rPr>
+        <w:t>4.4.1) DIAGRAMME DE CLASSES</w:t>
+      </w:r>
+    </w:p>
+    <w:p>
+      <w:pPr>
+        <w:jc w:val="center"/>
+        <w:rPr>
+          <w:szCs w:val="24"/>
+          <w:u w:val="single"/>
+        </w:rPr>
+      </w:pPr>
+      <w:r>
+        <w:rPr>
+          <w:szCs w:val="24"/>
+          <w:u w:val="single"/>
+        </w:rPr>
+        <w:t>4.4.2) DESCRIPTION DU FONCTIONNEMENT</w:t>
+      </w:r>
+    </w:p>
+    <w:p>
+      <w:pPr>
+        <w:jc w:val="center"/>
+        <w:rPr>
+          <w:szCs w:val="24"/>
+          <w:u w:val="single"/>
+        </w:rPr>
+      </w:pPr>
+      <w:r>
+        <w:rPr>
+          <w:szCs w:val="24"/>
+          <w:u w:val="single"/>
+        </w:rPr>
+        <w:t>4.5) PACKAGE gui_processing</w:t>
+      </w:r>
+    </w:p>
+    <w:p>
+      <w:pPr>
+        <w:jc w:val="center"/>
+        <w:rPr>
+          <w:szCs w:val="24"/>
+          <w:u w:val="single"/>
+        </w:rPr>
+      </w:pPr>
+      <w:r>
+        <w:rPr>
+          <w:szCs w:val="24"/>
+          <w:u w:val="single"/>
+        </w:rPr>
+        <w:t>4.5.1) DIAGRAMME DE CLASSES</w:t>
+      </w:r>
+    </w:p>
+    <w:p>
+      <w:pPr>
+        <w:jc w:val="center"/>
+        <w:rPr>
+          <w:szCs w:val="24"/>
+          <w:u w:val="single"/>
+        </w:rPr>
+      </w:pPr>
+      <w:r>
+        <w:rPr>
+          <w:szCs w:val="24"/>
+          <w:u w:val="single"/>
+        </w:rPr>
+        <w:t>4.5.2) DESCRIPTION DU FONCTIONNEMENT</w:t>
+      </w:r>
+    </w:p>
+    <w:p>
+      <w:pPr>
+        <w:jc w:val="center"/>
+        <w:rPr>
+          <w:szCs w:val="24"/>
+          <w:u w:val="single"/>
+        </w:rPr>
+      </w:pPr>
+      <w:r>
+        <w:rPr>
+          <w:szCs w:val="24"/>
+          <w:u w:val="single"/>
+        </w:rPr>
+        <w:t>4.6) PACKAGE gui_conversion</w:t>
+      </w:r>
+    </w:p>
+    <w:p>
+      <w:pPr>
+        <w:jc w:val="center"/>
+        <w:rPr>
+          <w:szCs w:val="24"/>
+          <w:u w:val="single"/>
+        </w:rPr>
+      </w:pPr>
+      <w:r>
+        <w:rPr>
+          <w:szCs w:val="24"/>
+          <w:u w:val="single"/>
+        </w:rPr>
+        <w:t>4.6.1) DIAGRAMME DE CLASSES</w:t>
+      </w:r>
+    </w:p>
+    <w:p>
+      <w:pPr>
+        <w:jc w:val="center"/>
+        <w:rPr>
+          <w:szCs w:val="24"/>
+          <w:u w:val="single"/>
+        </w:rPr>
+      </w:pPr>
+      <w:r>
+        <w:rPr>
+          <w:szCs w:val="24"/>
+          <w:u w:val="single"/>
+        </w:rPr>
+        <w:t>4.6.2) DESCRIPTION DU FONCTIONNEMENT</w:t>
+      </w:r>
+    </w:p>
+    <w:p>
+      <w:pPr>
         <w:rPr>
           <w:u w:val="single"/>
         </w:rPr>
@@ -8824,8 +10137,8 @@
       </w:pPr>
     </w:p>
     <w:sectPr>
-      <w:headerReference w:type="default" r:id="rId26"/>
-      <w:footerReference w:type="default" r:id="rId27"/>
+      <w:headerReference w:type="default" r:id="rId28"/>
+      <w:footerReference w:type="default" r:id="rId29"/>
       <w:pgSz w:w="11906" w:h="16838"/>
       <w:pgMar w:top="1417" w:right="1417" w:bottom="1417" w:left="1417" w:header="708" w:footer="708" w:gutter="0"/>
       <w:cols w:space="708"/>

</xml_diff>

<commit_message>
ajout des focntionnalites pour l'iteration 1
</commit_message>
<xml_diff>
--- a/doc/EtudePrealableS22Realisation_d_une_interface_graphique_pour_un_logiciel_de_traitement_video.docx
+++ b/doc/EtudePrealableS22Realisation_d_une_interface_graphique_pour_un_logiciel_de_traitement_video.docx
@@ -1944,20 +1944,41 @@
       <w:pPr>
         <w:rPr>
           <w:szCs w:val="24"/>
-        </w:rPr>
-      </w:pPr>
-    </w:p>
-    <w:p>
-      <w:pPr>
-        <w:rPr>
-          <w:u w:val="single"/>
-        </w:rPr>
-      </w:pPr>
-      <w:r>
-        <w:rPr>
-          <w:u w:val="single"/>
-        </w:rPr>
-        <w:t>5</w:t>
+          <w:u w:val="single"/>
+        </w:rPr>
+      </w:pPr>
+      <w:r>
+        <w:rPr>
+          <w:szCs w:val="24"/>
+          <w:u w:val="single"/>
+        </w:rPr>
+        <w:t>5) LISTE DES FONCTIONNALITES POUR LA PREMIERE ITERATION</w:t>
+      </w:r>
+    </w:p>
+    <w:p>
+      <w:pPr>
+        <w:rPr>
+          <w:szCs w:val="24"/>
+        </w:rPr>
+      </w:pPr>
+      <w:r>
+        <w:rPr>
+          <w:szCs w:val="24"/>
+        </w:rPr>
+        <w:t>__________________________________________________________________________________</w:t>
+      </w:r>
+    </w:p>
+    <w:p>
+      <w:pPr>
+        <w:rPr>
+          <w:u w:val="single"/>
+        </w:rPr>
+      </w:pPr>
+      <w:r>
+        <w:rPr>
+          <w:u w:val="single"/>
+        </w:rPr>
+        <w:t>6</w:t>
       </w:r>
       <w:r>
         <w:rPr>
@@ -2090,8 +2111,6 @@
           <w:u w:val="single"/>
         </w:rPr>
       </w:pPr>
-      <w:bookmarkStart w:id="0" w:name="_GoBack"/>
-      <w:bookmarkEnd w:id="0"/>
     </w:p>
     <w:p>
       <w:pPr>
@@ -2170,7 +2189,6 @@
           <w:sz w:val="24"/>
           <w:u w:val="single"/>
         </w:rPr>
-        <w:lastRenderedPageBreak/>
         <w:t xml:space="preserve">0) </w:t>
       </w:r>
       <w:r>
@@ -3261,14 +3279,23 @@
           <w:sz w:val="24"/>
           <w:szCs w:val="24"/>
         </w:rPr>
-        <w:t xml:space="preserve">, les </w:t>
-      </w:r>
+        <w:t xml:space="preserve">, </w:t>
+      </w:r>
+      <w:proofErr w:type="gramStart"/>
       <w:r>
         <w:rPr>
           <w:color w:val="C00000"/>
           <w:sz w:val="24"/>
           <w:szCs w:val="24"/>
         </w:rPr>
+        <w:t xml:space="preserve">les </w:t>
+      </w:r>
+      <w:r>
+        <w:rPr>
+          <w:color w:val="C00000"/>
+          <w:sz w:val="24"/>
+          <w:szCs w:val="24"/>
+        </w:rPr>
         <w:t>fichier</w:t>
       </w:r>
       <w:r>
@@ -3287,6 +3314,7 @@
         </w:rPr>
         <w:t xml:space="preserve"> audio</w:t>
       </w:r>
+      <w:proofErr w:type="gramEnd"/>
       <w:r>
         <w:rPr>
           <w:color w:val="C00000"/>
@@ -7255,6 +7283,7 @@
         </w:rPr>
         <w:t>dans le menu Fichier, normalement il y a aussi « </w:t>
       </w:r>
+      <w:proofErr w:type="gramStart"/>
       <w:r>
         <w:rPr>
           <w:color w:val="000000" w:themeColor="text1"/>
@@ -7262,6 +7291,7 @@
         </w:rPr>
         <w:t>Supprimer</w:t>
       </w:r>
+      <w:proofErr w:type="gramEnd"/>
       <w:r>
         <w:rPr>
           <w:color w:val="000000" w:themeColor="text1"/>
@@ -7369,24 +7399,30 @@
           <w:szCs w:val="24"/>
         </w:rPr>
       </w:pPr>
+    </w:p>
+    <w:p>
+      <w:pPr>
+        <w:jc w:val="both"/>
+        <w:rPr>
+          <w:szCs w:val="24"/>
+        </w:rPr>
+      </w:pPr>
+      <w:r>
+        <w:rPr>
+          <w:szCs w:val="24"/>
+        </w:rPr>
+        <w:t xml:space="preserve">     </w:t>
+      </w:r>
       <w:r>
         <w:rPr>
           <w:noProof/>
-          <w:u w:val="single"/>
+          <w:szCs w:val="24"/>
         </w:rPr>
         <w:drawing>
-          <wp:anchor distT="0" distB="0" distL="114300" distR="114300" simplePos="0" relativeHeight="251670528" behindDoc="0" locked="0" layoutInCell="1" allowOverlap="1" wp14:anchorId="246582EB" wp14:editId="7F32E6AD">
-            <wp:simplePos x="0" y="0"/>
-            <wp:positionH relativeFrom="column">
-              <wp:posOffset>221295</wp:posOffset>
-            </wp:positionH>
-            <wp:positionV relativeFrom="paragraph">
-              <wp:posOffset>173355</wp:posOffset>
-            </wp:positionV>
-            <wp:extent cx="5361940" cy="3636645"/>
-            <wp:effectExtent l="0" t="0" r="0" b="1905"/>
-            <wp:wrapNone/>
-            <wp:docPr id="18" name="Image 18"/>
+          <wp:inline distT="0" distB="0" distL="0" distR="0" wp14:anchorId="2B89732C" wp14:editId="4DDF058C">
+            <wp:extent cx="5284470" cy="3622675"/>
+            <wp:effectExtent l="0" t="0" r="0" b="0"/>
+            <wp:docPr id="4" name="Image 4"/>
             <wp:cNvGraphicFramePr>
               <a:graphicFrameLocks xmlns:a="http://schemas.openxmlformats.org/drawingml/2006/main" noChangeAspect="1"/>
             </wp:cNvGraphicFramePr>
@@ -7394,7 +7430,7 @@
               <a:graphicData uri="http://schemas.openxmlformats.org/drawingml/2006/picture">
                 <pic:pic xmlns:pic="http://schemas.openxmlformats.org/drawingml/2006/picture">
                   <pic:nvPicPr>
-                    <pic:cNvPr id="0" name="Picture 24"/>
+                    <pic:cNvPr id="0" name="Picture 1"/>
                     <pic:cNvPicPr>
                       <a:picLocks noChangeAspect="1" noChangeArrowheads="1"/>
                     </pic:cNvPicPr>
@@ -7415,7 +7451,7 @@
                   <pic:spPr bwMode="auto">
                     <a:xfrm>
                       <a:off x="0" y="0"/>
-                      <a:ext cx="5361940" cy="3636645"/>
+                      <a:ext cx="5284470" cy="3622675"/>
                     </a:xfrm>
                     <a:prstGeom prst="rect">
                       <a:avLst/>
@@ -7428,123 +7464,19 @@
                 </pic:pic>
               </a:graphicData>
             </a:graphic>
-            <wp14:sizeRelH relativeFrom="page">
-              <wp14:pctWidth>0</wp14:pctWidth>
-            </wp14:sizeRelH>
-            <wp14:sizeRelV relativeFrom="page">
-              <wp14:pctHeight>0</wp14:pctHeight>
-            </wp14:sizeRelV>
-          </wp:anchor>
+          </wp:inline>
         </w:drawing>
       </w:r>
     </w:p>
     <w:p>
       <w:pPr>
-        <w:jc w:val="both"/>
-        <w:rPr>
-          <w:szCs w:val="24"/>
-        </w:rPr>
-      </w:pPr>
-      <w:r>
-        <w:rPr>
-          <w:szCs w:val="24"/>
-        </w:rPr>
-        <w:t xml:space="preserve">     </w:t>
-      </w:r>
-    </w:p>
-    <w:p>
-      <w:pPr>
         <w:jc w:val="center"/>
         <w:rPr>
           <w:szCs w:val="24"/>
         </w:rPr>
       </w:pPr>
-    </w:p>
-    <w:p>
-      <w:pPr>
-        <w:jc w:val="center"/>
-        <w:rPr>
-          <w:szCs w:val="24"/>
-        </w:rPr>
-      </w:pPr>
-      <w:r>
-        <w:rPr>
-          <w:szCs w:val="24"/>
-        </w:rPr>
-        <w:t xml:space="preserve"> </w:t>
-      </w:r>
-    </w:p>
-    <w:p>
-      <w:pPr>
-        <w:rPr>
-          <w:szCs w:val="24"/>
-          <w:u w:val="single"/>
-        </w:rPr>
-      </w:pPr>
-    </w:p>
-    <w:p>
-      <w:pPr>
-        <w:rPr>
-          <w:szCs w:val="24"/>
-          <w:u w:val="single"/>
-        </w:rPr>
-      </w:pPr>
-    </w:p>
-    <w:p>
-      <w:pPr>
-        <w:rPr>
-          <w:szCs w:val="24"/>
-          <w:u w:val="single"/>
-        </w:rPr>
-      </w:pPr>
-    </w:p>
-    <w:p>
-      <w:pPr>
-        <w:rPr>
-          <w:szCs w:val="24"/>
-          <w:u w:val="single"/>
-        </w:rPr>
-      </w:pPr>
-    </w:p>
-    <w:p>
-      <w:pPr>
-        <w:rPr>
-          <w:szCs w:val="24"/>
-          <w:u w:val="single"/>
-        </w:rPr>
-      </w:pPr>
-    </w:p>
-    <w:p>
-      <w:pPr>
-        <w:rPr>
-          <w:szCs w:val="24"/>
-          <w:u w:val="single"/>
-        </w:rPr>
-      </w:pPr>
-    </w:p>
-    <w:p>
-      <w:pPr>
-        <w:rPr>
-          <w:szCs w:val="24"/>
-          <w:u w:val="single"/>
-        </w:rPr>
-      </w:pPr>
-    </w:p>
-    <w:p>
-      <w:pPr>
-        <w:rPr>
-          <w:szCs w:val="24"/>
-          <w:u w:val="single"/>
-        </w:rPr>
-      </w:pPr>
-    </w:p>
-    <w:p>
-      <w:pPr>
-        <w:rPr>
-          <w:szCs w:val="24"/>
-          <w:u w:val="single"/>
-        </w:rPr>
-      </w:pPr>
+      <w:bookmarkStart w:id="0" w:name="_GoBack"/>
+      <w:bookmarkEnd w:id="0"/>
       <w:r>
         <w:rPr>
           <w:noProof/>
@@ -11794,20 +11726,193 @@
       <w:pPr>
         <w:jc w:val="center"/>
         <w:rPr>
-          <w:u w:val="single"/>
-        </w:rPr>
-      </w:pPr>
-      <w:r>
-        <w:rPr>
-          <w:u w:val="single"/>
-        </w:rPr>
-        <w:t xml:space="preserve">5) </w:t>
-      </w:r>
-      <w:r>
-        <w:rPr>
-          <w:u w:val="single"/>
-        </w:rPr>
-        <w:t>CONCLUSION</w:t>
+          <w:szCs w:val="24"/>
+          <w:u w:val="single"/>
+        </w:rPr>
+      </w:pPr>
+      <w:r>
+        <w:rPr>
+          <w:szCs w:val="24"/>
+          <w:u w:val="single"/>
+        </w:rPr>
+        <w:t>5) LISTE DES FONCTIONNALITES POUR LA PREMIERE ITERATION</w:t>
+      </w:r>
+    </w:p>
+    <w:p>
+      <w:r>
+        <w:t>Pour la première itération, nous avons choisi d’implémenter les fonctionnalités suivantes :</w:t>
+      </w:r>
+    </w:p>
+    <w:p>
+      <w:r>
+        <w:t>- Mise en place du package d’interfaçage de FFMPEG</w:t>
+      </w:r>
+      <w:r>
+        <w:t xml:space="preserve"> avec JAVA</w:t>
+      </w:r>
+      <w:r>
+        <w:t xml:space="preserve"> (ffmpeg_tools)</w:t>
+      </w:r>
+    </w:p>
+    <w:p>
+      <w:r>
+        <w:t xml:space="preserve">- Mise en place </w:t>
+      </w:r>
+      <w:r>
+        <w:t>de</w:t>
+      </w:r>
+      <w:r>
+        <w:t xml:space="preserve"> 3 </w:t>
+      </w:r>
+      <w:r>
+        <w:t>programmes</w:t>
+      </w:r>
+      <w:r>
+        <w:t xml:space="preserve"> fédérateurs</w:t>
+      </w:r>
+      <w:r>
+        <w:t xml:space="preserve"> </w:t>
+      </w:r>
+      <w:r>
+        <w:t>(</w:t>
+      </w:r>
+      <w:r>
+        <w:t xml:space="preserve">Main, </w:t>
+      </w:r>
+      <w:r>
+        <w:t>OpeningWindow</w:t>
+      </w:r>
+      <w:r>
+        <w:t>,  ConversionPanel</w:t>
+      </w:r>
+      <w:r>
+        <w:t>)</w:t>
+      </w:r>
+    </w:p>
+    <w:p>
+      <w:r>
+        <w:t xml:space="preserve">- Mise en place </w:t>
+      </w:r>
+      <w:r>
+        <w:t>de la fenêtre de conversion</w:t>
+      </w:r>
+    </w:p>
+    <w:p>
+      <w:r>
+        <w:t xml:space="preserve">- Implémentations des fonctionnalités </w:t>
+      </w:r>
+      <w:r>
+        <w:t xml:space="preserve">suivantes </w:t>
+      </w:r>
+      <w:r>
+        <w:t xml:space="preserve">de </w:t>
+      </w:r>
+      <w:r>
+        <w:t xml:space="preserve">la fenêtre </w:t>
+      </w:r>
+      <w:r>
+        <w:t xml:space="preserve">conversion  : </w:t>
+      </w:r>
+    </w:p>
+    <w:p>
+      <w:pPr>
+        <w:pStyle w:val="Paragraphedeliste"/>
+        <w:numPr>
+          <w:ilvl w:val="0"/>
+          <w:numId w:val="22"/>
+        </w:numPr>
+      </w:pPr>
+      <w:r>
+        <w:t>Conversion d’une vidéo vers une vidéo d’un autre format</w:t>
+      </w:r>
+    </w:p>
+    <w:p>
+      <w:pPr>
+        <w:pStyle w:val="Paragraphedeliste"/>
+        <w:numPr>
+          <w:ilvl w:val="0"/>
+          <w:numId w:val="22"/>
+        </w:numPr>
+      </w:pPr>
+      <w:r>
+        <w:t>Mise en place de la bibliothèque</w:t>
+      </w:r>
+    </w:p>
+    <w:p>
+      <w:pPr>
+        <w:pStyle w:val="Paragraphedeliste"/>
+        <w:numPr>
+          <w:ilvl w:val="0"/>
+          <w:numId w:val="22"/>
+        </w:numPr>
+      </w:pPr>
+      <w:r>
+        <w:t>Importer une ou plusieurs vidéos dans la bibliothèque</w:t>
+      </w:r>
+    </w:p>
+    <w:p>
+      <w:pPr>
+        <w:pStyle w:val="Paragraphedeliste"/>
+        <w:numPr>
+          <w:ilvl w:val="0"/>
+          <w:numId w:val="22"/>
+        </w:numPr>
+      </w:pPr>
+      <w:r>
+        <w:t>Vider toute la bibliothèque</w:t>
+      </w:r>
+    </w:p>
+    <w:p>
+      <w:pPr>
+        <w:pStyle w:val="Paragraphedeliste"/>
+        <w:numPr>
+          <w:ilvl w:val="0"/>
+          <w:numId w:val="22"/>
+        </w:numPr>
+      </w:pPr>
+      <w:r>
+        <w:t>Supprimer un ou plusieurs fichiers sélectionnés dans la bibliothèque</w:t>
+      </w:r>
+    </w:p>
+    <w:p>
+      <w:pPr>
+        <w:pStyle w:val="Paragraphedeliste"/>
+        <w:numPr>
+          <w:ilvl w:val="0"/>
+          <w:numId w:val="22"/>
+        </w:numPr>
+      </w:pPr>
+      <w:r>
+        <w:t>Extraire le son d’une vidé</w:t>
+      </w:r>
+      <w:r>
+        <w:t>o</w:t>
+      </w:r>
+    </w:p>
+    <w:p>
+      <w:pPr>
+        <w:jc w:val="both"/>
+      </w:pPr>
+      <w:r>
+        <w:t xml:space="preserve">Nous avons donc choisi pour la première itération de nous centrer </w:t>
+      </w:r>
+      <w:r>
+        <w:t xml:space="preserve">sur l’interfaçage de FFmpeg, et sur le début du développement de la fenêtre de conversion. </w:t>
+      </w:r>
+    </w:p>
+    <w:p>
+      <w:pPr>
+        <w:jc w:val="center"/>
+        <w:rPr>
+          <w:u w:val="single"/>
+        </w:rPr>
+      </w:pPr>
+      <w:r>
+        <w:rPr>
+          <w:u w:val="single"/>
+        </w:rPr>
+        <w:lastRenderedPageBreak/>
+        <w:t>6) CONCLUSION</w:t>
       </w:r>
     </w:p>
     <w:p>
@@ -14198,6 +14303,119 @@
     </w:lvl>
   </w:abstractNum>
   <w:abstractNum w:abstractNumId="14" w15:restartNumberingAfterBreak="0">
+    <w:nsid w:val="4325238F"/>
+    <w:multiLevelType w:val="hybridMultilevel"/>
+    <w:tmpl w:val="CC208372"/>
+    <w:lvl w:ilvl="0" w:tplc="040C0001">
+      <w:start w:val="1"/>
+      <w:numFmt w:val="bullet"/>
+      <w:lvlText w:val=""/>
+      <w:lvlJc w:val="left"/>
+      <w:pPr>
+        <w:ind w:left="1426" w:hanging="360"/>
+      </w:pPr>
+      <w:rPr>
+        <w:rFonts w:ascii="Symbol" w:hAnsi="Symbol" w:hint="default"/>
+      </w:rPr>
+    </w:lvl>
+    <w:lvl w:ilvl="1" w:tplc="040C0003" w:tentative="1">
+      <w:start w:val="1"/>
+      <w:numFmt w:val="bullet"/>
+      <w:lvlText w:val="o"/>
+      <w:lvlJc w:val="left"/>
+      <w:pPr>
+        <w:ind w:left="2146" w:hanging="360"/>
+      </w:pPr>
+      <w:rPr>
+        <w:rFonts w:ascii="Courier New" w:hAnsi="Courier New" w:cs="Courier New" w:hint="default"/>
+      </w:rPr>
+    </w:lvl>
+    <w:lvl w:ilvl="2" w:tplc="040C0005" w:tentative="1">
+      <w:start w:val="1"/>
+      <w:numFmt w:val="bullet"/>
+      <w:lvlText w:val=""/>
+      <w:lvlJc w:val="left"/>
+      <w:pPr>
+        <w:ind w:left="2866" w:hanging="360"/>
+      </w:pPr>
+      <w:rPr>
+        <w:rFonts w:ascii="Wingdings" w:hAnsi="Wingdings" w:hint="default"/>
+      </w:rPr>
+    </w:lvl>
+    <w:lvl w:ilvl="3" w:tplc="040C0001" w:tentative="1">
+      <w:start w:val="1"/>
+      <w:numFmt w:val="bullet"/>
+      <w:lvlText w:val=""/>
+      <w:lvlJc w:val="left"/>
+      <w:pPr>
+        <w:ind w:left="3586" w:hanging="360"/>
+      </w:pPr>
+      <w:rPr>
+        <w:rFonts w:ascii="Symbol" w:hAnsi="Symbol" w:hint="default"/>
+      </w:rPr>
+    </w:lvl>
+    <w:lvl w:ilvl="4" w:tplc="040C0003" w:tentative="1">
+      <w:start w:val="1"/>
+      <w:numFmt w:val="bullet"/>
+      <w:lvlText w:val="o"/>
+      <w:lvlJc w:val="left"/>
+      <w:pPr>
+        <w:ind w:left="4306" w:hanging="360"/>
+      </w:pPr>
+      <w:rPr>
+        <w:rFonts w:ascii="Courier New" w:hAnsi="Courier New" w:cs="Courier New" w:hint="default"/>
+      </w:rPr>
+    </w:lvl>
+    <w:lvl w:ilvl="5" w:tplc="040C0005" w:tentative="1">
+      <w:start w:val="1"/>
+      <w:numFmt w:val="bullet"/>
+      <w:lvlText w:val=""/>
+      <w:lvlJc w:val="left"/>
+      <w:pPr>
+        <w:ind w:left="5026" w:hanging="360"/>
+      </w:pPr>
+      <w:rPr>
+        <w:rFonts w:ascii="Wingdings" w:hAnsi="Wingdings" w:hint="default"/>
+      </w:rPr>
+    </w:lvl>
+    <w:lvl w:ilvl="6" w:tplc="040C0001" w:tentative="1">
+      <w:start w:val="1"/>
+      <w:numFmt w:val="bullet"/>
+      <w:lvlText w:val=""/>
+      <w:lvlJc w:val="left"/>
+      <w:pPr>
+        <w:ind w:left="5746" w:hanging="360"/>
+      </w:pPr>
+      <w:rPr>
+        <w:rFonts w:ascii="Symbol" w:hAnsi="Symbol" w:hint="default"/>
+      </w:rPr>
+    </w:lvl>
+    <w:lvl w:ilvl="7" w:tplc="040C0003" w:tentative="1">
+      <w:start w:val="1"/>
+      <w:numFmt w:val="bullet"/>
+      <w:lvlText w:val="o"/>
+      <w:lvlJc w:val="left"/>
+      <w:pPr>
+        <w:ind w:left="6466" w:hanging="360"/>
+      </w:pPr>
+      <w:rPr>
+        <w:rFonts w:ascii="Courier New" w:hAnsi="Courier New" w:cs="Courier New" w:hint="default"/>
+      </w:rPr>
+    </w:lvl>
+    <w:lvl w:ilvl="8" w:tplc="040C0005" w:tentative="1">
+      <w:start w:val="1"/>
+      <w:numFmt w:val="bullet"/>
+      <w:lvlText w:val=""/>
+      <w:lvlJc w:val="left"/>
+      <w:pPr>
+        <w:ind w:left="7186" w:hanging="360"/>
+      </w:pPr>
+      <w:rPr>
+        <w:rFonts w:ascii="Wingdings" w:hAnsi="Wingdings" w:hint="default"/>
+      </w:rPr>
+    </w:lvl>
+  </w:abstractNum>
+  <w:abstractNum w:abstractNumId="15" w15:restartNumberingAfterBreak="0">
     <w:nsid w:val="447F0891"/>
     <w:multiLevelType w:val="multilevel"/>
     <w:tmpl w:val="A8320330"/>
@@ -14346,7 +14564,7 @@
       </w:rPr>
     </w:lvl>
   </w:abstractNum>
-  <w:abstractNum w:abstractNumId="15" w15:restartNumberingAfterBreak="0">
+  <w:abstractNum w:abstractNumId="16" w15:restartNumberingAfterBreak="0">
     <w:nsid w:val="506166F9"/>
     <w:multiLevelType w:val="hybridMultilevel"/>
     <w:tmpl w:val="6AB0487C"/>
@@ -14459,7 +14677,7 @@
       </w:rPr>
     </w:lvl>
   </w:abstractNum>
-  <w:abstractNum w:abstractNumId="16" w15:restartNumberingAfterBreak="0">
+  <w:abstractNum w:abstractNumId="17" w15:restartNumberingAfterBreak="0">
     <w:nsid w:val="52EA1092"/>
     <w:multiLevelType w:val="multilevel"/>
     <w:tmpl w:val="E9AAE0D2"/>
@@ -14608,7 +14826,7 @@
       </w:rPr>
     </w:lvl>
   </w:abstractNum>
-  <w:abstractNum w:abstractNumId="17" w15:restartNumberingAfterBreak="0">
+  <w:abstractNum w:abstractNumId="18" w15:restartNumberingAfterBreak="0">
     <w:nsid w:val="5524046B"/>
     <w:multiLevelType w:val="multilevel"/>
     <w:tmpl w:val="489C04E4"/>
@@ -14757,7 +14975,7 @@
       </w:rPr>
     </w:lvl>
   </w:abstractNum>
-  <w:abstractNum w:abstractNumId="18" w15:restartNumberingAfterBreak="0">
+  <w:abstractNum w:abstractNumId="19" w15:restartNumberingAfterBreak="0">
     <w:nsid w:val="5D071BBF"/>
     <w:multiLevelType w:val="multilevel"/>
     <w:tmpl w:val="70307CAE"/>
@@ -14906,7 +15124,7 @@
       </w:rPr>
     </w:lvl>
   </w:abstractNum>
-  <w:abstractNum w:abstractNumId="19" w15:restartNumberingAfterBreak="0">
+  <w:abstractNum w:abstractNumId="20" w15:restartNumberingAfterBreak="0">
     <w:nsid w:val="5E18132E"/>
     <w:multiLevelType w:val="multilevel"/>
     <w:tmpl w:val="F744A5CC"/>
@@ -15019,7 +15237,7 @@
       </w:rPr>
     </w:lvl>
   </w:abstractNum>
-  <w:abstractNum w:abstractNumId="20" w15:restartNumberingAfterBreak="0">
+  <w:abstractNum w:abstractNumId="21" w15:restartNumberingAfterBreak="0">
     <w:nsid w:val="75D360D8"/>
     <w:multiLevelType w:val="multilevel"/>
     <w:tmpl w:val="0F32513C"/>
@@ -15175,7 +15393,7 @@
     <w:abstractNumId w:val="8"/>
   </w:num>
   <w:num w:numId="3">
-    <w:abstractNumId w:val="17"/>
+    <w:abstractNumId w:val="18"/>
   </w:num>
   <w:num w:numId="4">
     <w:abstractNumId w:val="0"/>
@@ -15190,13 +15408,13 @@
     <w:abstractNumId w:val="13"/>
   </w:num>
   <w:num w:numId="8">
-    <w:abstractNumId w:val="20"/>
+    <w:abstractNumId w:val="21"/>
   </w:num>
   <w:num w:numId="9">
-    <w:abstractNumId w:val="18"/>
+    <w:abstractNumId w:val="19"/>
   </w:num>
   <w:num w:numId="10">
-    <w:abstractNumId w:val="16"/>
+    <w:abstractNumId w:val="17"/>
   </w:num>
   <w:num w:numId="11">
     <w:abstractNumId w:val="3"/>
@@ -15220,16 +15438,19 @@
     <w:abstractNumId w:val="6"/>
   </w:num>
   <w:num w:numId="18">
-    <w:abstractNumId w:val="19"/>
+    <w:abstractNumId w:val="20"/>
   </w:num>
   <w:num w:numId="19">
     <w:abstractNumId w:val="2"/>
   </w:num>
   <w:num w:numId="20">
-    <w:abstractNumId w:val="14"/>
+    <w:abstractNumId w:val="15"/>
   </w:num>
   <w:num w:numId="21">
-    <w:abstractNumId w:val="15"/>
+    <w:abstractNumId w:val="16"/>
+  </w:num>
+  <w:num w:numId="22">
+    <w:abstractNumId w:val="14"/>
   </w:num>
 </w:numbering>
 </file>

</xml_diff>

<commit_message>
Correction de fautes dans les diagrammes de classes.
</commit_message>
<xml_diff>
--- a/doc/EtudePrealableS22Realisation_d_une_interface_graphique_pour_un_logiciel_de_traitement_video.docx
+++ b/doc/EtudePrealableS22Realisation_d_une_interface_graphique_pour_un_logiciel_de_traitement_video.docx
@@ -7475,8 +7475,6 @@
           <w:szCs w:val="24"/>
         </w:rPr>
       </w:pPr>
-      <w:bookmarkStart w:id="0" w:name="_GoBack"/>
-      <w:bookmarkEnd w:id="0"/>
       <w:r>
         <w:rPr>
           <w:noProof/>
@@ -9721,10 +9719,10 @@
           <w:noProof/>
         </w:rPr>
         <w:drawing>
-          <wp:inline distT="0" distB="0" distL="0" distR="0" wp14:anchorId="504C8E5D" wp14:editId="23FE6A44">
-            <wp:extent cx="4582795" cy="5444490"/>
-            <wp:effectExtent l="0" t="0" r="8255" b="3810"/>
-            <wp:docPr id="196" name="Image 196"/>
+          <wp:inline distT="0" distB="0" distL="0" distR="0" wp14:anchorId="5C160242" wp14:editId="08F2A1E7">
+            <wp:extent cx="4582160" cy="5446395"/>
+            <wp:effectExtent l="0" t="0" r="8890" b="1905"/>
+            <wp:docPr id="6" name="Image 6"/>
             <wp:cNvGraphicFramePr>
               <a:graphicFrameLocks xmlns:a="http://schemas.openxmlformats.org/drawingml/2006/main" noChangeAspect="1"/>
             </wp:cNvGraphicFramePr>
@@ -9732,7 +9730,7 @@
               <a:graphicData uri="http://schemas.openxmlformats.org/drawingml/2006/picture">
                 <pic:pic xmlns:pic="http://schemas.openxmlformats.org/drawingml/2006/picture">
                   <pic:nvPicPr>
-                    <pic:cNvPr id="0" name="Picture 64"/>
+                    <pic:cNvPr id="0" name="Picture 1"/>
                     <pic:cNvPicPr>
                       <a:picLocks noChangeAspect="1" noChangeArrowheads="1"/>
                     </pic:cNvPicPr>
@@ -9753,7 +9751,7 @@
                   <pic:spPr bwMode="auto">
                     <a:xfrm>
                       <a:off x="0" y="0"/>
-                      <a:ext cx="4582795" cy="5444490"/>
+                      <a:ext cx="4582160" cy="5446395"/>
                     </a:xfrm>
                     <a:prstGeom prst="rect">
                       <a:avLst/>
@@ -11665,10 +11663,10 @@
           <w:noProof/>
         </w:rPr>
         <w:drawing>
-          <wp:inline distT="0" distB="0" distL="0" distR="0" wp14:anchorId="66A327FA" wp14:editId="1C41A240">
-            <wp:extent cx="5760720" cy="4095115"/>
-            <wp:effectExtent l="0" t="0" r="0" b="635"/>
-            <wp:docPr id="205" name="Image 205"/>
+          <wp:inline distT="0" distB="0" distL="0" distR="0" wp14:anchorId="3142D507" wp14:editId="102A6A62">
+            <wp:extent cx="5760720" cy="4094480"/>
+            <wp:effectExtent l="0" t="0" r="0" b="1270"/>
+            <wp:docPr id="9" name="Image 9"/>
             <wp:cNvGraphicFramePr>
               <a:graphicFrameLocks xmlns:a="http://schemas.openxmlformats.org/drawingml/2006/main" noChangeAspect="1"/>
             </wp:cNvGraphicFramePr>
@@ -11676,7 +11674,7 @@
               <a:graphicData uri="http://schemas.openxmlformats.org/drawingml/2006/picture">
                 <pic:pic xmlns:pic="http://schemas.openxmlformats.org/drawingml/2006/picture">
                   <pic:nvPicPr>
-                    <pic:cNvPr id="0" name="Picture 85"/>
+                    <pic:cNvPr id="0" name="Picture 3"/>
                     <pic:cNvPicPr>
                       <a:picLocks noChangeAspect="1" noChangeArrowheads="1"/>
                     </pic:cNvPicPr>
@@ -11697,7 +11695,7 @@
                   <pic:spPr bwMode="auto">
                     <a:xfrm>
                       <a:off x="0" y="0"/>
-                      <a:ext cx="5760720" cy="4095115"/>
+                      <a:ext cx="5760720" cy="4094480"/>
                     </a:xfrm>
                     <a:prstGeom prst="rect">
                       <a:avLst/>
@@ -11713,6 +11711,8 @@
           </wp:inline>
         </w:drawing>
       </w:r>
+      <w:bookmarkStart w:id="0" w:name="_GoBack"/>
+      <w:bookmarkEnd w:id="0"/>
     </w:p>
     <w:p>
       <w:pPr>
@@ -11791,10 +11791,7 @@
     </w:p>
     <w:p>
       <w:r>
-        <w:t xml:space="preserve">- Mise en place </w:t>
-      </w:r>
-      <w:r>
-        <w:t>de la fenêtre de conversion</w:t>
+        <w:t>- Mise en place de la fenêtre de conversion</w:t>
       </w:r>
     </w:p>
     <w:p>

</xml_diff>

<commit_message>
Correction de fautes dans les diagrammes de cu.
</commit_message>
<xml_diff>
--- a/doc/EtudePrealableS22Realisation_d_une_interface_graphique_pour_un_logiciel_de_traitement_video.docx
+++ b/doc/EtudePrealableS22Realisation_d_une_interface_graphique_pour_un_logiciel_de_traitement_video.docx
@@ -139,7 +139,7 @@
                     </pic:cNvPicPr>
                   </pic:nvPicPr>
                   <pic:blipFill>
-                    <a:blip r:embed="rId7">
+                    <a:blip r:embed="rId8">
                       <a:extLst>
                         <a:ext uri="{28A0092B-C50C-407E-A947-70E740481C1C}">
                           <a14:useLocalDpi xmlns:a14="http://schemas.microsoft.com/office/drawing/2010/main" val="0"/>
@@ -3321,7 +3321,15 @@
           <w:sz w:val="24"/>
           <w:szCs w:val="24"/>
         </w:rPr>
-        <w:t xml:space="preserve">, et les </w:t>
+        <w:t>,</w:t>
+      </w:r>
+      <w:r>
+        <w:rPr>
+          <w:color w:val="C00000"/>
+          <w:sz w:val="24"/>
+          <w:szCs w:val="24"/>
+        </w:rPr>
+        <w:t xml:space="preserve"> et les </w:t>
       </w:r>
       <w:r>
         <w:rPr>
@@ -6650,7 +6658,7 @@
                     </pic:cNvPicPr>
                   </pic:nvPicPr>
                   <pic:blipFill>
-                    <a:blip r:embed="rId8">
+                    <a:blip r:embed="rId9">
                       <a:extLst>
                         <a:ext uri="{28A0092B-C50C-407E-A947-70E740481C1C}">
                           <a14:useLocalDpi xmlns:a14="http://schemas.microsoft.com/office/drawing/2010/main" val="0"/>
@@ -6860,7 +6868,7 @@
                     </pic:cNvPicPr>
                   </pic:nvPicPr>
                   <pic:blipFill>
-                    <a:blip r:embed="rId9">
+                    <a:blip r:embed="rId10">
                       <a:extLst>
                         <a:ext uri="{28A0092B-C50C-407E-A947-70E740481C1C}">
                           <a14:useLocalDpi xmlns:a14="http://schemas.microsoft.com/office/drawing/2010/main" val="0"/>
@@ -6918,7 +6926,7 @@
                     </pic:cNvPicPr>
                   </pic:nvPicPr>
                   <pic:blipFill>
-                    <a:blip r:embed="rId10">
+                    <a:blip r:embed="rId11">
                       <a:extLst>
                         <a:ext uri="{28A0092B-C50C-407E-A947-70E740481C1C}">
                           <a14:useLocalDpi xmlns:a14="http://schemas.microsoft.com/office/drawing/2010/main" val="0"/>
@@ -6974,7 +6982,7 @@
                     </pic:cNvPicPr>
                   </pic:nvPicPr>
                   <pic:blipFill>
-                    <a:blip r:embed="rId11">
+                    <a:blip r:embed="rId12">
                       <a:extLst>
                         <a:ext uri="{28A0092B-C50C-407E-A947-70E740481C1C}">
                           <a14:useLocalDpi xmlns:a14="http://schemas.microsoft.com/office/drawing/2010/main" val="0"/>
@@ -7030,7 +7038,7 @@
                     </pic:cNvPicPr>
                   </pic:nvPicPr>
                   <pic:blipFill>
-                    <a:blip r:embed="rId12">
+                    <a:blip r:embed="rId13">
                       <a:extLst>
                         <a:ext uri="{28A0092B-C50C-407E-A947-70E740481C1C}">
                           <a14:useLocalDpi xmlns:a14="http://schemas.microsoft.com/office/drawing/2010/main" val="0"/>
@@ -7086,7 +7094,7 @@
                     </pic:cNvPicPr>
                   </pic:nvPicPr>
                   <pic:blipFill>
-                    <a:blip r:embed="rId13">
+                    <a:blip r:embed="rId14">
                       <a:extLst>
                         <a:ext uri="{28A0092B-C50C-407E-A947-70E740481C1C}">
                           <a14:useLocalDpi xmlns:a14="http://schemas.microsoft.com/office/drawing/2010/main" val="0"/>
@@ -7360,7 +7368,7 @@
                     </pic:cNvPicPr>
                   </pic:nvPicPr>
                   <pic:blipFill>
-                    <a:blip r:embed="rId14">
+                    <a:blip r:embed="rId15">
                       <a:extLst>
                         <a:ext uri="{28A0092B-C50C-407E-A947-70E740481C1C}">
                           <a14:useLocalDpi xmlns:a14="http://schemas.microsoft.com/office/drawing/2010/main" val="0"/>
@@ -7436,7 +7444,7 @@
                     </pic:cNvPicPr>
                   </pic:nvPicPr>
                   <pic:blipFill>
-                    <a:blip r:embed="rId15">
+                    <a:blip r:embed="rId16">
                       <a:extLst>
                         <a:ext uri="{28A0092B-C50C-407E-A947-70E740481C1C}">
                           <a14:useLocalDpi xmlns:a14="http://schemas.microsoft.com/office/drawing/2010/main" val="0"/>
@@ -7506,7 +7514,7 @@
                     </pic:cNvPicPr>
                   </pic:nvPicPr>
                   <pic:blipFill>
-                    <a:blip r:embed="rId16">
+                    <a:blip r:embed="rId17">
                       <a:extLst>
                         <a:ext uri="{28A0092B-C50C-407E-A947-70E740481C1C}">
                           <a14:useLocalDpi xmlns:a14="http://schemas.microsoft.com/office/drawing/2010/main" val="0"/>
@@ -7579,7 +7587,7 @@
                     </pic:cNvPicPr>
                   </pic:nvPicPr>
                   <pic:blipFill rotWithShape="1">
-                    <a:blip r:embed="rId17">
+                    <a:blip r:embed="rId18">
                       <a:extLst>
                         <a:ext uri="{28A0092B-C50C-407E-A947-70E740481C1C}">
                           <a14:useLocalDpi xmlns:a14="http://schemas.microsoft.com/office/drawing/2010/main" val="0"/>
@@ -7662,7 +7670,7 @@
                     </pic:cNvPicPr>
                   </pic:nvPicPr>
                   <pic:blipFill rotWithShape="1">
-                    <a:blip r:embed="rId18">
+                    <a:blip r:embed="rId19">
                       <a:extLst>
                         <a:ext uri="{28A0092B-C50C-407E-A947-70E740481C1C}">
                           <a14:useLocalDpi xmlns:a14="http://schemas.microsoft.com/office/drawing/2010/main" val="0"/>
@@ -7753,14 +7761,23 @@
         <w:t xml:space="preserve">étudié ici est le logiciel vidéo.  </w:t>
       </w:r>
       <w:r>
-        <w:t xml:space="preserve">2 acteurs sont visibles : </w:t>
-      </w:r>
-      <w:r>
-        <w:rPr>
-          <w:b/>
-          <w:u w:val="single"/>
-        </w:rPr>
-        <w:t>l’utilisateur du logiciel et le système</w:t>
+        <w:t xml:space="preserve">1 </w:t>
+      </w:r>
+      <w:r>
+        <w:t xml:space="preserve">acteur </w:t>
+      </w:r>
+      <w:r>
+        <w:t>est</w:t>
+      </w:r>
+      <w:r>
+        <w:t xml:space="preserve"> visible : </w:t>
+      </w:r>
+      <w:r>
+        <w:rPr>
+          <w:b/>
+          <w:u w:val="single"/>
+        </w:rPr>
+        <w:t>l’utilisateur du logiciel</w:t>
       </w:r>
       <w:r>
         <w:t xml:space="preserve">. </w:t>
@@ -7917,7 +7934,7 @@
                     </pic:cNvPicPr>
                   </pic:nvPicPr>
                   <pic:blipFill>
-                    <a:blip r:embed="rId19">
+                    <a:blip r:embed="rId20">
                       <a:extLst>
                         <a:ext uri="{28A0092B-C50C-407E-A947-70E740481C1C}">
                           <a14:useLocalDpi xmlns:a14="http://schemas.microsoft.com/office/drawing/2010/main" val="0"/>
@@ -8085,7 +8102,7 @@
                     </pic:cNvPicPr>
                   </pic:nvPicPr>
                   <pic:blipFill>
-                    <a:blip r:embed="rId20">
+                    <a:blip r:embed="rId21">
                       <a:extLst>
                         <a:ext uri="{28A0092B-C50C-407E-A947-70E740481C1C}">
                           <a14:useLocalDpi xmlns:a14="http://schemas.microsoft.com/office/drawing/2010/main" val="0"/>
@@ -8165,10 +8182,10 @@
           <w:noProof/>
         </w:rPr>
         <w:drawing>
-          <wp:inline distT="0" distB="0" distL="0" distR="0" wp14:anchorId="2CC78A2B" wp14:editId="7E0C5DDF">
-            <wp:extent cx="5509152" cy="7952198"/>
-            <wp:effectExtent l="0" t="0" r="0" b="0"/>
-            <wp:docPr id="27" name="Image 27"/>
+          <wp:inline distT="0" distB="0" distL="0" distR="0" wp14:anchorId="217C84A6" wp14:editId="362DB21D">
+            <wp:extent cx="4989689" cy="8126321"/>
+            <wp:effectExtent l="0" t="0" r="1905" b="8255"/>
+            <wp:docPr id="12" name="Image 12"/>
             <wp:cNvGraphicFramePr>
               <a:graphicFrameLocks xmlns:a="http://schemas.openxmlformats.org/drawingml/2006/main" noChangeAspect="1"/>
             </wp:cNvGraphicFramePr>
@@ -8176,13 +8193,13 @@
               <a:graphicData uri="http://schemas.openxmlformats.org/drawingml/2006/picture">
                 <pic:pic xmlns:pic="http://schemas.openxmlformats.org/drawingml/2006/picture">
                   <pic:nvPicPr>
-                    <pic:cNvPr id="0" name="Picture 41"/>
+                    <pic:cNvPr id="0" name="Picture 1"/>
                     <pic:cNvPicPr>
                       <a:picLocks noChangeAspect="1" noChangeArrowheads="1"/>
                     </pic:cNvPicPr>
                   </pic:nvPicPr>
                   <pic:blipFill>
-                    <a:blip r:embed="rId21">
+                    <a:blip r:embed="rId22">
                       <a:extLst>
                         <a:ext uri="{28A0092B-C50C-407E-A947-70E740481C1C}">
                           <a14:useLocalDpi xmlns:a14="http://schemas.microsoft.com/office/drawing/2010/main" val="0"/>
@@ -8197,7 +8214,7 @@
                   <pic:spPr bwMode="auto">
                     <a:xfrm>
                       <a:off x="0" y="0"/>
-                      <a:ext cx="5510225" cy="7953747"/>
+                      <a:ext cx="4992757" cy="8131318"/>
                     </a:xfrm>
                     <a:prstGeom prst="rect">
                       <a:avLst/>
@@ -8213,6 +8230,8 @@
           </wp:inline>
         </w:drawing>
       </w:r>
+      <w:bookmarkStart w:id="0" w:name="_GoBack"/>
+      <w:bookmarkEnd w:id="0"/>
     </w:p>
     <w:p>
       <w:pPr>
@@ -8270,7 +8289,7 @@
                     </pic:cNvPicPr>
                   </pic:nvPicPr>
                   <pic:blipFill>
-                    <a:blip r:embed="rId22">
+                    <a:blip r:embed="rId23">
                       <a:extLst>
                         <a:ext uri="{28A0092B-C50C-407E-A947-70E740481C1C}">
                           <a14:useLocalDpi xmlns:a14="http://schemas.microsoft.com/office/drawing/2010/main" val="0"/>
@@ -8472,7 +8491,7 @@
                     </pic:cNvPicPr>
                   </pic:nvPicPr>
                   <pic:blipFill>
-                    <a:blip r:embed="rId23">
+                    <a:blip r:embed="rId24">
                       <a:extLst>
                         <a:ext uri="{28A0092B-C50C-407E-A947-70E740481C1C}">
                           <a14:useLocalDpi xmlns:a14="http://schemas.microsoft.com/office/drawing/2010/main" val="0"/>
@@ -8707,7 +8726,7 @@
                     </pic:cNvPicPr>
                   </pic:nvPicPr>
                   <pic:blipFill>
-                    <a:blip r:embed="rId24">
+                    <a:blip r:embed="rId25">
                       <a:extLst>
                         <a:ext uri="{28A0092B-C50C-407E-A947-70E740481C1C}">
                           <a14:useLocalDpi xmlns:a14="http://schemas.microsoft.com/office/drawing/2010/main" val="0"/>
@@ -8839,10 +8858,10 @@
           <w:noProof/>
         </w:rPr>
         <w:drawing>
-          <wp:inline distT="0" distB="0" distL="0" distR="0" wp14:anchorId="3BCC97E5" wp14:editId="32EBF5FF">
-            <wp:extent cx="5760720" cy="5668645"/>
-            <wp:effectExtent l="0" t="0" r="0" b="8255"/>
-            <wp:docPr id="29" name="Image 29"/>
+          <wp:inline distT="0" distB="0" distL="0" distR="0" wp14:anchorId="45C53064" wp14:editId="14D3D64E">
+            <wp:extent cx="4966970" cy="5723255"/>
+            <wp:effectExtent l="0" t="0" r="5080" b="0"/>
+            <wp:docPr id="14" name="Image 14"/>
             <wp:cNvGraphicFramePr>
               <a:graphicFrameLocks xmlns:a="http://schemas.openxmlformats.org/drawingml/2006/main" noChangeAspect="1"/>
             </wp:cNvGraphicFramePr>
@@ -8850,13 +8869,13 @@
               <a:graphicData uri="http://schemas.openxmlformats.org/drawingml/2006/picture">
                 <pic:pic xmlns:pic="http://schemas.openxmlformats.org/drawingml/2006/picture">
                   <pic:nvPicPr>
-                    <pic:cNvPr id="0" name="Picture 45"/>
+                    <pic:cNvPr id="0" name="Picture 3"/>
                     <pic:cNvPicPr>
                       <a:picLocks noChangeAspect="1" noChangeArrowheads="1"/>
                     </pic:cNvPicPr>
                   </pic:nvPicPr>
                   <pic:blipFill>
-                    <a:blip r:embed="rId25">
+                    <a:blip r:embed="rId26">
                       <a:extLst>
                         <a:ext uri="{28A0092B-C50C-407E-A947-70E740481C1C}">
                           <a14:useLocalDpi xmlns:a14="http://schemas.microsoft.com/office/drawing/2010/main" val="0"/>
@@ -8871,7 +8890,7 @@
                   <pic:spPr bwMode="auto">
                     <a:xfrm>
                       <a:off x="0" y="0"/>
-                      <a:ext cx="5760720" cy="5668645"/>
+                      <a:ext cx="4966970" cy="5723255"/>
                     </a:xfrm>
                     <a:prstGeom prst="rect">
                       <a:avLst/>
@@ -9048,7 +9067,7 @@
                     </pic:cNvPicPr>
                   </pic:nvPicPr>
                   <pic:blipFill>
-                    <a:blip r:embed="rId26">
+                    <a:blip r:embed="rId27">
                       <a:extLst>
                         <a:ext uri="{28A0092B-C50C-407E-A947-70E740481C1C}">
                           <a14:useLocalDpi xmlns:a14="http://schemas.microsoft.com/office/drawing/2010/main" val="0"/>
@@ -9736,7 +9755,7 @@
                     </pic:cNvPicPr>
                   </pic:nvPicPr>
                   <pic:blipFill>
-                    <a:blip r:embed="rId27">
+                    <a:blip r:embed="rId28">
                       <a:extLst>
                         <a:ext uri="{28A0092B-C50C-407E-A947-70E740481C1C}">
                           <a14:useLocalDpi xmlns:a14="http://schemas.microsoft.com/office/drawing/2010/main" val="0"/>
@@ -9767,8 +9786,6 @@
           </wp:inline>
         </w:drawing>
       </w:r>
-      <w:bookmarkStart w:id="0" w:name="_GoBack"/>
-      <w:bookmarkEnd w:id="0"/>
     </w:p>
     <w:p>
       <w:pPr>
@@ -10212,6 +10229,12 @@
           <w:szCs w:val="24"/>
         </w:rPr>
         <w:t xml:space="preserve">Les classes de ce package ont pour but </w:t>
+      </w:r>
+      <w:r>
+        <w:rPr>
+          <w:szCs w:val="24"/>
+        </w:rPr>
+        <w:t xml:space="preserve">de </w:t>
       </w:r>
       <w:r>
         <w:rPr>
@@ -10294,7 +10317,7 @@
                     </pic:cNvPicPr>
                   </pic:nvPicPr>
                   <pic:blipFill>
-                    <a:blip r:embed="rId28">
+                    <a:blip r:embed="rId29">
                       <a:extLst>
                         <a:ext uri="{28A0092B-C50C-407E-A947-70E740481C1C}">
                           <a14:useLocalDpi xmlns:a14="http://schemas.microsoft.com/office/drawing/2010/main" val="0"/>
@@ -10925,7 +10948,7 @@
                     </pic:cNvPicPr>
                   </pic:nvPicPr>
                   <pic:blipFill>
-                    <a:blip r:embed="rId29">
+                    <a:blip r:embed="rId30">
                       <a:extLst>
                         <a:ext uri="{28A0092B-C50C-407E-A947-70E740481C1C}">
                           <a14:useLocalDpi xmlns:a14="http://schemas.microsoft.com/office/drawing/2010/main" val="0"/>
@@ -11542,10 +11565,10 @@
           <w:noProof/>
         </w:rPr>
         <w:drawing>
-          <wp:inline distT="0" distB="0" distL="0" distR="0" wp14:anchorId="33D382BC" wp14:editId="544B4501">
-            <wp:extent cx="5678666" cy="7301768"/>
+          <wp:inline distT="0" distB="0" distL="0" distR="0" wp14:anchorId="40F379C0" wp14:editId="0B273DC6">
+            <wp:extent cx="5760720" cy="7411085"/>
             <wp:effectExtent l="0" t="0" r="0" b="0"/>
-            <wp:docPr id="207" name="Image 207"/>
+            <wp:docPr id="6" name="Image 6"/>
             <wp:cNvGraphicFramePr>
               <a:graphicFrameLocks xmlns:a="http://schemas.openxmlformats.org/drawingml/2006/main" noChangeAspect="1"/>
             </wp:cNvGraphicFramePr>
@@ -11553,13 +11576,13 @@
               <a:graphicData uri="http://schemas.openxmlformats.org/drawingml/2006/picture">
                 <pic:pic xmlns:pic="http://schemas.openxmlformats.org/drawingml/2006/picture">
                   <pic:nvPicPr>
-                    <pic:cNvPr id="0" name="Picture 89"/>
+                    <pic:cNvPr id="0" name="Picture 1"/>
                     <pic:cNvPicPr>
                       <a:picLocks noChangeAspect="1" noChangeArrowheads="1"/>
                     </pic:cNvPicPr>
                   </pic:nvPicPr>
                   <pic:blipFill>
-                    <a:blip r:embed="rId30">
+                    <a:blip r:embed="rId31">
                       <a:extLst>
                         <a:ext uri="{28A0092B-C50C-407E-A947-70E740481C1C}">
                           <a14:useLocalDpi xmlns:a14="http://schemas.microsoft.com/office/drawing/2010/main" val="0"/>
@@ -11574,7 +11597,7 @@
                   <pic:spPr bwMode="auto">
                     <a:xfrm>
                       <a:off x="0" y="0"/>
-                      <a:ext cx="5679511" cy="7302855"/>
+                      <a:ext cx="5760720" cy="7411085"/>
                     </a:xfrm>
                     <a:prstGeom prst="rect">
                       <a:avLst/>
@@ -11613,7 +11636,6 @@
           <w:szCs w:val="24"/>
           <w:u w:val="single"/>
         </w:rPr>
-        <w:lastRenderedPageBreak/>
         <w:t>4.6) PACKAGE gui_conversion</w:t>
       </w:r>
     </w:p>
@@ -11682,7 +11704,7 @@
                     </pic:cNvPicPr>
                   </pic:nvPicPr>
                   <pic:blipFill>
-                    <a:blip r:embed="rId31">
+                    <a:blip r:embed="rId32">
                       <a:extLst>
                         <a:ext uri="{28A0092B-C50C-407E-A947-70E740481C1C}">
                           <a14:useLocalDpi xmlns:a14="http://schemas.microsoft.com/office/drawing/2010/main" val="0"/>
@@ -11891,6 +11913,7 @@
         <w:jc w:val="both"/>
       </w:pPr>
       <w:r>
+        <w:lastRenderedPageBreak/>
         <w:t xml:space="preserve">Nous avons donc choisi pour la première itération de nous centrer </w:t>
       </w:r>
       <w:r>
@@ -11908,7 +11931,6 @@
         <w:rPr>
           <w:u w:val="single"/>
         </w:rPr>
-        <w:lastRenderedPageBreak/>
         <w:t>6) CONCLUSION</w:t>
       </w:r>
     </w:p>
@@ -12084,8 +12106,8 @@
       </w:pPr>
     </w:p>
     <w:sectPr>
-      <w:headerReference w:type="default" r:id="rId32"/>
-      <w:footerReference w:type="default" r:id="rId33"/>
+      <w:headerReference w:type="default" r:id="rId33"/>
+      <w:footerReference w:type="default" r:id="rId34"/>
       <w:pgSz w:w="11906" w:h="16838"/>
       <w:pgMar w:top="1417" w:right="1417" w:bottom="1417" w:left="1417" w:header="708" w:footer="708" w:gutter="0"/>
       <w:cols w:space="708"/>
@@ -16273,4 +16295,16 @@
     </a:ext>
   </a:extLst>
 </a:theme>
+</file>
+
+<file path=customXml/item1.xml><?xml version="1.0" encoding="utf-8"?>
+<b:Sources xmlns:b="http://schemas.openxmlformats.org/officeDocument/2006/bibliography" xmlns="http://schemas.openxmlformats.org/officeDocument/2006/bibliography" SelectedStyle="\APASixthEditionOfficeOnline.xsl" StyleName="APA" Version="6"/>
+</file>
+
+<file path=customXml/itemProps1.xml><?xml version="1.0" encoding="utf-8"?>
+<ds:datastoreItem xmlns:ds="http://schemas.openxmlformats.org/officeDocument/2006/customXml" ds:itemID="{70C1B06A-4065-4102-A97E-DF647479CC24}">
+  <ds:schemaRefs>
+    <ds:schemaRef ds:uri="http://schemas.openxmlformats.org/officeDocument/2006/bibliography"/>
+  </ds:schemaRefs>
+</ds:datastoreItem>
 </file>
</xml_diff>